<commit_message>
[KT proj2] -Conclusion remaining
</commit_message>
<xml_diff>
--- a/KTproj2/Reports/Report1.docx
+++ b/KTproj2/Reports/Report1.docx
@@ -2508,16 +2508,58 @@
           <w:lang w:val="en-US"/>
         </w:rPr>
         <w:tab/>
-        <w:t xml:space="preserve">Score(f,c) = </w:t>
-      </w:r>
-      <w:r>
-        <w:rPr>
-          <w:rFonts w:ascii="Calibri" w:eastAsia="Times New Roman" w:hAnsi="Calibri" w:hint="eastAsia"/>
-          <w:sz w:val="22"/>
-          <w:szCs w:val="22"/>
-          <w:lang w:val="en-US"/>
-        </w:rPr>
-        <w:t>p(c|t)</w:t>
+        <w:t>Score(</w:t>
+      </w:r>
+      <w:proofErr w:type="spellStart"/>
+      <w:proofErr w:type="gramStart"/>
+      <w:r>
+        <w:rPr>
+          <w:rFonts w:ascii="Calibri" w:eastAsia="Times New Roman" w:hAnsi="Calibri" w:hint="eastAsia"/>
+          <w:sz w:val="22"/>
+          <w:szCs w:val="22"/>
+          <w:lang w:val="en-US"/>
+        </w:rPr>
+        <w:t>f,c</w:t>
+      </w:r>
+      <w:proofErr w:type="spellEnd"/>
+      <w:proofErr w:type="gramEnd"/>
+      <w:r>
+        <w:rPr>
+          <w:rFonts w:ascii="Calibri" w:eastAsia="Times New Roman" w:hAnsi="Calibri" w:hint="eastAsia"/>
+          <w:sz w:val="22"/>
+          <w:szCs w:val="22"/>
+          <w:lang w:val="en-US"/>
+        </w:rPr>
+        <w:t xml:space="preserve">) = </w:t>
+      </w:r>
+      <w:r>
+        <w:rPr>
+          <w:rFonts w:ascii="Calibri" w:eastAsia="Times New Roman" w:hAnsi="Calibri" w:hint="eastAsia"/>
+          <w:sz w:val="22"/>
+          <w:szCs w:val="22"/>
+          <w:lang w:val="en-US"/>
+        </w:rPr>
+        <w:t>p(</w:t>
+      </w:r>
+      <w:proofErr w:type="spellStart"/>
+      <w:r>
+        <w:rPr>
+          <w:rFonts w:ascii="Calibri" w:eastAsia="Times New Roman" w:hAnsi="Calibri" w:hint="eastAsia"/>
+          <w:sz w:val="22"/>
+          <w:szCs w:val="22"/>
+          <w:lang w:val="en-US"/>
+        </w:rPr>
+        <w:t>c|t</w:t>
+      </w:r>
+      <w:proofErr w:type="spellEnd"/>
+      <w:r>
+        <w:rPr>
+          <w:rFonts w:ascii="Calibri" w:eastAsia="Times New Roman" w:hAnsi="Calibri" w:hint="eastAsia"/>
+          <w:sz w:val="22"/>
+          <w:szCs w:val="22"/>
+          <w:lang w:val="en-US"/>
+        </w:rPr>
+        <w:t>)</w:t>
       </w:r>
     </w:p>
     <w:p>
@@ -4461,10 +4503,10 @@
           <w:noProof/>
         </w:rPr>
         <w:drawing>
-          <wp:inline distT="0" distB="0" distL="0" distR="0" wp14:anchorId="103C0489" wp14:editId="467E1081">
+          <wp:inline distT="0" distB="0" distL="0" distR="0" wp14:anchorId="57AA5601" wp14:editId="2D587F41">
             <wp:extent cx="5727700" cy="4057015"/>
             <wp:effectExtent l="0" t="0" r="12700" b="6985"/>
-            <wp:docPr id="1" name="Chart 1"/>
+            <wp:docPr id="4" name="Chart 4"/>
             <wp:cNvGraphicFramePr/>
             <a:graphic xmlns:a="http://schemas.openxmlformats.org/drawingml/2006/main">
               <a:graphicData uri="http://schemas.openxmlformats.org/drawingml/2006/chart">
@@ -4503,11 +4545,1394 @@
           <w:lang w:val="en-US"/>
         </w:rPr>
       </w:pPr>
+      <w:r>
+        <w:rPr>
+          <w:rFonts w:ascii="Calibri" w:eastAsia="Times New Roman" w:hAnsi="Calibri" w:hint="eastAsia"/>
+          <w:sz w:val="22"/>
+          <w:szCs w:val="22"/>
+          <w:lang w:val="en-US"/>
+        </w:rPr>
+        <w:t xml:space="preserve">As can be seen from the Figure #, </w:t>
+      </w:r>
+      <w:r>
+        <w:rPr>
+          <w:rFonts w:ascii="Calibri" w:eastAsia="Times New Roman" w:hAnsi="Calibri"/>
+          <w:sz w:val="22"/>
+          <w:szCs w:val="22"/>
+          <w:lang w:val="en-US"/>
+        </w:rPr>
+        <w:t>Naïve</w:t>
+      </w:r>
+      <w:r>
+        <w:rPr>
+          <w:rFonts w:ascii="Calibri" w:eastAsia="Times New Roman" w:hAnsi="Calibri" w:hint="eastAsia"/>
+          <w:sz w:val="22"/>
+          <w:szCs w:val="22"/>
+          <w:lang w:val="en-US"/>
+        </w:rPr>
+        <w:t xml:space="preserve"> Bayes is the lowest in all the three </w:t>
+      </w:r>
+      <w:r>
+        <w:rPr>
+          <w:rFonts w:ascii="Calibri" w:eastAsia="Times New Roman" w:hAnsi="Calibri"/>
+          <w:sz w:val="22"/>
+          <w:szCs w:val="22"/>
+          <w:lang w:val="en-US"/>
+        </w:rPr>
+        <w:t>measurement</w:t>
+      </w:r>
+      <w:r>
+        <w:rPr>
+          <w:rFonts w:ascii="Calibri" w:eastAsia="Times New Roman" w:hAnsi="Calibri" w:hint="eastAsia"/>
+          <w:sz w:val="22"/>
+          <w:szCs w:val="22"/>
+          <w:lang w:val="en-US"/>
+        </w:rPr>
+        <w:t>s.</w:t>
+      </w:r>
+      <w:r>
+        <w:rPr>
+          <w:rFonts w:ascii="Calibri" w:eastAsia="Times New Roman" w:hAnsi="Calibri" w:hint="eastAsia"/>
+          <w:sz w:val="22"/>
+          <w:szCs w:val="22"/>
+          <w:lang w:val="en-US"/>
+        </w:rPr>
+        <w:t xml:space="preserve"> Random Forest perform slightly better in </w:t>
+      </w:r>
+      <w:r>
+        <w:rPr>
+          <w:rFonts w:ascii="Calibri" w:eastAsia="Times New Roman" w:hAnsi="Calibri" w:hint="eastAsia"/>
+          <w:sz w:val="22"/>
+          <w:szCs w:val="22"/>
+          <w:lang w:val="en-US"/>
+        </w:rPr>
+        <w:t>F-Measure</w:t>
+      </w:r>
+      <w:r>
+        <w:rPr>
+          <w:rFonts w:ascii="Calibri" w:eastAsia="Times New Roman" w:hAnsi="Calibri" w:hint="eastAsia"/>
+          <w:sz w:val="22"/>
+          <w:szCs w:val="22"/>
+          <w:lang w:val="en-US"/>
+        </w:rPr>
+        <w:t xml:space="preserve"> and Accuracy and </w:t>
+      </w:r>
+      <w:r>
+        <w:rPr>
+          <w:rFonts w:ascii="Calibri" w:eastAsia="Times New Roman" w:hAnsi="Calibri"/>
+          <w:sz w:val="22"/>
+          <w:szCs w:val="22"/>
+          <w:lang w:val="en-US"/>
+        </w:rPr>
+        <w:t>acquired</w:t>
+      </w:r>
+      <w:r>
+        <w:rPr>
+          <w:rFonts w:ascii="Calibri" w:eastAsia="Times New Roman" w:hAnsi="Calibri" w:hint="eastAsia"/>
+          <w:sz w:val="22"/>
+          <w:szCs w:val="22"/>
+          <w:lang w:val="en-US"/>
+        </w:rPr>
+        <w:t xml:space="preserve"> notably higher ROC area compare to Decision Tree.</w:t>
+      </w:r>
+      <w:r>
+        <w:rPr>
+          <w:rFonts w:ascii="Calibri" w:eastAsia="Times New Roman" w:hAnsi="Calibri" w:hint="eastAsia"/>
+          <w:sz w:val="22"/>
+          <w:szCs w:val="22"/>
+          <w:lang w:val="en-US"/>
+        </w:rPr>
+        <w:t xml:space="preserve"> </w:t>
+      </w:r>
+      <w:r>
+        <w:rPr>
+          <w:rFonts w:ascii="Calibri" w:eastAsia="Times New Roman" w:hAnsi="Calibri" w:hint="eastAsia"/>
+          <w:sz w:val="22"/>
+          <w:szCs w:val="22"/>
+          <w:lang w:val="en-US"/>
+        </w:rPr>
+        <w:t xml:space="preserve">Random Forest </w:t>
+      </w:r>
+      <w:r>
+        <w:rPr>
+          <w:rFonts w:ascii="Calibri" w:eastAsia="Times New Roman" w:hAnsi="Calibri" w:hint="eastAsia"/>
+          <w:sz w:val="22"/>
+          <w:szCs w:val="22"/>
+          <w:lang w:val="en-US"/>
+        </w:rPr>
+        <w:t xml:space="preserve">and KNN </w:t>
+      </w:r>
+      <w:r>
+        <w:rPr>
+          <w:rFonts w:ascii="Calibri" w:eastAsia="Times New Roman" w:hAnsi="Calibri" w:hint="eastAsia"/>
+          <w:sz w:val="22"/>
+          <w:szCs w:val="22"/>
+          <w:lang w:val="en-US"/>
+        </w:rPr>
+        <w:t xml:space="preserve">behave </w:t>
+      </w:r>
+      <w:r>
+        <w:rPr>
+          <w:rFonts w:ascii="Calibri" w:eastAsia="Times New Roman" w:hAnsi="Calibri"/>
+          <w:sz w:val="22"/>
+          <w:szCs w:val="22"/>
+          <w:lang w:val="en-US"/>
+        </w:rPr>
+        <w:t>similarly</w:t>
+      </w:r>
+      <w:r>
+        <w:rPr>
+          <w:rFonts w:ascii="Calibri" w:eastAsia="Times New Roman" w:hAnsi="Calibri" w:hint="eastAsia"/>
+          <w:sz w:val="22"/>
+          <w:szCs w:val="22"/>
+          <w:lang w:val="en-US"/>
+        </w:rPr>
+        <w:t xml:space="preserve"> with hardly </w:t>
+      </w:r>
+      <w:r>
+        <w:rPr>
+          <w:rFonts w:ascii="Calibri" w:eastAsia="Times New Roman" w:hAnsi="Calibri"/>
+          <w:sz w:val="22"/>
+          <w:szCs w:val="22"/>
+          <w:lang w:val="en-US"/>
+        </w:rPr>
+        <w:t>noticeable</w:t>
+      </w:r>
+      <w:r>
+        <w:rPr>
+          <w:rFonts w:ascii="Calibri" w:eastAsia="Times New Roman" w:hAnsi="Calibri" w:hint="eastAsia"/>
+          <w:sz w:val="22"/>
+          <w:szCs w:val="22"/>
+          <w:lang w:val="en-US"/>
+        </w:rPr>
+        <w:t xml:space="preserve"> differences with KNN.</w:t>
+      </w:r>
+    </w:p>
+    <w:p>
+      <w:pPr>
+        <w:rPr>
+          <w:rFonts w:ascii="Calibri" w:eastAsia="Times New Roman" w:hAnsi="Calibri" w:hint="eastAsia"/>
+          <w:sz w:val="22"/>
+          <w:szCs w:val="22"/>
+          <w:lang w:val="en-US"/>
+        </w:rPr>
+      </w:pPr>
+      <w:r>
+        <w:rPr>
+          <w:noProof/>
+        </w:rPr>
+        <w:drawing>
+          <wp:inline distT="0" distB="0" distL="0" distR="0" wp14:anchorId="4E05F69F" wp14:editId="31CFFA94">
+            <wp:extent cx="5727700" cy="4646507"/>
+            <wp:effectExtent l="0" t="0" r="12700" b="1905"/>
+            <wp:docPr id="1" name="Chart 1"/>
+            <wp:cNvGraphicFramePr/>
+            <a:graphic xmlns:a="http://schemas.openxmlformats.org/drawingml/2006/main">
+              <a:graphicData uri="http://schemas.openxmlformats.org/drawingml/2006/chart">
+                <c:chart xmlns:c="http://schemas.openxmlformats.org/drawingml/2006/chart" xmlns:r="http://schemas.openxmlformats.org/officeDocument/2006/relationships" r:id="rId7"/>
+              </a:graphicData>
+            </a:graphic>
+          </wp:inline>
+        </w:drawing>
+      </w:r>
+      <w:r>
+        <w:rPr>
+          <w:noProof/>
+        </w:rPr>
+        <w:t xml:space="preserve">  </w:t>
+      </w:r>
+    </w:p>
+    <w:p>
+      <w:pPr>
+        <w:rPr>
+          <w:rFonts w:ascii="Calibri" w:eastAsia="Times New Roman" w:hAnsi="Calibri" w:hint="eastAsia"/>
+          <w:sz w:val="22"/>
+          <w:szCs w:val="22"/>
+          <w:lang w:val="en-US"/>
+        </w:rPr>
+      </w:pPr>
+      <w:r>
+        <w:rPr>
+          <w:rFonts w:ascii="Calibri" w:eastAsia="Times New Roman" w:hAnsi="Calibri" w:hint="eastAsia"/>
+          <w:sz w:val="22"/>
+          <w:szCs w:val="22"/>
+          <w:lang w:val="en-US"/>
+        </w:rPr>
+        <w:t>Figure</w:t>
+      </w:r>
+      <w:r>
+        <w:rPr>
+          <w:rFonts w:ascii="Calibri" w:eastAsia="Times New Roman" w:hAnsi="Calibri" w:hint="eastAsia"/>
+          <w:sz w:val="22"/>
+          <w:szCs w:val="22"/>
+          <w:lang w:val="en-US"/>
+        </w:rPr>
+        <w:t xml:space="preserve"> </w:t>
+      </w:r>
+      <w:r>
+        <w:rPr>
+          <w:rFonts w:ascii="Calibri" w:eastAsia="Times New Roman" w:hAnsi="Calibri" w:hint="eastAsia"/>
+          <w:sz w:val="22"/>
+          <w:szCs w:val="22"/>
+          <w:lang w:val="en-US"/>
+        </w:rPr>
+        <w:t>#</w:t>
+      </w:r>
+      <w:r>
+        <w:rPr>
+          <w:rFonts w:ascii="Calibri" w:eastAsia="Times New Roman" w:hAnsi="Calibri"/>
+          <w:sz w:val="22"/>
+          <w:szCs w:val="22"/>
+          <w:lang w:val="en-US"/>
+        </w:rPr>
+        <w:t>:</w:t>
+      </w:r>
+    </w:p>
+    <w:p>
+      <w:pPr>
+        <w:textAlignment w:val="center"/>
+        <w:rPr>
+          <w:rFonts w:ascii="Calibri" w:eastAsia="Times New Roman" w:hAnsi="Calibri" w:hint="eastAsia"/>
+          <w:sz w:val="22"/>
+          <w:szCs w:val="22"/>
+          <w:lang w:val="en-US"/>
+        </w:rPr>
+      </w:pPr>
+      <w:r>
+        <w:rPr>
+          <w:rFonts w:ascii="Calibri" w:eastAsia="Times New Roman" w:hAnsi="Calibri"/>
+          <w:sz w:val="22"/>
+          <w:szCs w:val="22"/>
+          <w:lang w:val="en-US"/>
+        </w:rPr>
+        <w:t xml:space="preserve"> </w:t>
+      </w:r>
+      <w:r>
+        <w:rPr>
+          <w:rFonts w:ascii="Calibri" w:eastAsia="Times New Roman" w:hAnsi="Calibri"/>
+          <w:sz w:val="22"/>
+          <w:szCs w:val="22"/>
+          <w:lang w:val="en-US"/>
+        </w:rPr>
+        <w:t>C</w:t>
+      </w:r>
+      <w:r>
+        <w:rPr>
+          <w:rFonts w:ascii="Calibri" w:eastAsia="Times New Roman" w:hAnsi="Calibri" w:hint="eastAsia"/>
+          <w:sz w:val="22"/>
+          <w:szCs w:val="22"/>
+          <w:lang w:val="en-US"/>
+        </w:rPr>
+        <w:t xml:space="preserve">omparison </w:t>
+      </w:r>
+    </w:p>
+    <w:p>
+      <w:pPr>
+        <w:textAlignment w:val="center"/>
+        <w:rPr>
+          <w:rFonts w:ascii="Calibri" w:eastAsia="Times New Roman" w:hAnsi="Calibri" w:hint="eastAsia"/>
+          <w:sz w:val="22"/>
+          <w:szCs w:val="22"/>
+          <w:lang w:val="en-US"/>
+        </w:rPr>
+      </w:pPr>
+      <w:r>
+        <w:rPr>
+          <w:rFonts w:ascii="Calibri" w:eastAsia="Times New Roman" w:hAnsi="Calibri"/>
+          <w:sz w:val="22"/>
+          <w:szCs w:val="22"/>
+          <w:lang w:val="en-US"/>
+        </w:rPr>
+        <w:t>Naïve</w:t>
+      </w:r>
+      <w:r>
+        <w:rPr>
+          <w:rFonts w:ascii="Calibri" w:eastAsia="Times New Roman" w:hAnsi="Calibri" w:hint="eastAsia"/>
+          <w:sz w:val="22"/>
+          <w:szCs w:val="22"/>
+          <w:lang w:val="en-US"/>
+        </w:rPr>
+        <w:t xml:space="preserve"> Bayes is based on the assumption </w:t>
+      </w:r>
+      <w:r>
+        <w:rPr>
+          <w:rFonts w:ascii="Calibri" w:eastAsia="Times New Roman" w:hAnsi="Calibri"/>
+          <w:sz w:val="22"/>
+          <w:szCs w:val="22"/>
+          <w:lang w:val="en-US"/>
+        </w:rPr>
+        <w:t>that</w:t>
+      </w:r>
+      <w:r>
+        <w:rPr>
+          <w:rFonts w:ascii="Calibri" w:eastAsia="Times New Roman" w:hAnsi="Calibri" w:hint="eastAsia"/>
+          <w:sz w:val="22"/>
+          <w:szCs w:val="22"/>
+          <w:lang w:val="en-US"/>
+        </w:rPr>
+        <w:t xml:space="preserve"> t</w:t>
+      </w:r>
+      <w:r>
+        <w:rPr>
+          <w:rFonts w:ascii="Calibri" w:eastAsia="Times New Roman" w:hAnsi="Calibri" w:hint="eastAsia"/>
+          <w:sz w:val="22"/>
+          <w:szCs w:val="22"/>
+          <w:lang w:val="en-US"/>
+        </w:rPr>
+        <w:t xml:space="preserve">he attributes are independent from each other, </w:t>
+      </w:r>
+      <w:r>
+        <w:rPr>
+          <w:rFonts w:ascii="Calibri" w:eastAsia="Times New Roman" w:hAnsi="Calibri"/>
+          <w:sz w:val="22"/>
+          <w:szCs w:val="22"/>
+          <w:lang w:val="en-US"/>
+        </w:rPr>
+        <w:t>which</w:t>
+      </w:r>
+      <w:r>
+        <w:rPr>
+          <w:rFonts w:ascii="Calibri" w:eastAsia="Times New Roman" w:hAnsi="Calibri" w:hint="eastAsia"/>
+          <w:sz w:val="22"/>
+          <w:szCs w:val="22"/>
+          <w:lang w:val="en-US"/>
+        </w:rPr>
+        <w:t xml:space="preserve"> is not true in </w:t>
+      </w:r>
+      <w:r>
+        <w:rPr>
+          <w:rFonts w:ascii="Calibri" w:eastAsia="Times New Roman" w:hAnsi="Calibri" w:hint="eastAsia"/>
+          <w:sz w:val="22"/>
+          <w:szCs w:val="22"/>
+          <w:lang w:val="en-US"/>
+        </w:rPr>
+        <w:t xml:space="preserve">this case. Another </w:t>
+      </w:r>
+      <w:r>
+        <w:rPr>
+          <w:rFonts w:ascii="Calibri" w:eastAsia="Times New Roman" w:hAnsi="Calibri"/>
+          <w:sz w:val="22"/>
+          <w:szCs w:val="22"/>
+          <w:lang w:val="en-US"/>
+        </w:rPr>
+        <w:t>serious</w:t>
+      </w:r>
+      <w:r>
+        <w:rPr>
+          <w:rFonts w:ascii="Calibri" w:eastAsia="Times New Roman" w:hAnsi="Calibri" w:hint="eastAsia"/>
+          <w:sz w:val="22"/>
+          <w:szCs w:val="22"/>
+          <w:lang w:val="en-US"/>
+        </w:rPr>
+        <w:t xml:space="preserve"> problem raised from </w:t>
+      </w:r>
+      <w:r>
+        <w:rPr>
+          <w:rFonts w:ascii="Calibri" w:eastAsia="Times New Roman" w:hAnsi="Calibri"/>
+          <w:sz w:val="22"/>
+          <w:szCs w:val="22"/>
+          <w:lang w:val="en-US"/>
+        </w:rPr>
+        <w:t>this assumption</w:t>
+      </w:r>
+      <w:r>
+        <w:rPr>
+          <w:rFonts w:ascii="Calibri" w:eastAsia="Times New Roman" w:hAnsi="Calibri" w:hint="eastAsia"/>
+          <w:sz w:val="22"/>
+          <w:szCs w:val="22"/>
+          <w:lang w:val="en-US"/>
+        </w:rPr>
+        <w:t xml:space="preserve"> is the zero-frequency problem. </w:t>
+      </w:r>
+      <w:r>
+        <w:rPr>
+          <w:rFonts w:ascii="Calibri" w:eastAsia="Times New Roman" w:hAnsi="Calibri"/>
+          <w:sz w:val="22"/>
+          <w:szCs w:val="22"/>
+          <w:lang w:val="en-US"/>
+        </w:rPr>
+        <w:t>I</w:t>
+      </w:r>
+      <w:r>
+        <w:rPr>
+          <w:rFonts w:ascii="Calibri" w:eastAsia="Times New Roman" w:hAnsi="Calibri" w:hint="eastAsia"/>
+          <w:sz w:val="22"/>
+          <w:szCs w:val="22"/>
+          <w:lang w:val="en-US"/>
+        </w:rPr>
+        <w:t xml:space="preserve">f a </w:t>
+      </w:r>
+      <w:r>
+        <w:rPr>
+          <w:rFonts w:ascii="Calibri" w:eastAsia="Times New Roman" w:hAnsi="Calibri"/>
+          <w:sz w:val="22"/>
+          <w:szCs w:val="22"/>
+          <w:lang w:val="en-US"/>
+        </w:rPr>
+        <w:t>certain fe</w:t>
+      </w:r>
+      <w:r>
+        <w:rPr>
+          <w:rFonts w:ascii="Calibri" w:eastAsia="Times New Roman" w:hAnsi="Calibri"/>
+          <w:sz w:val="22"/>
+          <w:szCs w:val="22"/>
+          <w:lang w:val="en-US"/>
+        </w:rPr>
+        <w:t xml:space="preserve">ature value </w:t>
+      </w:r>
+      <w:r>
+        <w:rPr>
+          <w:rFonts w:ascii="Calibri" w:eastAsia="Times New Roman" w:hAnsi="Calibri"/>
+          <w:sz w:val="22"/>
+          <w:szCs w:val="22"/>
+          <w:lang w:val="en-US"/>
+        </w:rPr>
+        <w:t>has</w:t>
+      </w:r>
+      <w:r>
+        <w:rPr>
+          <w:rFonts w:ascii="Calibri" w:eastAsia="Times New Roman" w:hAnsi="Calibri" w:hint="eastAsia"/>
+          <w:sz w:val="22"/>
+          <w:szCs w:val="22"/>
+          <w:lang w:val="en-US"/>
+        </w:rPr>
+        <w:t xml:space="preserve"> not </w:t>
+      </w:r>
+      <w:r>
+        <w:rPr>
+          <w:rFonts w:ascii="Calibri" w:eastAsia="Times New Roman" w:hAnsi="Calibri"/>
+          <w:sz w:val="22"/>
+          <w:szCs w:val="22"/>
+          <w:lang w:val="en-US"/>
+        </w:rPr>
+        <w:t>occurred</w:t>
+      </w:r>
+      <w:r>
+        <w:rPr>
+          <w:rFonts w:ascii="Calibri" w:eastAsia="Times New Roman" w:hAnsi="Calibri" w:hint="eastAsia"/>
+          <w:sz w:val="22"/>
+          <w:szCs w:val="22"/>
+          <w:lang w:val="en-US"/>
+        </w:rPr>
+        <w:t xml:space="preserve"> </w:t>
+      </w:r>
+      <w:r>
+        <w:rPr>
+          <w:rFonts w:ascii="Calibri" w:eastAsia="Times New Roman" w:hAnsi="Calibri" w:hint="eastAsia"/>
+          <w:sz w:val="22"/>
+          <w:szCs w:val="22"/>
+          <w:lang w:val="en-US"/>
+        </w:rPr>
+        <w:t>with</w:t>
+      </w:r>
+      <w:r>
+        <w:rPr>
+          <w:rFonts w:ascii="Calibri" w:eastAsia="Times New Roman" w:hAnsi="Calibri" w:hint="eastAsia"/>
+          <w:sz w:val="22"/>
+          <w:szCs w:val="22"/>
+          <w:lang w:val="en-US"/>
+        </w:rPr>
+        <w:t>in</w:t>
+      </w:r>
+      <w:r>
+        <w:rPr>
+          <w:rFonts w:ascii="Calibri" w:eastAsia="Times New Roman" w:hAnsi="Calibri"/>
+          <w:sz w:val="22"/>
+          <w:szCs w:val="22"/>
+          <w:lang w:val="en-US"/>
+        </w:rPr>
+        <w:t xml:space="preserve"> a certain class</w:t>
+      </w:r>
+      <w:r>
+        <w:rPr>
+          <w:rFonts w:ascii="Calibri" w:eastAsia="Times New Roman" w:hAnsi="Calibri" w:hint="eastAsia"/>
+          <w:sz w:val="22"/>
+          <w:szCs w:val="22"/>
+          <w:lang w:val="en-US"/>
+        </w:rPr>
+        <w:t>ification</w:t>
+      </w:r>
+      <w:r>
+        <w:rPr>
+          <w:rFonts w:ascii="Calibri" w:eastAsia="Times New Roman" w:hAnsi="Calibri" w:hint="eastAsia"/>
+          <w:sz w:val="22"/>
+          <w:szCs w:val="22"/>
+          <w:lang w:val="en-US"/>
+        </w:rPr>
+        <w:t xml:space="preserve">, </w:t>
+      </w:r>
+      <w:r>
+        <w:rPr>
+          <w:rFonts w:ascii="Calibri" w:eastAsia="Times New Roman" w:hAnsi="Calibri" w:hint="eastAsia"/>
+          <w:sz w:val="22"/>
+          <w:szCs w:val="22"/>
+          <w:lang w:val="en-US"/>
+        </w:rPr>
+        <w:t xml:space="preserve">which is quite common in sentiment </w:t>
+      </w:r>
+      <w:r>
+        <w:rPr>
+          <w:rFonts w:ascii="Calibri" w:eastAsia="Times New Roman" w:hAnsi="Calibri"/>
+          <w:sz w:val="22"/>
+          <w:szCs w:val="22"/>
+          <w:lang w:val="en-US"/>
+        </w:rPr>
+        <w:t>analysis, the</w:t>
+      </w:r>
+      <w:r>
+        <w:rPr>
+          <w:rFonts w:ascii="Calibri" w:eastAsia="Times New Roman" w:hAnsi="Calibri" w:hint="eastAsia"/>
+          <w:sz w:val="22"/>
+          <w:szCs w:val="22"/>
+          <w:lang w:val="en-US"/>
+        </w:rPr>
+        <w:t xml:space="preserve"> related </w:t>
+      </w:r>
+      <w:r>
+        <w:rPr>
+          <w:rFonts w:ascii="Calibri" w:eastAsia="Times New Roman" w:hAnsi="Calibri" w:hint="eastAsia"/>
+          <w:sz w:val="22"/>
+          <w:szCs w:val="22"/>
+          <w:lang w:val="en-US"/>
+        </w:rPr>
+        <w:t>conditional</w:t>
+      </w:r>
+      <w:r>
+        <w:rPr>
+          <w:rFonts w:ascii="Calibri" w:eastAsia="Times New Roman" w:hAnsi="Calibri" w:hint="eastAsia"/>
+          <w:sz w:val="22"/>
+          <w:szCs w:val="22"/>
+          <w:lang w:val="en-US"/>
+        </w:rPr>
+        <w:t xml:space="preserve"> probability would be zero which will influence the </w:t>
+      </w:r>
+      <w:r>
+        <w:rPr>
+          <w:rFonts w:ascii="Calibri" w:eastAsia="Times New Roman" w:hAnsi="Calibri"/>
+          <w:sz w:val="22"/>
+          <w:szCs w:val="22"/>
+          <w:lang w:val="en-US"/>
+        </w:rPr>
+        <w:t>performance of the classifier hugely.</w:t>
+      </w:r>
+    </w:p>
+    <w:p>
+      <w:pPr>
+        <w:textAlignment w:val="center"/>
+        <w:rPr>
+          <w:rFonts w:ascii="Calibri" w:eastAsia="Times New Roman" w:hAnsi="Calibri" w:hint="eastAsia"/>
+          <w:sz w:val="22"/>
+          <w:szCs w:val="22"/>
+          <w:lang w:val="en-US"/>
+        </w:rPr>
+      </w:pPr>
+    </w:p>
+    <w:p>
+      <w:pPr>
+        <w:textAlignment w:val="center"/>
+        <w:rPr>
+          <w:rFonts w:ascii="Calibri" w:eastAsia="Times New Roman" w:hAnsi="Calibri" w:hint="eastAsia"/>
+          <w:sz w:val="22"/>
+          <w:szCs w:val="22"/>
+          <w:lang w:val="en-US"/>
+        </w:rPr>
+      </w:pPr>
+      <w:r>
+        <w:rPr>
+          <w:rFonts w:ascii="Calibri" w:eastAsia="Times New Roman" w:hAnsi="Calibri"/>
+          <w:sz w:val="22"/>
+          <w:szCs w:val="22"/>
+          <w:lang w:val="en-US"/>
+        </w:rPr>
+        <w:t>Decision</w:t>
+      </w:r>
+      <w:r>
+        <w:rPr>
+          <w:rFonts w:ascii="Calibri" w:eastAsia="Times New Roman" w:hAnsi="Calibri" w:hint="eastAsia"/>
+          <w:sz w:val="22"/>
+          <w:szCs w:val="22"/>
+          <w:lang w:val="en-US"/>
+        </w:rPr>
+        <w:t xml:space="preserve"> tree performs better than </w:t>
+      </w:r>
+      <w:r>
+        <w:rPr>
+          <w:rFonts w:ascii="Calibri" w:eastAsia="Times New Roman" w:hAnsi="Calibri"/>
+          <w:sz w:val="22"/>
+          <w:szCs w:val="22"/>
+          <w:lang w:val="en-US"/>
+        </w:rPr>
+        <w:t>Naïve</w:t>
+      </w:r>
+      <w:r>
+        <w:rPr>
+          <w:rFonts w:ascii="Calibri" w:eastAsia="Times New Roman" w:hAnsi="Calibri" w:hint="eastAsia"/>
+          <w:sz w:val="22"/>
+          <w:szCs w:val="22"/>
+          <w:lang w:val="en-US"/>
+        </w:rPr>
+        <w:t xml:space="preserve"> Bayes</w:t>
+      </w:r>
+      <w:r>
+        <w:rPr>
+          <w:rFonts w:ascii="Calibri" w:eastAsia="Times New Roman" w:hAnsi="Calibri" w:hint="eastAsia"/>
+          <w:sz w:val="22"/>
+          <w:szCs w:val="22"/>
+          <w:lang w:val="en-US"/>
+        </w:rPr>
+        <w:t xml:space="preserve"> mainly</w:t>
+      </w:r>
+      <w:r>
+        <w:rPr>
+          <w:rFonts w:ascii="Calibri" w:eastAsia="Times New Roman" w:hAnsi="Calibri" w:hint="eastAsia"/>
+          <w:sz w:val="22"/>
+          <w:szCs w:val="22"/>
+          <w:lang w:val="en-US"/>
+        </w:rPr>
+        <w:t xml:space="preserve"> because it </w:t>
+      </w:r>
+      <w:r>
+        <w:rPr>
+          <w:rFonts w:ascii="Calibri" w:eastAsia="Times New Roman" w:hAnsi="Calibri" w:hint="eastAsia"/>
+          <w:sz w:val="22"/>
+          <w:szCs w:val="22"/>
+          <w:lang w:val="en-US"/>
+        </w:rPr>
+        <w:t>is able to</w:t>
+      </w:r>
+      <w:r>
+        <w:rPr>
+          <w:rFonts w:ascii="Calibri" w:eastAsia="Times New Roman" w:hAnsi="Calibri" w:hint="eastAsia"/>
+          <w:sz w:val="22"/>
+          <w:szCs w:val="22"/>
+          <w:lang w:val="en-US"/>
+        </w:rPr>
+        <w:t xml:space="preserve"> easily</w:t>
+      </w:r>
+      <w:r>
+        <w:rPr>
+          <w:rFonts w:ascii="Calibri" w:eastAsia="Times New Roman" w:hAnsi="Calibri" w:hint="eastAsia"/>
+          <w:sz w:val="22"/>
+          <w:szCs w:val="22"/>
+          <w:lang w:val="en-US"/>
+        </w:rPr>
+        <w:t xml:space="preserve"> handle the rel</w:t>
+      </w:r>
+      <w:r>
+        <w:rPr>
+          <w:rFonts w:ascii="Calibri" w:eastAsia="Times New Roman" w:hAnsi="Calibri" w:hint="eastAsia"/>
+          <w:sz w:val="22"/>
+          <w:szCs w:val="22"/>
+          <w:lang w:val="en-US"/>
+        </w:rPr>
+        <w:t xml:space="preserve">ationships between the features. </w:t>
+      </w:r>
+      <w:r>
+        <w:rPr>
+          <w:rFonts w:ascii="Calibri" w:eastAsia="Times New Roman" w:hAnsi="Calibri" w:hint="eastAsia"/>
+          <w:sz w:val="22"/>
+          <w:szCs w:val="22"/>
+          <w:lang w:val="en-US"/>
+        </w:rPr>
+        <w:t xml:space="preserve">And also redundant feature will not affect the accuracy of the classifier because the </w:t>
+      </w:r>
+      <w:r>
+        <w:rPr>
+          <w:rFonts w:ascii="Calibri" w:eastAsia="Times New Roman" w:hAnsi="Calibri" w:hint="eastAsia"/>
+          <w:sz w:val="22"/>
+          <w:szCs w:val="22"/>
+          <w:lang w:val="en-US"/>
+        </w:rPr>
+        <w:t>best one will be chosen to make decisions.</w:t>
+      </w:r>
+      <w:r>
+        <w:rPr>
+          <w:rFonts w:ascii="Calibri" w:eastAsia="Times New Roman" w:hAnsi="Calibri" w:hint="eastAsia"/>
+          <w:sz w:val="22"/>
+          <w:szCs w:val="22"/>
+          <w:lang w:val="en-US"/>
+        </w:rPr>
+        <w:t xml:space="preserve"> </w:t>
+      </w:r>
+      <w:r>
+        <w:rPr>
+          <w:rFonts w:ascii="Calibri" w:eastAsia="Times New Roman" w:hAnsi="Calibri" w:hint="eastAsia"/>
+          <w:sz w:val="22"/>
+          <w:szCs w:val="22"/>
+          <w:lang w:val="en-US"/>
+        </w:rPr>
+        <w:t xml:space="preserve">The main problems behind the </w:t>
+      </w:r>
+      <w:r>
+        <w:rPr>
+          <w:rFonts w:ascii="Calibri" w:eastAsia="Times New Roman" w:hAnsi="Calibri"/>
+          <w:sz w:val="22"/>
+          <w:szCs w:val="22"/>
+          <w:lang w:val="en-US"/>
+        </w:rPr>
+        <w:t>Decision</w:t>
+      </w:r>
+      <w:r>
+        <w:rPr>
+          <w:rFonts w:ascii="Calibri" w:eastAsia="Times New Roman" w:hAnsi="Calibri" w:hint="eastAsia"/>
+          <w:sz w:val="22"/>
+          <w:szCs w:val="22"/>
+          <w:lang w:val="en-US"/>
+        </w:rPr>
+        <w:t xml:space="preserve"> </w:t>
+      </w:r>
+      <w:r>
+        <w:rPr>
+          <w:rFonts w:ascii="Calibri" w:eastAsia="Times New Roman" w:hAnsi="Calibri" w:hint="eastAsia"/>
+          <w:sz w:val="22"/>
+          <w:szCs w:val="22"/>
+          <w:lang w:val="en-US"/>
+        </w:rPr>
+        <w:t>tree is over-</w:t>
+      </w:r>
+      <w:r>
+        <w:rPr>
+          <w:rFonts w:ascii="Calibri" w:eastAsia="Times New Roman" w:hAnsi="Calibri" w:hint="eastAsia"/>
+          <w:sz w:val="22"/>
+          <w:szCs w:val="22"/>
+          <w:lang w:val="en-US"/>
+        </w:rPr>
+        <w:t xml:space="preserve">fitting. </w:t>
+      </w:r>
+    </w:p>
+    <w:p>
+      <w:pPr>
+        <w:textAlignment w:val="center"/>
+        <w:rPr>
+          <w:rFonts w:ascii="Calibri" w:eastAsia="Times New Roman" w:hAnsi="Calibri" w:hint="eastAsia"/>
+          <w:sz w:val="22"/>
+          <w:szCs w:val="22"/>
+          <w:lang w:val="en-US"/>
+        </w:rPr>
+      </w:pPr>
+    </w:p>
+    <w:p>
+      <w:pPr>
+        <w:textAlignment w:val="center"/>
+        <w:rPr>
+          <w:rFonts w:ascii="Calibri" w:eastAsia="Times New Roman" w:hAnsi="Calibri" w:hint="eastAsia"/>
+          <w:sz w:val="22"/>
+          <w:szCs w:val="22"/>
+          <w:lang w:val="en-US"/>
+        </w:rPr>
+      </w:pPr>
+      <w:r>
+        <w:rPr>
+          <w:rFonts w:ascii="Calibri" w:eastAsia="Times New Roman" w:hAnsi="Calibri" w:hint="eastAsia"/>
+          <w:sz w:val="22"/>
+          <w:szCs w:val="22"/>
+          <w:lang w:val="en-US"/>
+        </w:rPr>
+        <w:t xml:space="preserve">Due to the minor difference between the </w:t>
+      </w:r>
+      <w:r>
+        <w:rPr>
+          <w:rFonts w:ascii="Calibri" w:eastAsia="Times New Roman" w:hAnsi="Calibri"/>
+          <w:sz w:val="22"/>
+          <w:szCs w:val="22"/>
+          <w:lang w:val="en-US"/>
+        </w:rPr>
+        <w:t>Decision</w:t>
+      </w:r>
+      <w:r>
+        <w:rPr>
+          <w:rFonts w:ascii="Calibri" w:eastAsia="Times New Roman" w:hAnsi="Calibri" w:hint="eastAsia"/>
+          <w:sz w:val="22"/>
+          <w:szCs w:val="22"/>
+          <w:lang w:val="en-US"/>
+        </w:rPr>
+        <w:t xml:space="preserve"> Tree, Random tree and</w:t>
+      </w:r>
+      <w:r>
+        <w:rPr>
+          <w:rFonts w:ascii="Calibri" w:eastAsia="Times New Roman" w:hAnsi="Calibri" w:hint="eastAsia"/>
+          <w:sz w:val="22"/>
+          <w:szCs w:val="22"/>
+          <w:lang w:val="en-US"/>
+        </w:rPr>
+        <w:t xml:space="preserve"> KNN, a detailed comparison between those classifiers have been show in </w:t>
+      </w:r>
+      <w:r>
+        <w:rPr>
+          <w:rFonts w:ascii="Calibri" w:eastAsia="Times New Roman" w:hAnsi="Calibri"/>
+          <w:sz w:val="22"/>
+          <w:szCs w:val="22"/>
+          <w:lang w:val="en-US"/>
+        </w:rPr>
+        <w:t>the</w:t>
+      </w:r>
+      <w:r>
+        <w:rPr>
+          <w:rFonts w:ascii="Calibri" w:eastAsia="Times New Roman" w:hAnsi="Calibri" w:hint="eastAsia"/>
+          <w:sz w:val="22"/>
+          <w:szCs w:val="22"/>
+          <w:lang w:val="en-US"/>
+        </w:rPr>
+        <w:t xml:space="preserve"> Figure #. It compares </w:t>
+      </w:r>
+      <w:r>
+        <w:rPr>
+          <w:rFonts w:ascii="Calibri" w:eastAsia="Times New Roman" w:hAnsi="Calibri" w:hint="eastAsia"/>
+          <w:sz w:val="22"/>
+          <w:szCs w:val="22"/>
+          <w:lang w:val="en-US"/>
+        </w:rPr>
+        <w:t xml:space="preserve">on </w:t>
+      </w:r>
+      <w:r>
+        <w:rPr>
+          <w:rFonts w:ascii="Calibri" w:eastAsia="Times New Roman" w:hAnsi="Calibri" w:hint="eastAsia"/>
+          <w:sz w:val="22"/>
+          <w:szCs w:val="22"/>
+          <w:lang w:val="en-US"/>
+        </w:rPr>
+        <w:t>not only the Avg. F-Measure, but also</w:t>
+      </w:r>
+      <w:r>
+        <w:rPr>
+          <w:rFonts w:ascii="Calibri" w:eastAsia="Times New Roman" w:hAnsi="Calibri" w:hint="eastAsia"/>
+          <w:sz w:val="22"/>
+          <w:szCs w:val="22"/>
+          <w:lang w:val="en-US"/>
+        </w:rPr>
+        <w:t xml:space="preserve"> on</w:t>
+      </w:r>
+      <w:r>
+        <w:rPr>
+          <w:rFonts w:ascii="Calibri" w:eastAsia="Times New Roman" w:hAnsi="Calibri" w:hint="eastAsia"/>
+          <w:sz w:val="22"/>
+          <w:szCs w:val="22"/>
+          <w:lang w:val="en-US"/>
+        </w:rPr>
+        <w:t xml:space="preserve"> the F-Measure of each classes in </w:t>
+      </w:r>
+      <w:r>
+        <w:rPr>
+          <w:rFonts w:ascii="Calibri" w:eastAsia="Times New Roman" w:hAnsi="Calibri"/>
+          <w:sz w:val="22"/>
+          <w:szCs w:val="22"/>
+          <w:lang w:val="en-US"/>
+        </w:rPr>
+        <w:t>the</w:t>
+      </w:r>
+      <w:r>
+        <w:rPr>
+          <w:rFonts w:ascii="Calibri" w:eastAsia="Times New Roman" w:hAnsi="Calibri" w:hint="eastAsia"/>
+          <w:sz w:val="22"/>
+          <w:szCs w:val="22"/>
+          <w:lang w:val="en-US"/>
+        </w:rPr>
+        <w:t xml:space="preserve"> dataset.</w:t>
+      </w:r>
+    </w:p>
+    <w:p>
+      <w:pPr>
+        <w:textAlignment w:val="center"/>
+        <w:rPr>
+          <w:rFonts w:ascii="Calibri" w:eastAsia="Times New Roman" w:hAnsi="Calibri" w:hint="eastAsia"/>
+          <w:sz w:val="22"/>
+          <w:szCs w:val="22"/>
+          <w:lang w:val="en-US"/>
+        </w:rPr>
+      </w:pPr>
+    </w:p>
+    <w:p>
+      <w:pPr>
+        <w:textAlignment w:val="center"/>
+        <w:rPr>
+          <w:rFonts w:ascii="Calibri" w:eastAsia="Times New Roman" w:hAnsi="Calibri" w:hint="eastAsia"/>
+          <w:sz w:val="22"/>
+          <w:szCs w:val="22"/>
+          <w:lang w:val="en-US"/>
+        </w:rPr>
+      </w:pPr>
+      <w:r>
+        <w:rPr>
+          <w:rFonts w:ascii="Calibri" w:eastAsia="Times New Roman" w:hAnsi="Calibri" w:hint="eastAsia"/>
+          <w:sz w:val="22"/>
+          <w:szCs w:val="22"/>
+          <w:lang w:val="en-US"/>
+        </w:rPr>
+        <w:t xml:space="preserve">Random Forest </w:t>
+      </w:r>
+      <w:r>
+        <w:rPr>
+          <w:rFonts w:ascii="Calibri" w:eastAsia="Times New Roman" w:hAnsi="Calibri" w:hint="eastAsia"/>
+          <w:sz w:val="22"/>
+          <w:szCs w:val="22"/>
+          <w:lang w:val="en-US"/>
+        </w:rPr>
+        <w:t>select</w:t>
+      </w:r>
+      <w:r>
+        <w:rPr>
+          <w:rFonts w:ascii="Calibri" w:eastAsia="Times New Roman" w:hAnsi="Calibri" w:hint="eastAsia"/>
+          <w:sz w:val="22"/>
+          <w:szCs w:val="22"/>
+          <w:lang w:val="en-US"/>
+        </w:rPr>
+        <w:t xml:space="preserve"> the subset</w:t>
+      </w:r>
+      <w:r>
+        <w:rPr>
+          <w:rFonts w:ascii="Calibri" w:eastAsia="Times New Roman" w:hAnsi="Calibri" w:hint="eastAsia"/>
+          <w:sz w:val="22"/>
+          <w:szCs w:val="22"/>
+          <w:lang w:val="en-US"/>
+        </w:rPr>
+        <w:t>s</w:t>
+      </w:r>
+      <w:r>
+        <w:rPr>
+          <w:rFonts w:ascii="Calibri" w:eastAsia="Times New Roman" w:hAnsi="Calibri" w:hint="eastAsia"/>
+          <w:sz w:val="22"/>
+          <w:szCs w:val="22"/>
+          <w:lang w:val="en-US"/>
+        </w:rPr>
+        <w:t xml:space="preserve"> of </w:t>
+      </w:r>
+      <w:r>
+        <w:rPr>
+          <w:rFonts w:ascii="Calibri" w:eastAsia="Times New Roman" w:hAnsi="Calibri"/>
+          <w:sz w:val="22"/>
+          <w:szCs w:val="22"/>
+          <w:lang w:val="en-US"/>
+        </w:rPr>
+        <w:t>the</w:t>
+      </w:r>
+      <w:r>
+        <w:rPr>
+          <w:rFonts w:ascii="Calibri" w:eastAsia="Times New Roman" w:hAnsi="Calibri" w:hint="eastAsia"/>
+          <w:sz w:val="22"/>
+          <w:szCs w:val="22"/>
+          <w:lang w:val="en-US"/>
+        </w:rPr>
+        <w:t xml:space="preserve"> features and the instances</w:t>
+      </w:r>
+      <w:r>
+        <w:rPr>
+          <w:rFonts w:ascii="Calibri" w:eastAsia="Times New Roman" w:hAnsi="Calibri" w:hint="eastAsia"/>
+          <w:sz w:val="22"/>
+          <w:szCs w:val="22"/>
+          <w:lang w:val="en-US"/>
+        </w:rPr>
+        <w:t xml:space="preserve"> using bagging</w:t>
+      </w:r>
+      <w:r>
+        <w:rPr>
+          <w:rFonts w:ascii="Calibri" w:eastAsia="Times New Roman" w:hAnsi="Calibri" w:hint="eastAsia"/>
+          <w:sz w:val="22"/>
+          <w:szCs w:val="22"/>
+          <w:lang w:val="en-US"/>
+        </w:rPr>
+        <w:t xml:space="preserve"> to form multiple </w:t>
+      </w:r>
+      <w:r>
+        <w:rPr>
+          <w:rFonts w:ascii="Calibri" w:eastAsia="Times New Roman" w:hAnsi="Calibri"/>
+          <w:sz w:val="22"/>
+          <w:szCs w:val="22"/>
+          <w:lang w:val="en-US"/>
+        </w:rPr>
+        <w:t>decision</w:t>
+      </w:r>
+      <w:r>
+        <w:rPr>
+          <w:rFonts w:ascii="Calibri" w:eastAsia="Times New Roman" w:hAnsi="Calibri" w:hint="eastAsia"/>
+          <w:sz w:val="22"/>
+          <w:szCs w:val="22"/>
+          <w:lang w:val="en-US"/>
+        </w:rPr>
+        <w:t xml:space="preserve"> trees to overcome the over-fitting issue.</w:t>
+      </w:r>
+      <w:r>
+        <w:rPr>
+          <w:rFonts w:ascii="Calibri" w:eastAsia="Times New Roman" w:hAnsi="Calibri" w:hint="eastAsia"/>
+          <w:sz w:val="22"/>
+          <w:szCs w:val="22"/>
+          <w:lang w:val="en-US"/>
+        </w:rPr>
+        <w:t xml:space="preserve"> </w:t>
+      </w:r>
+      <w:r>
+        <w:rPr>
+          <w:rFonts w:ascii="Calibri" w:eastAsia="Times New Roman" w:hAnsi="Calibri"/>
+          <w:sz w:val="22"/>
+          <w:szCs w:val="22"/>
+          <w:lang w:val="en-US"/>
+        </w:rPr>
+        <w:t>I</w:t>
+      </w:r>
+      <w:r>
+        <w:rPr>
+          <w:rFonts w:ascii="Calibri" w:eastAsia="Times New Roman" w:hAnsi="Calibri" w:hint="eastAsia"/>
+          <w:sz w:val="22"/>
+          <w:szCs w:val="22"/>
+          <w:lang w:val="en-US"/>
+        </w:rPr>
+        <w:t xml:space="preserve">t is obviously to see that in the Figure #, the Negative F-Measure increased </w:t>
+      </w:r>
+      <w:r>
+        <w:rPr>
+          <w:rFonts w:ascii="Calibri" w:eastAsia="Times New Roman" w:hAnsi="Calibri"/>
+          <w:sz w:val="22"/>
+          <w:szCs w:val="22"/>
+          <w:lang w:val="en-US"/>
+        </w:rPr>
+        <w:t>although</w:t>
+      </w:r>
+      <w:r>
+        <w:rPr>
+          <w:rFonts w:ascii="Calibri" w:eastAsia="Times New Roman" w:hAnsi="Calibri" w:hint="eastAsia"/>
+          <w:sz w:val="22"/>
+          <w:szCs w:val="22"/>
+          <w:lang w:val="en-US"/>
+        </w:rPr>
+        <w:t xml:space="preserve"> it is not shown in the Avg. F-Measure. Furthermore, it is critical to notice that the Positive F-Measure of Random Forest decrease notably compare to the </w:t>
+      </w:r>
+      <w:r>
+        <w:rPr>
+          <w:rFonts w:ascii="Calibri" w:eastAsia="Times New Roman" w:hAnsi="Calibri" w:hint="eastAsia"/>
+          <w:sz w:val="22"/>
+          <w:szCs w:val="22"/>
+          <w:lang w:val="en-US"/>
+        </w:rPr>
+        <w:t>Decision Tree. Because</w:t>
+      </w:r>
+      <w:r>
+        <w:rPr>
+          <w:rFonts w:ascii="Calibri" w:eastAsia="Times New Roman" w:hAnsi="Calibri" w:hint="eastAsia"/>
+          <w:sz w:val="22"/>
+          <w:szCs w:val="22"/>
+          <w:lang w:val="en-US"/>
+        </w:rPr>
+        <w:t xml:space="preserve"> the stability of </w:t>
+      </w:r>
+      <w:r>
+        <w:rPr>
+          <w:rFonts w:ascii="Calibri" w:eastAsia="Times New Roman" w:hAnsi="Calibri"/>
+          <w:sz w:val="22"/>
+          <w:szCs w:val="22"/>
+          <w:lang w:val="en-US"/>
+        </w:rPr>
+        <w:t>the</w:t>
+      </w:r>
+      <w:r>
+        <w:rPr>
+          <w:rFonts w:ascii="Calibri" w:eastAsia="Times New Roman" w:hAnsi="Calibri" w:hint="eastAsia"/>
+          <w:sz w:val="22"/>
+          <w:szCs w:val="22"/>
+          <w:lang w:val="en-US"/>
+        </w:rPr>
+        <w:t xml:space="preserve"> decision tree</w:t>
+      </w:r>
+      <w:r>
+        <w:rPr>
+          <w:rFonts w:ascii="Calibri" w:eastAsia="Times New Roman" w:hAnsi="Calibri" w:hint="eastAsia"/>
+          <w:sz w:val="22"/>
+          <w:szCs w:val="22"/>
+          <w:lang w:val="en-US"/>
+        </w:rPr>
+        <w:t xml:space="preserve"> </w:t>
+      </w:r>
+      <w:r>
+        <w:rPr>
+          <w:rFonts w:ascii="Calibri" w:eastAsia="Times New Roman" w:hAnsi="Calibri" w:hint="eastAsia"/>
+          <w:sz w:val="22"/>
+          <w:szCs w:val="22"/>
+          <w:lang w:val="en-US"/>
+        </w:rPr>
+        <w:t xml:space="preserve">decides the performance of the Random </w:t>
+      </w:r>
+      <w:proofErr w:type="gramStart"/>
+      <w:r>
+        <w:rPr>
+          <w:rFonts w:ascii="Calibri" w:eastAsia="Times New Roman" w:hAnsi="Calibri" w:hint="eastAsia"/>
+          <w:sz w:val="22"/>
+          <w:szCs w:val="22"/>
+          <w:lang w:val="en-US"/>
+        </w:rPr>
+        <w:t>Fore</w:t>
+      </w:r>
+      <w:r>
+        <w:rPr>
+          <w:rFonts w:ascii="Calibri" w:eastAsia="Times New Roman" w:hAnsi="Calibri" w:hint="eastAsia"/>
+          <w:sz w:val="22"/>
+          <w:szCs w:val="22"/>
+          <w:lang w:val="en-US"/>
+        </w:rPr>
+        <w:t>st</w:t>
+      </w:r>
+      <w:r>
+        <w:rPr>
+          <w:rFonts w:ascii="Calibri" w:eastAsia="Times New Roman" w:hAnsi="Calibri" w:hint="eastAsia"/>
+          <w:sz w:val="22"/>
+          <w:szCs w:val="22"/>
+          <w:lang w:val="en-US"/>
+        </w:rPr>
+        <w:t>(</w:t>
+      </w:r>
+      <w:proofErr w:type="gramEnd"/>
+      <w:r>
+        <w:rPr>
+          <w:rFonts w:ascii="Calibri" w:eastAsia="Times New Roman" w:hAnsi="Calibri" w:hint="eastAsia"/>
+          <w:sz w:val="22"/>
+          <w:szCs w:val="22"/>
+          <w:lang w:val="en-US"/>
+        </w:rPr>
+        <w:t>)</w:t>
+      </w:r>
+      <w:r>
+        <w:rPr>
+          <w:rFonts w:ascii="Calibri" w:eastAsia="Times New Roman" w:hAnsi="Calibri" w:hint="eastAsia"/>
+          <w:sz w:val="22"/>
+          <w:szCs w:val="22"/>
+          <w:lang w:val="en-US"/>
+        </w:rPr>
+        <w:t xml:space="preserve">, it is fair to say that </w:t>
+      </w:r>
+      <w:r>
+        <w:rPr>
+          <w:rFonts w:ascii="Calibri" w:eastAsia="Times New Roman" w:hAnsi="Calibri"/>
+          <w:sz w:val="22"/>
+          <w:szCs w:val="22"/>
+          <w:lang w:val="en-US"/>
+        </w:rPr>
+        <w:t>decision</w:t>
+      </w:r>
+      <w:r>
+        <w:rPr>
+          <w:rFonts w:ascii="Calibri" w:eastAsia="Times New Roman" w:hAnsi="Calibri" w:hint="eastAsia"/>
+          <w:sz w:val="22"/>
+          <w:szCs w:val="22"/>
+          <w:lang w:val="en-US"/>
+        </w:rPr>
+        <w:t xml:space="preserve"> tree is stable when </w:t>
+      </w:r>
+      <w:r>
+        <w:rPr>
+          <w:rFonts w:ascii="Calibri" w:eastAsia="Times New Roman" w:hAnsi="Calibri"/>
+          <w:sz w:val="22"/>
+          <w:szCs w:val="22"/>
+          <w:lang w:val="en-US"/>
+        </w:rPr>
+        <w:t>identifying</w:t>
+      </w:r>
+      <w:r>
+        <w:rPr>
+          <w:rFonts w:ascii="Calibri" w:eastAsia="Times New Roman" w:hAnsi="Calibri" w:hint="eastAsia"/>
+          <w:sz w:val="22"/>
+          <w:szCs w:val="22"/>
+          <w:lang w:val="en-US"/>
+        </w:rPr>
+        <w:t xml:space="preserve"> instances in class Positive. That is the reason why the performance of classifying class Positive </w:t>
+      </w:r>
+      <w:r>
+        <w:rPr>
+          <w:rFonts w:ascii="Calibri" w:eastAsia="Times New Roman" w:hAnsi="Calibri"/>
+          <w:sz w:val="22"/>
+          <w:szCs w:val="22"/>
+          <w:lang w:val="en-US"/>
+        </w:rPr>
+        <w:t>dropped</w:t>
+      </w:r>
+      <w:r>
+        <w:rPr>
+          <w:rFonts w:ascii="Calibri" w:eastAsia="Times New Roman" w:hAnsi="Calibri" w:hint="eastAsia"/>
+          <w:sz w:val="22"/>
+          <w:szCs w:val="22"/>
+          <w:lang w:val="en-US"/>
+        </w:rPr>
+        <w:t xml:space="preserve"> after bagging.</w:t>
+      </w:r>
+    </w:p>
+    <w:p>
+      <w:pPr>
+        <w:textAlignment w:val="center"/>
+        <w:rPr>
+          <w:rFonts w:ascii="Calibri" w:eastAsia="Times New Roman" w:hAnsi="Calibri" w:hint="eastAsia"/>
+          <w:sz w:val="22"/>
+          <w:szCs w:val="22"/>
+          <w:lang w:val="en-US"/>
+        </w:rPr>
+      </w:pPr>
+    </w:p>
+    <w:p>
+      <w:pPr>
+        <w:textAlignment w:val="center"/>
+        <w:rPr>
+          <w:rFonts w:ascii="Calibri" w:eastAsia="Times New Roman" w:hAnsi="Calibri" w:hint="eastAsia"/>
+          <w:sz w:val="22"/>
+          <w:szCs w:val="22"/>
+          <w:lang w:val="en-US"/>
+        </w:rPr>
+      </w:pPr>
+      <w:r>
+        <w:rPr>
+          <w:rFonts w:ascii="Calibri" w:eastAsia="Times New Roman" w:hAnsi="Calibri" w:hint="eastAsia"/>
+          <w:sz w:val="22"/>
+          <w:szCs w:val="22"/>
+          <w:lang w:val="en-US"/>
+        </w:rPr>
+        <w:t>KNN perform slightly better than Random Forest on most of the measurements.</w:t>
+      </w:r>
+      <w:r>
+        <w:rPr>
+          <w:rFonts w:ascii="Calibri" w:eastAsia="Times New Roman" w:hAnsi="Calibri" w:hint="eastAsia"/>
+          <w:sz w:val="22"/>
+          <w:szCs w:val="22"/>
+          <w:lang w:val="en-US"/>
+        </w:rPr>
+        <w:t xml:space="preserve"> </w:t>
+      </w:r>
+      <w:r>
+        <w:rPr>
+          <w:rFonts w:ascii="Calibri" w:eastAsia="Times New Roman" w:hAnsi="Calibri" w:hint="eastAsia"/>
+          <w:sz w:val="22"/>
+          <w:szCs w:val="22"/>
+          <w:lang w:val="en-US"/>
+        </w:rPr>
+        <w:t xml:space="preserve">As an instance-based classifier, KNN is able to generate more complicated </w:t>
+      </w:r>
+      <w:r>
+        <w:rPr>
+          <w:rFonts w:ascii="Calibri" w:eastAsia="Times New Roman" w:hAnsi="Calibri"/>
+          <w:sz w:val="22"/>
+          <w:szCs w:val="22"/>
+          <w:lang w:val="en-US"/>
+        </w:rPr>
+        <w:t>decision</w:t>
+      </w:r>
+      <w:r>
+        <w:rPr>
+          <w:rFonts w:ascii="Calibri" w:eastAsia="Times New Roman" w:hAnsi="Calibri" w:hint="eastAsia"/>
+          <w:sz w:val="22"/>
+          <w:szCs w:val="22"/>
+          <w:lang w:val="en-US"/>
+        </w:rPr>
+        <w:t xml:space="preserve"> boundaries than the rule-based </w:t>
+      </w:r>
+      <w:r>
+        <w:rPr>
+          <w:rFonts w:ascii="Calibri" w:eastAsia="Times New Roman" w:hAnsi="Calibri"/>
+          <w:sz w:val="22"/>
+          <w:szCs w:val="22"/>
+          <w:lang w:val="en-US"/>
+        </w:rPr>
+        <w:t>classifiers</w:t>
+      </w:r>
+      <w:r>
+        <w:rPr>
+          <w:rFonts w:ascii="Calibri" w:eastAsia="Times New Roman" w:hAnsi="Calibri" w:hint="eastAsia"/>
+          <w:sz w:val="22"/>
+          <w:szCs w:val="22"/>
+          <w:lang w:val="en-US"/>
+        </w:rPr>
+        <w:t xml:space="preserve">. () </w:t>
+      </w:r>
+      <w:r>
+        <w:rPr>
+          <w:rFonts w:ascii="Calibri" w:eastAsia="Times New Roman" w:hAnsi="Calibri" w:hint="eastAsia"/>
+          <w:sz w:val="22"/>
+          <w:szCs w:val="22"/>
+          <w:lang w:val="en-US"/>
+        </w:rPr>
+        <w:t>As a lazy leaner, KNN will build the mode</w:t>
+      </w:r>
+      <w:r>
+        <w:rPr>
+          <w:rFonts w:ascii="Calibri" w:eastAsia="Times New Roman" w:hAnsi="Calibri" w:hint="eastAsia"/>
+          <w:sz w:val="22"/>
+          <w:szCs w:val="22"/>
+          <w:lang w:val="en-US"/>
+        </w:rPr>
+        <w:t>l</w:t>
+      </w:r>
+      <w:r>
+        <w:rPr>
+          <w:rFonts w:ascii="Calibri" w:eastAsia="Times New Roman" w:hAnsi="Calibri" w:hint="eastAsia"/>
+          <w:sz w:val="22"/>
+          <w:szCs w:val="22"/>
+          <w:lang w:val="en-US"/>
+        </w:rPr>
+        <w:t xml:space="preserve"> only</w:t>
+      </w:r>
+      <w:r>
+        <w:rPr>
+          <w:rFonts w:ascii="Calibri" w:eastAsia="Times New Roman" w:hAnsi="Calibri" w:hint="eastAsia"/>
+          <w:sz w:val="22"/>
+          <w:szCs w:val="22"/>
+          <w:lang w:val="en-US"/>
+        </w:rPr>
+        <w:t xml:space="preserve"> when</w:t>
+      </w:r>
+      <w:r>
+        <w:rPr>
+          <w:rFonts w:ascii="Calibri" w:eastAsia="Times New Roman" w:hAnsi="Calibri" w:hint="eastAsia"/>
+          <w:sz w:val="22"/>
+          <w:szCs w:val="22"/>
+          <w:lang w:val="en-US"/>
+        </w:rPr>
+        <w:t xml:space="preserve"> the classification is required, </w:t>
+      </w:r>
+      <w:r>
+        <w:rPr>
+          <w:rFonts w:ascii="Calibri" w:eastAsia="Times New Roman" w:hAnsi="Calibri"/>
+          <w:sz w:val="22"/>
+          <w:szCs w:val="22"/>
+          <w:lang w:val="en-US"/>
+        </w:rPr>
+        <w:t>which</w:t>
+      </w:r>
+      <w:r>
+        <w:rPr>
+          <w:rFonts w:ascii="Calibri" w:eastAsia="Times New Roman" w:hAnsi="Calibri" w:hint="eastAsia"/>
+          <w:sz w:val="22"/>
+          <w:szCs w:val="22"/>
+          <w:lang w:val="en-US"/>
+        </w:rPr>
+        <w:t xml:space="preserve"> is not satisfied for the real time applications. </w:t>
+      </w:r>
+      <w:r>
+        <w:rPr>
+          <w:rFonts w:ascii="Calibri" w:eastAsia="Times New Roman" w:hAnsi="Calibri"/>
+          <w:sz w:val="22"/>
+          <w:szCs w:val="22"/>
+          <w:lang w:val="en-US"/>
+        </w:rPr>
+        <w:t xml:space="preserve">In </w:t>
+      </w:r>
+      <w:r>
+        <w:rPr>
+          <w:rFonts w:ascii="Calibri" w:eastAsia="Times New Roman" w:hAnsi="Calibri" w:hint="eastAsia"/>
+          <w:sz w:val="22"/>
+          <w:szCs w:val="22"/>
+          <w:lang w:val="en-US"/>
+        </w:rPr>
+        <w:t>contrast, eager learners react rapidly once the training process is done.</w:t>
+      </w:r>
+    </w:p>
+    <w:p>
+      <w:pPr>
+        <w:textAlignment w:val="center"/>
+        <w:rPr>
+          <w:rFonts w:ascii="Calibri" w:eastAsia="Times New Roman" w:hAnsi="Calibri" w:hint="eastAsia"/>
+          <w:sz w:val="22"/>
+          <w:szCs w:val="22"/>
+          <w:lang w:val="en-US"/>
+        </w:rPr>
+      </w:pPr>
       <w:bookmarkStart w:id="0" w:name="_GoBack"/>
       <w:bookmarkEnd w:id="0"/>
     </w:p>
     <w:p>
       <w:pPr>
+        <w:textAlignment w:val="center"/>
         <w:rPr>
           <w:rFonts w:ascii="Calibri" w:eastAsia="Times New Roman" w:hAnsi="Calibri" w:hint="eastAsia"/>
           <w:sz w:val="22"/>
@@ -4515,44 +5940,6 @@
           <w:lang w:val="en-US"/>
         </w:rPr>
       </w:pPr>
-    </w:p>
-    <w:p>
-      <w:pPr>
-        <w:textAlignment w:val="center"/>
-        <w:rPr>
-          <w:rFonts w:ascii="Calibri" w:eastAsia="Times New Roman" w:hAnsi="Calibri" w:hint="eastAsia"/>
-          <w:sz w:val="22"/>
-          <w:szCs w:val="22"/>
-          <w:lang w:val="en-US"/>
-        </w:rPr>
-      </w:pPr>
-      <w:r>
-        <w:rPr>
-          <w:rFonts w:ascii="Calibri" w:eastAsia="Times New Roman" w:hAnsi="Calibri"/>
-          <w:sz w:val="22"/>
-          <w:szCs w:val="22"/>
-          <w:lang w:val="en-US"/>
-        </w:rPr>
-        <w:t xml:space="preserve"> </w:t>
-      </w:r>
-      <w:r>
-        <w:rPr>
-          <w:rFonts w:ascii="Calibri" w:eastAsia="Times New Roman" w:hAnsi="Calibri"/>
-          <w:sz w:val="22"/>
-          <w:szCs w:val="22"/>
-          <w:lang w:val="en-US"/>
-        </w:rPr>
-        <w:t>C</w:t>
-      </w:r>
-      <w:r>
-        <w:rPr>
-          <w:rFonts w:ascii="Calibri" w:eastAsia="Times New Roman" w:hAnsi="Calibri" w:hint="eastAsia"/>
-          <w:sz w:val="22"/>
-          <w:szCs w:val="22"/>
-          <w:lang w:val="en-US"/>
-        </w:rPr>
-        <w:t xml:space="preserve">omparison </w:t>
-      </w:r>
     </w:p>
     <w:p>
       <w:pPr>
@@ -4863,7 +6250,115 @@
           <w:sz w:val="22"/>
           <w:szCs w:val="22"/>
         </w:rPr>
-        <w:t xml:space="preserve">Rosenthal, Sara, Noura Farra, and Preslav Nakov (2017). SemEval-2017 Task 4: Senti- ment Analysis in Twitter. In </w:t>
+        <w:t xml:space="preserve">Rosenthal, Sara, </w:t>
+      </w:r>
+      <w:proofErr w:type="spellStart"/>
+      <w:r>
+        <w:rPr>
+          <w:rFonts w:ascii="Microsoft YaHei" w:eastAsia="Microsoft YaHei" w:hAnsi="Microsoft YaHei" w:hint="eastAsia"/>
+          <w:sz w:val="22"/>
+          <w:szCs w:val="22"/>
+        </w:rPr>
+        <w:t>Noura</w:t>
+      </w:r>
+      <w:proofErr w:type="spellEnd"/>
+      <w:r>
+        <w:rPr>
+          <w:rFonts w:ascii="Microsoft YaHei" w:eastAsia="Microsoft YaHei" w:hAnsi="Microsoft YaHei" w:hint="eastAsia"/>
+          <w:sz w:val="22"/>
+          <w:szCs w:val="22"/>
+        </w:rPr>
+        <w:t xml:space="preserve"> </w:t>
+      </w:r>
+      <w:proofErr w:type="spellStart"/>
+      <w:r>
+        <w:rPr>
+          <w:rFonts w:ascii="Microsoft YaHei" w:eastAsia="Microsoft YaHei" w:hAnsi="Microsoft YaHei" w:hint="eastAsia"/>
+          <w:sz w:val="22"/>
+          <w:szCs w:val="22"/>
+        </w:rPr>
+        <w:t>Farra</w:t>
+      </w:r>
+      <w:proofErr w:type="spellEnd"/>
+      <w:r>
+        <w:rPr>
+          <w:rFonts w:ascii="Microsoft YaHei" w:eastAsia="Microsoft YaHei" w:hAnsi="Microsoft YaHei" w:hint="eastAsia"/>
+          <w:sz w:val="22"/>
+          <w:szCs w:val="22"/>
+        </w:rPr>
+        <w:t xml:space="preserve">, and </w:t>
+      </w:r>
+      <w:proofErr w:type="spellStart"/>
+      <w:r>
+        <w:rPr>
+          <w:rFonts w:ascii="Microsoft YaHei" w:eastAsia="Microsoft YaHei" w:hAnsi="Microsoft YaHei" w:hint="eastAsia"/>
+          <w:sz w:val="22"/>
+          <w:szCs w:val="22"/>
+        </w:rPr>
+        <w:t>Preslav</w:t>
+      </w:r>
+      <w:proofErr w:type="spellEnd"/>
+      <w:r>
+        <w:rPr>
+          <w:rFonts w:ascii="Microsoft YaHei" w:eastAsia="Microsoft YaHei" w:hAnsi="Microsoft YaHei" w:hint="eastAsia"/>
+          <w:sz w:val="22"/>
+          <w:szCs w:val="22"/>
+        </w:rPr>
+        <w:t xml:space="preserve"> </w:t>
+      </w:r>
+      <w:proofErr w:type="spellStart"/>
+      <w:r>
+        <w:rPr>
+          <w:rFonts w:ascii="Microsoft YaHei" w:eastAsia="Microsoft YaHei" w:hAnsi="Microsoft YaHei" w:hint="eastAsia"/>
+          <w:sz w:val="22"/>
+          <w:szCs w:val="22"/>
+        </w:rPr>
+        <w:t>Nakov</w:t>
+      </w:r>
+      <w:proofErr w:type="spellEnd"/>
+      <w:r>
+        <w:rPr>
+          <w:rFonts w:ascii="Microsoft YaHei" w:eastAsia="Microsoft YaHei" w:hAnsi="Microsoft YaHei" w:hint="eastAsia"/>
+          <w:sz w:val="22"/>
+          <w:szCs w:val="22"/>
+        </w:rPr>
+        <w:t xml:space="preserve"> (2017). SemEval-2017 Task 4: </w:t>
+      </w:r>
+      <w:proofErr w:type="spellStart"/>
+      <w:r>
+        <w:rPr>
+          <w:rFonts w:ascii="Microsoft YaHei" w:eastAsia="Microsoft YaHei" w:hAnsi="Microsoft YaHei" w:hint="eastAsia"/>
+          <w:sz w:val="22"/>
+          <w:szCs w:val="22"/>
+        </w:rPr>
+        <w:t>Senti</w:t>
+      </w:r>
+      <w:proofErr w:type="spellEnd"/>
+      <w:r>
+        <w:rPr>
+          <w:rFonts w:ascii="Microsoft YaHei" w:eastAsia="Microsoft YaHei" w:hAnsi="Microsoft YaHei" w:hint="eastAsia"/>
+          <w:sz w:val="22"/>
+          <w:szCs w:val="22"/>
+        </w:rPr>
+        <w:t xml:space="preserve">- </w:t>
+      </w:r>
+      <w:proofErr w:type="spellStart"/>
+      <w:r>
+        <w:rPr>
+          <w:rFonts w:ascii="Microsoft YaHei" w:eastAsia="Microsoft YaHei" w:hAnsi="Microsoft YaHei" w:hint="eastAsia"/>
+          <w:sz w:val="22"/>
+          <w:szCs w:val="22"/>
+        </w:rPr>
+        <w:t>ment</w:t>
+      </w:r>
+      <w:proofErr w:type="spellEnd"/>
+      <w:r>
+        <w:rPr>
+          <w:rFonts w:ascii="Microsoft YaHei" w:eastAsia="Microsoft YaHei" w:hAnsi="Microsoft YaHei" w:hint="eastAsia"/>
+          <w:sz w:val="22"/>
+          <w:szCs w:val="22"/>
+        </w:rPr>
+        <w:t xml:space="preserve"> Analysis in Twitter. In </w:t>
       </w:r>
       <w:r>
         <w:rPr>
@@ -4873,7 +6368,29 @@
           <w:sz w:val="22"/>
           <w:szCs w:val="22"/>
         </w:rPr>
-        <w:t>Proceedings of the 11th International Workshop on Semantic Evaluation (SemEval ’17)</w:t>
+        <w:t>Proceedings of the 11th International Workshop on Semantic Evaluation (</w:t>
+      </w:r>
+      <w:proofErr w:type="spellStart"/>
+      <w:r>
+        <w:rPr>
+          <w:rFonts w:ascii="Microsoft YaHei" w:eastAsia="Microsoft YaHei" w:hAnsi="Microsoft YaHei" w:hint="eastAsia"/>
+          <w:i/>
+          <w:iCs/>
+          <w:sz w:val="22"/>
+          <w:szCs w:val="22"/>
+        </w:rPr>
+        <w:t>SemEval</w:t>
+      </w:r>
+      <w:proofErr w:type="spellEnd"/>
+      <w:r>
+        <w:rPr>
+          <w:rFonts w:ascii="Microsoft YaHei" w:eastAsia="Microsoft YaHei" w:hAnsi="Microsoft YaHei" w:hint="eastAsia"/>
+          <w:i/>
+          <w:iCs/>
+          <w:sz w:val="22"/>
+          <w:szCs w:val="22"/>
+        </w:rPr>
+        <w:t xml:space="preserve"> ’17)</w:t>
       </w:r>
       <w:r>
         <w:rPr>
@@ -4912,7 +6429,35 @@
         <w:rPr>
           <w:rFonts w:eastAsia="Times New Roman"/>
         </w:rPr>
-        <w:t>Facing Imbalanced Data Recommendations for the Use of Performance Metrics L´aszl ´o A. Jeni1 , Jeffrey F. Cohn1, 2, and Fernando De La Torre1 1Carnegie Mellon University, Pittsburgh, PA, laszlo.jeni@ieee.org,ftorre@cs.cmu.edu 2University of Pittsburgh, Pittsburgh, PA, jeffcohn@cs.cmu.edu</w:t>
+        <w:t xml:space="preserve">Facing Imbalanced Data Recommendations for the Use of Performance Metrics </w:t>
+      </w:r>
+      <w:proofErr w:type="spellStart"/>
+      <w:r>
+        <w:rPr>
+          <w:rFonts w:eastAsia="Times New Roman"/>
+        </w:rPr>
+        <w:t>L´aszl</w:t>
+      </w:r>
+      <w:proofErr w:type="spellEnd"/>
+      <w:r>
+        <w:rPr>
+          <w:rFonts w:eastAsia="Times New Roman"/>
+        </w:rPr>
+        <w:t xml:space="preserve"> ´o A. Jeni</w:t>
+      </w:r>
+      <w:proofErr w:type="gramStart"/>
+      <w:r>
+        <w:rPr>
+          <w:rFonts w:eastAsia="Times New Roman"/>
+        </w:rPr>
+        <w:t>1 ,</w:t>
+      </w:r>
+      <w:proofErr w:type="gramEnd"/>
+      <w:r>
+        <w:rPr>
+          <w:rFonts w:eastAsia="Times New Roman"/>
+        </w:rPr>
+        <w:t xml:space="preserve"> Jeffrey F. Cohn1, 2, and Fernando De La Torre1 1Carnegie Mellon University, Pittsburgh, PA, laszlo.jeni@ieee.org,ftorre@cs.cmu.edu 2University of Pittsburgh, Pittsburgh, PA, jeffcohn@cs.cmu.edu</w:t>
       </w:r>
     </w:p>
     <w:p>
@@ -4921,7 +6466,7 @@
           <w:rFonts w:hint="eastAsia"/>
         </w:rPr>
       </w:pPr>
-      <w:hyperlink r:id="rId7" w:history="1">
+      <w:hyperlink r:id="rId8" w:history="1">
         <w:r>
           <w:rPr>
             <w:rStyle w:val="Hyperlink"/>
@@ -4954,7 +6499,21 @@
         <w:rPr>
           <w:rFonts w:eastAsia="Times New Roman"/>
         </w:rPr>
-        <w:t>ROC Graphs: Notes and Practical Considerations for Data Mining Researchers Tom Fawcett Intelligent Enterprise Technologies Laboratory HP Laboratories Palo Alto HPL-2003-4 January 7th , 2003*</w:t>
+        <w:t>ROC Graphs: Notes and Practical Considerations for Data Mining Researchers Tom Fawcett Intelligent Enterprise Technologies Laboratory HP Laboratories Palo Alto HPL-2003-4 January 7</w:t>
+      </w:r>
+      <w:proofErr w:type="gramStart"/>
+      <w:r>
+        <w:rPr>
+          <w:rFonts w:eastAsia="Times New Roman"/>
+        </w:rPr>
+        <w:t>th ,</w:t>
+      </w:r>
+      <w:proofErr w:type="gramEnd"/>
+      <w:r>
+        <w:rPr>
+          <w:rFonts w:eastAsia="Times New Roman"/>
+        </w:rPr>
+        <w:t xml:space="preserve"> 2003*</w:t>
       </w:r>
     </w:p>
     <w:p>
@@ -4963,7 +6522,7 @@
           <w:rFonts w:eastAsia="Times New Roman" w:hint="eastAsia"/>
         </w:rPr>
       </w:pPr>
-      <w:hyperlink r:id="rId8" w:history="1">
+      <w:hyperlink r:id="rId9" w:history="1">
         <w:r>
           <w:rPr>
             <w:rStyle w:val="Hyperlink"/>
@@ -5006,7 +6565,7 @@
           <w:rFonts w:hint="eastAsia"/>
         </w:rPr>
       </w:pPr>
-      <w:hyperlink r:id="rId9" w:history="1">
+      <w:hyperlink r:id="rId10" w:history="1">
         <w:r>
           <w:rPr>
             <w:rStyle w:val="Hyperlink"/>
@@ -7125,11 +8684,11 @@
         </c:dLbls>
         <c:gapWidth val="100"/>
         <c:overlap val="-24"/>
-        <c:axId val="-889933904"/>
-        <c:axId val="-783500144"/>
+        <c:axId val="-866346352"/>
+        <c:axId val="1410651760"/>
       </c:barChart>
       <c:catAx>
-        <c:axId val="-889933904"/>
+        <c:axId val="-866346352"/>
         <c:scaling>
           <c:orientation val="minMax"/>
         </c:scaling>
@@ -7171,7 +8730,7 @@
             <a:endParaRPr lang="en-AU"/>
           </a:p>
         </c:txPr>
-        <c:crossAx val="-783500144"/>
+        <c:crossAx val="1410651760"/>
         <c:crosses val="autoZero"/>
         <c:auto val="1"/>
         <c:lblAlgn val="ctr"/>
@@ -7179,7 +8738,7 @@
         <c:noMultiLvlLbl val="0"/>
       </c:catAx>
       <c:valAx>
-        <c:axId val="-783500144"/>
+        <c:axId val="1410651760"/>
         <c:scaling>
           <c:orientation val="minMax"/>
         </c:scaling>
@@ -7230,7 +8789,7 @@
             <a:endParaRPr lang="en-AU"/>
           </a:p>
         </c:txPr>
-        <c:crossAx val="-889933904"/>
+        <c:crossAx val="-866346352"/>
         <c:crosses val="autoZero"/>
         <c:crossBetween val="between"/>
       </c:valAx>
@@ -7336,44 +8895,39 @@
                     <a:lumOff val="50000"/>
                   </a:schemeClr>
                 </a:solidFill>
-                <a:latin typeface="+mn-lt"/>
-                <a:ea typeface="+mn-ea"/>
-                <a:cs typeface="+mn-cs"/>
+                <a:latin typeface="Times New Roman" charset="0"/>
+                <a:ea typeface="Times New Roman" charset="0"/>
+                <a:cs typeface="Times New Roman" charset="0"/>
               </a:defRPr>
             </a:pPr>
             <a:r>
               <a:rPr lang="en-US"/>
-              <a:t>C</a:t>
+              <a:t>Comparison</a:t>
             </a:r>
             <a:r>
-              <a:rPr lang="en-US" altLang="zh-CN"/>
-              <a:t>omparison</a:t>
-            </a:r>
-            <a:r>
-              <a:rPr lang="zh-CN" altLang="en-US" baseline="0"/>
+              <a:rPr lang="zh-CN"/>
               <a:t> </a:t>
             </a:r>
             <a:r>
-              <a:rPr lang="en-US" altLang="zh-CN" baseline="0"/>
+              <a:rPr lang="en-US"/>
               <a:t>between</a:t>
             </a:r>
             <a:r>
-              <a:rPr lang="zh-CN" altLang="en-US" baseline="0"/>
+              <a:rPr lang="zh-CN"/>
               <a:t> </a:t>
             </a:r>
             <a:r>
-              <a:rPr lang="en-US" altLang="zh-CN" baseline="0"/>
+              <a:rPr lang="en-US"/>
               <a:t>four</a:t>
             </a:r>
             <a:r>
-              <a:rPr lang="zh-CN" altLang="en-US" baseline="0"/>
+              <a:rPr lang="zh-CN"/>
               <a:t> </a:t>
             </a:r>
             <a:r>
-              <a:rPr lang="en-US" altLang="zh-CN" baseline="0"/>
+              <a:rPr lang="en-US"/>
               <a:t>classifier</a:t>
             </a:r>
-            <a:endParaRPr lang="en-US"/>
           </a:p>
         </c:rich>
       </c:tx>
@@ -7397,9 +8951,9 @@
                   <a:lumOff val="50000"/>
                 </a:schemeClr>
               </a:solidFill>
-              <a:latin typeface="+mn-lt"/>
-              <a:ea typeface="+mn-ea"/>
-              <a:cs typeface="+mn-cs"/>
+              <a:latin typeface="Times New Roman" charset="0"/>
+              <a:ea typeface="Times New Roman" charset="0"/>
+              <a:cs typeface="Times New Roman" charset="0"/>
             </a:defRPr>
           </a:pPr>
           <a:endParaRPr lang="en-AU"/>
@@ -7418,7 +8972,7 @@
           <c:order val="0"/>
           <c:tx>
             <c:strRef>
-              <c:f>Sheet1!$C$70</c:f>
+              <c:f>[Charts.xlsx]Sheet1!$C$70</c:f>
               <c:strCache>
                 <c:ptCount val="1"/>
                 <c:pt idx="0">
@@ -7488,9 +9042,9 @@
                         <a:lumOff val="50000"/>
                       </a:schemeClr>
                     </a:solidFill>
-                    <a:latin typeface="+mn-lt"/>
-                    <a:ea typeface="+mn-ea"/>
-                    <a:cs typeface="+mn-cs"/>
+                    <a:latin typeface="Times New Roman" charset="0"/>
+                    <a:ea typeface="Times New Roman" charset="0"/>
+                    <a:cs typeface="Times New Roman" charset="0"/>
                   </a:defRPr>
                 </a:pPr>
                 <a:endParaRPr lang="en-AU"/>
@@ -7525,17 +9079,17 @@
           </c:dLbls>
           <c:cat>
             <c:strRef>
-              <c:f>Sheet1!$B$71:$B$74</c:f>
+              <c:f>[Charts.xlsx]Sheet1!$B$71:$B$74</c:f>
               <c:strCache>
                 <c:ptCount val="4"/>
                 <c:pt idx="0">
-                  <c:v>Bayes</c:v>
+                  <c:v>Naïve Bayes</c:v>
                 </c:pt>
                 <c:pt idx="1">
-                  <c:v>Tree</c:v>
+                  <c:v>Decision Tree</c:v>
                 </c:pt>
                 <c:pt idx="2">
-                  <c:v>Forest</c:v>
+                  <c:v>Random Forest</c:v>
                 </c:pt>
                 <c:pt idx="3">
                   <c:v>KNN</c:v>
@@ -7545,7 +9099,7 @@
           </c:cat>
           <c:val>
             <c:numRef>
-              <c:f>Sheet1!$C$71:$C$74</c:f>
+              <c:f>[Charts.xlsx]Sheet1!$C$71:$C$74</c:f>
               <c:numCache>
                 <c:formatCode>General</c:formatCode>
                 <c:ptCount val="4"/>
@@ -7570,11 +9124,756 @@
           <c:order val="1"/>
           <c:tx>
             <c:strRef>
-              <c:f>Sheet1!$D$70</c:f>
+              <c:f>[Charts.xlsx]Sheet1!$D$70</c:f>
               <c:strCache>
                 <c:ptCount val="1"/>
                 <c:pt idx="0">
                   <c:v>F-Measure</c:v>
+                </c:pt>
+              </c:strCache>
+            </c:strRef>
+          </c:tx>
+          <c:spPr>
+            <a:gradFill rotWithShape="1">
+              <a:gsLst>
+                <a:gs pos="0">
+                  <a:schemeClr val="accent2">
+                    <a:lumMod val="110000"/>
+                    <a:satMod val="105000"/>
+                    <a:tint val="67000"/>
+                  </a:schemeClr>
+                </a:gs>
+                <a:gs pos="50000">
+                  <a:schemeClr val="accent2">
+                    <a:lumMod val="105000"/>
+                    <a:satMod val="103000"/>
+                    <a:tint val="73000"/>
+                  </a:schemeClr>
+                </a:gs>
+                <a:gs pos="100000">
+                  <a:schemeClr val="accent2">
+                    <a:lumMod val="105000"/>
+                    <a:satMod val="109000"/>
+                    <a:tint val="81000"/>
+                  </a:schemeClr>
+                </a:gs>
+              </a:gsLst>
+              <a:lin ang="5400000" scaled="0"/>
+            </a:gradFill>
+            <a:ln w="9525" cap="flat" cmpd="sng" algn="ctr">
+              <a:solidFill>
+                <a:schemeClr val="accent2">
+                  <a:shade val="95000"/>
+                </a:schemeClr>
+              </a:solidFill>
+              <a:round/>
+            </a:ln>
+            <a:effectLst/>
+          </c:spPr>
+          <c:invertIfNegative val="0"/>
+          <c:dLbls>
+            <c:spPr>
+              <a:noFill/>
+              <a:ln>
+                <a:noFill/>
+              </a:ln>
+              <a:effectLst/>
+            </c:spPr>
+            <c:txPr>
+              <a:bodyPr rot="0" spcFirstLastPara="1" vertOverflow="ellipsis" vert="horz" wrap="square" lIns="38100" tIns="19050" rIns="38100" bIns="19050" anchor="ctr" anchorCtr="1">
+                <a:spAutoFit/>
+              </a:bodyPr>
+              <a:lstStyle/>
+              <a:p>
+                <a:pPr>
+                  <a:defRPr sz="900" b="0" i="0" u="none" strike="noStrike" kern="1200" baseline="0">
+                    <a:solidFill>
+                      <a:schemeClr val="tx1">
+                        <a:lumMod val="50000"/>
+                        <a:lumOff val="50000"/>
+                      </a:schemeClr>
+                    </a:solidFill>
+                    <a:latin typeface="Times New Roman" charset="0"/>
+                    <a:ea typeface="Times New Roman" charset="0"/>
+                    <a:cs typeface="Times New Roman" charset="0"/>
+                  </a:defRPr>
+                </a:pPr>
+                <a:endParaRPr lang="en-AU"/>
+              </a:p>
+            </c:txPr>
+            <c:dLblPos val="outEnd"/>
+            <c:showLegendKey val="0"/>
+            <c:showVal val="1"/>
+            <c:showCatName val="0"/>
+            <c:showSerName val="0"/>
+            <c:showPercent val="0"/>
+            <c:showBubbleSize val="0"/>
+            <c:showLeaderLines val="0"/>
+            <c:extLst>
+              <c:ext xmlns:c15="http://schemas.microsoft.com/office/drawing/2012/chart" uri="{CE6537A1-D6FC-4f65-9D91-7224C49458BB}">
+                <c15:showLeaderLines val="1"/>
+                <c15:leaderLines>
+                  <c:spPr>
+                    <a:ln w="9525">
+                      <a:solidFill>
+                        <a:schemeClr val="tx1">
+                          <a:lumMod val="35000"/>
+                          <a:lumOff val="65000"/>
+                        </a:schemeClr>
+                      </a:solidFill>
+                    </a:ln>
+                    <a:effectLst/>
+                  </c:spPr>
+                </c15:leaderLines>
+              </c:ext>
+            </c:extLst>
+          </c:dLbls>
+          <c:cat>
+            <c:strRef>
+              <c:f>[Charts.xlsx]Sheet1!$B$71:$B$74</c:f>
+              <c:strCache>
+                <c:ptCount val="4"/>
+                <c:pt idx="0">
+                  <c:v>Naïve Bayes</c:v>
+                </c:pt>
+                <c:pt idx="1">
+                  <c:v>Decision Tree</c:v>
+                </c:pt>
+                <c:pt idx="2">
+                  <c:v>Random Forest</c:v>
+                </c:pt>
+                <c:pt idx="3">
+                  <c:v>KNN</c:v>
+                </c:pt>
+              </c:strCache>
+            </c:strRef>
+          </c:cat>
+          <c:val>
+            <c:numRef>
+              <c:f>[Charts.xlsx]Sheet1!$D$71:$D$74</c:f>
+              <c:numCache>
+                <c:formatCode>General</c:formatCode>
+                <c:ptCount val="4"/>
+                <c:pt idx="0">
+                  <c:v>0.504</c:v>
+                </c:pt>
+                <c:pt idx="1">
+                  <c:v>0.593</c:v>
+                </c:pt>
+                <c:pt idx="2">
+                  <c:v>0.604</c:v>
+                </c:pt>
+                <c:pt idx="3">
+                  <c:v>0.608</c:v>
+                </c:pt>
+              </c:numCache>
+            </c:numRef>
+          </c:val>
+        </c:ser>
+        <c:ser>
+          <c:idx val="2"/>
+          <c:order val="2"/>
+          <c:tx>
+            <c:strRef>
+              <c:f>[Charts.xlsx]Sheet1!$E$70</c:f>
+              <c:strCache>
+                <c:ptCount val="1"/>
+                <c:pt idx="0">
+                  <c:v>ROC area</c:v>
+                </c:pt>
+              </c:strCache>
+            </c:strRef>
+          </c:tx>
+          <c:spPr>
+            <a:gradFill rotWithShape="1">
+              <a:gsLst>
+                <a:gs pos="0">
+                  <a:schemeClr val="accent3">
+                    <a:lumMod val="110000"/>
+                    <a:satMod val="105000"/>
+                    <a:tint val="67000"/>
+                  </a:schemeClr>
+                </a:gs>
+                <a:gs pos="50000">
+                  <a:schemeClr val="accent3">
+                    <a:lumMod val="105000"/>
+                    <a:satMod val="103000"/>
+                    <a:tint val="73000"/>
+                  </a:schemeClr>
+                </a:gs>
+                <a:gs pos="100000">
+                  <a:schemeClr val="accent3">
+                    <a:lumMod val="105000"/>
+                    <a:satMod val="109000"/>
+                    <a:tint val="81000"/>
+                  </a:schemeClr>
+                </a:gs>
+              </a:gsLst>
+              <a:lin ang="5400000" scaled="0"/>
+            </a:gradFill>
+            <a:ln w="9525" cap="flat" cmpd="sng" algn="ctr">
+              <a:solidFill>
+                <a:schemeClr val="accent3">
+                  <a:shade val="95000"/>
+                </a:schemeClr>
+              </a:solidFill>
+              <a:round/>
+            </a:ln>
+            <a:effectLst/>
+          </c:spPr>
+          <c:invertIfNegative val="0"/>
+          <c:dLbls>
+            <c:spPr>
+              <a:noFill/>
+              <a:ln>
+                <a:noFill/>
+              </a:ln>
+              <a:effectLst/>
+            </c:spPr>
+            <c:txPr>
+              <a:bodyPr rot="0" spcFirstLastPara="1" vertOverflow="ellipsis" vert="horz" wrap="square" lIns="38100" tIns="19050" rIns="38100" bIns="19050" anchor="ctr" anchorCtr="1">
+                <a:spAutoFit/>
+              </a:bodyPr>
+              <a:lstStyle/>
+              <a:p>
+                <a:pPr>
+                  <a:defRPr sz="900" b="0" i="0" u="none" strike="noStrike" kern="1200" baseline="0">
+                    <a:solidFill>
+                      <a:schemeClr val="tx1">
+                        <a:lumMod val="50000"/>
+                        <a:lumOff val="50000"/>
+                      </a:schemeClr>
+                    </a:solidFill>
+                    <a:latin typeface="Times New Roman" charset="0"/>
+                    <a:ea typeface="Times New Roman" charset="0"/>
+                    <a:cs typeface="Times New Roman" charset="0"/>
+                  </a:defRPr>
+                </a:pPr>
+                <a:endParaRPr lang="en-AU"/>
+              </a:p>
+            </c:txPr>
+            <c:dLblPos val="outEnd"/>
+            <c:showLegendKey val="0"/>
+            <c:showVal val="1"/>
+            <c:showCatName val="0"/>
+            <c:showSerName val="0"/>
+            <c:showPercent val="0"/>
+            <c:showBubbleSize val="0"/>
+            <c:showLeaderLines val="0"/>
+            <c:extLst>
+              <c:ext xmlns:c15="http://schemas.microsoft.com/office/drawing/2012/chart" uri="{CE6537A1-D6FC-4f65-9D91-7224C49458BB}">
+                <c15:showLeaderLines val="1"/>
+                <c15:leaderLines>
+                  <c:spPr>
+                    <a:ln w="9525">
+                      <a:solidFill>
+                        <a:schemeClr val="tx1">
+                          <a:lumMod val="35000"/>
+                          <a:lumOff val="65000"/>
+                        </a:schemeClr>
+                      </a:solidFill>
+                    </a:ln>
+                    <a:effectLst/>
+                  </c:spPr>
+                </c15:leaderLines>
+              </c:ext>
+            </c:extLst>
+          </c:dLbls>
+          <c:cat>
+            <c:strRef>
+              <c:f>[Charts.xlsx]Sheet1!$B$71:$B$74</c:f>
+              <c:strCache>
+                <c:ptCount val="4"/>
+                <c:pt idx="0">
+                  <c:v>Naïve Bayes</c:v>
+                </c:pt>
+                <c:pt idx="1">
+                  <c:v>Decision Tree</c:v>
+                </c:pt>
+                <c:pt idx="2">
+                  <c:v>Random Forest</c:v>
+                </c:pt>
+                <c:pt idx="3">
+                  <c:v>KNN</c:v>
+                </c:pt>
+              </c:strCache>
+            </c:strRef>
+          </c:cat>
+          <c:val>
+            <c:numRef>
+              <c:f>[Charts.xlsx]Sheet1!$E$71:$E$74</c:f>
+              <c:numCache>
+                <c:formatCode>General</c:formatCode>
+                <c:ptCount val="4"/>
+                <c:pt idx="0">
+                  <c:v>0.679</c:v>
+                </c:pt>
+                <c:pt idx="1">
+                  <c:v>0.679</c:v>
+                </c:pt>
+                <c:pt idx="2">
+                  <c:v>0.73</c:v>
+                </c:pt>
+                <c:pt idx="3">
+                  <c:v>0.73</c:v>
+                </c:pt>
+              </c:numCache>
+            </c:numRef>
+          </c:val>
+        </c:ser>
+        <c:dLbls>
+          <c:dLblPos val="inEnd"/>
+          <c:showLegendKey val="0"/>
+          <c:showVal val="1"/>
+          <c:showCatName val="0"/>
+          <c:showSerName val="0"/>
+          <c:showPercent val="0"/>
+          <c:showBubbleSize val="0"/>
+        </c:dLbls>
+        <c:gapWidth val="100"/>
+        <c:overlap val="-24"/>
+        <c:axId val="1427304080"/>
+        <c:axId val="1161326160"/>
+      </c:barChart>
+      <c:catAx>
+        <c:axId val="1427304080"/>
+        <c:scaling>
+          <c:orientation val="minMax"/>
+        </c:scaling>
+        <c:delete val="0"/>
+        <c:axPos val="b"/>
+        <c:majorTickMark val="none"/>
+        <c:minorTickMark val="none"/>
+        <c:tickLblPos val="nextTo"/>
+        <c:spPr>
+          <a:noFill/>
+          <a:ln w="9525" cap="flat" cmpd="sng" algn="ctr">
+            <a:solidFill>
+              <a:schemeClr val="tx1">
+                <a:lumMod val="15000"/>
+                <a:lumOff val="85000"/>
+              </a:schemeClr>
+            </a:solidFill>
+            <a:round/>
+          </a:ln>
+          <a:effectLst/>
+        </c:spPr>
+        <c:txPr>
+          <a:bodyPr rot="-60000000" spcFirstLastPara="1" vertOverflow="ellipsis" vert="horz" wrap="square" anchor="ctr" anchorCtr="1"/>
+          <a:lstStyle/>
+          <a:p>
+            <a:pPr>
+              <a:defRPr sz="900" b="0" i="0" u="none" strike="noStrike" kern="1200" baseline="0">
+                <a:solidFill>
+                  <a:schemeClr val="tx1">
+                    <a:lumMod val="50000"/>
+                    <a:lumOff val="50000"/>
+                  </a:schemeClr>
+                </a:solidFill>
+                <a:latin typeface="Times New Roman" charset="0"/>
+                <a:ea typeface="Times New Roman" charset="0"/>
+                <a:cs typeface="Times New Roman" charset="0"/>
+              </a:defRPr>
+            </a:pPr>
+            <a:endParaRPr lang="en-AU"/>
+          </a:p>
+        </c:txPr>
+        <c:crossAx val="1161326160"/>
+        <c:crosses val="autoZero"/>
+        <c:auto val="1"/>
+        <c:lblAlgn val="ctr"/>
+        <c:lblOffset val="100"/>
+        <c:noMultiLvlLbl val="0"/>
+      </c:catAx>
+      <c:valAx>
+        <c:axId val="1161326160"/>
+        <c:scaling>
+          <c:orientation val="minMax"/>
+          <c:min val="0.4"/>
+        </c:scaling>
+        <c:delete val="0"/>
+        <c:axPos val="l"/>
+        <c:majorGridlines>
+          <c:spPr>
+            <a:ln w="9525" cap="flat" cmpd="sng" algn="ctr">
+              <a:solidFill>
+                <a:schemeClr val="tx1">
+                  <a:lumMod val="15000"/>
+                  <a:lumOff val="85000"/>
+                </a:schemeClr>
+              </a:solidFill>
+              <a:round/>
+            </a:ln>
+            <a:effectLst/>
+          </c:spPr>
+        </c:majorGridlines>
+        <c:majorTickMark val="none"/>
+        <c:minorTickMark val="none"/>
+        <c:tickLblPos val="nextTo"/>
+        <c:spPr>
+          <a:noFill/>
+          <a:ln>
+            <a:noFill/>
+          </a:ln>
+          <a:effectLst/>
+        </c:spPr>
+        <c:txPr>
+          <a:bodyPr rot="-60000000" spcFirstLastPara="1" vertOverflow="ellipsis" vert="horz" wrap="square" anchor="ctr" anchorCtr="1"/>
+          <a:lstStyle/>
+          <a:p>
+            <a:pPr>
+              <a:defRPr sz="900" b="0" i="0" u="none" strike="noStrike" kern="1200" baseline="0">
+                <a:solidFill>
+                  <a:schemeClr val="tx1">
+                    <a:lumMod val="50000"/>
+                    <a:lumOff val="50000"/>
+                  </a:schemeClr>
+                </a:solidFill>
+                <a:latin typeface="Times New Roman" charset="0"/>
+                <a:ea typeface="Times New Roman" charset="0"/>
+                <a:cs typeface="Times New Roman" charset="0"/>
+              </a:defRPr>
+            </a:pPr>
+            <a:endParaRPr lang="en-AU"/>
+          </a:p>
+        </c:txPr>
+        <c:crossAx val="1427304080"/>
+        <c:crosses val="autoZero"/>
+        <c:crossBetween val="between"/>
+      </c:valAx>
+      <c:spPr>
+        <a:noFill/>
+        <a:ln>
+          <a:noFill/>
+        </a:ln>
+        <a:effectLst/>
+      </c:spPr>
+    </c:plotArea>
+    <c:legend>
+      <c:legendPos val="b"/>
+      <c:overlay val="0"/>
+      <c:spPr>
+        <a:noFill/>
+        <a:ln>
+          <a:noFill/>
+        </a:ln>
+        <a:effectLst/>
+      </c:spPr>
+      <c:txPr>
+        <a:bodyPr rot="0" spcFirstLastPara="1" vertOverflow="ellipsis" vert="horz" wrap="square" anchor="ctr" anchorCtr="1"/>
+        <a:lstStyle/>
+        <a:p>
+          <a:pPr>
+            <a:defRPr sz="900" b="0" i="0" u="none" strike="noStrike" kern="1200" baseline="0">
+              <a:solidFill>
+                <a:schemeClr val="tx1">
+                  <a:lumMod val="50000"/>
+                  <a:lumOff val="50000"/>
+                </a:schemeClr>
+              </a:solidFill>
+              <a:latin typeface="Times New Roman" charset="0"/>
+              <a:ea typeface="Times New Roman" charset="0"/>
+              <a:cs typeface="Times New Roman" charset="0"/>
+            </a:defRPr>
+          </a:pPr>
+          <a:endParaRPr lang="en-AU"/>
+        </a:p>
+      </c:txPr>
+    </c:legend>
+    <c:plotVisOnly val="1"/>
+    <c:dispBlanksAs val="gap"/>
+    <c:showDLblsOverMax val="0"/>
+  </c:chart>
+  <c:spPr>
+    <a:solidFill>
+      <a:schemeClr val="bg1"/>
+    </a:solidFill>
+    <a:ln w="9525" cap="flat" cmpd="sng" algn="ctr">
+      <a:solidFill>
+        <a:schemeClr val="tx1">
+          <a:lumMod val="15000"/>
+          <a:lumOff val="85000"/>
+        </a:schemeClr>
+      </a:solidFill>
+      <a:round/>
+    </a:ln>
+    <a:effectLst/>
+  </c:spPr>
+  <c:txPr>
+    <a:bodyPr/>
+    <a:lstStyle/>
+    <a:p>
+      <a:pPr>
+        <a:defRPr>
+          <a:latin typeface="Times New Roman" charset="0"/>
+          <a:ea typeface="Times New Roman" charset="0"/>
+          <a:cs typeface="Times New Roman" charset="0"/>
+        </a:defRPr>
+      </a:pPr>
+      <a:endParaRPr lang="en-AU"/>
+    </a:p>
+  </c:txPr>
+  <c:externalData r:id="rId3">
+    <c:autoUpdate val="0"/>
+  </c:externalData>
+</c:chartSpace>
+</file>
+
+<file path=word/charts/chart3.xml><?xml version="1.0" encoding="utf-8"?>
+<c:chartSpace xmlns:c="http://schemas.openxmlformats.org/drawingml/2006/chart" xmlns:a="http://schemas.openxmlformats.org/drawingml/2006/main" xmlns:r="http://schemas.openxmlformats.org/officeDocument/2006/relationships">
+  <c:date1904 val="0"/>
+  <c:lang val="en-AU"/>
+  <c:roundedCorners val="0"/>
+  <mc:AlternateContent xmlns:mc="http://schemas.openxmlformats.org/markup-compatibility/2006">
+    <mc:Choice xmlns:c14="http://schemas.microsoft.com/office/drawing/2007/8/2/chart" Requires="c14">
+      <c14:style val="102"/>
+    </mc:Choice>
+    <mc:Fallback>
+      <c:style val="2"/>
+    </mc:Fallback>
+  </mc:AlternateContent>
+  <c:chart>
+    <c:title>
+      <c:tx>
+        <c:rich>
+          <a:bodyPr rot="0" spcFirstLastPara="1" vertOverflow="ellipsis" vert="horz" wrap="square" anchor="ctr" anchorCtr="1"/>
+          <a:lstStyle/>
+          <a:p>
+            <a:pPr>
+              <a:defRPr sz="1400" b="0" i="0" u="none" strike="noStrike" kern="1200" cap="none" spc="20" baseline="0">
+                <a:solidFill>
+                  <a:schemeClr val="tx1">
+                    <a:lumMod val="50000"/>
+                    <a:lumOff val="50000"/>
+                  </a:schemeClr>
+                </a:solidFill>
+                <a:latin typeface="+mn-lt"/>
+                <a:ea typeface="+mn-ea"/>
+                <a:cs typeface="+mn-cs"/>
+              </a:defRPr>
+            </a:pPr>
+            <a:r>
+              <a:rPr lang="en-US" altLang="zh-CN"/>
+              <a:t>Detailed</a:t>
+            </a:r>
+            <a:r>
+              <a:rPr lang="zh-CN" altLang="en-US" baseline="0"/>
+              <a:t> </a:t>
+            </a:r>
+            <a:r>
+              <a:rPr lang="en-US" altLang="zh-CN" baseline="0"/>
+              <a:t>comparison</a:t>
+            </a:r>
+            <a:r>
+              <a:rPr lang="zh-CN" altLang="en-US" baseline="0"/>
+              <a:t> </a:t>
+            </a:r>
+            <a:r>
+              <a:rPr lang="en-US" altLang="zh-CN" baseline="0"/>
+              <a:t>between</a:t>
+            </a:r>
+            <a:r>
+              <a:rPr lang="zh-CN" altLang="en-US" baseline="0"/>
+              <a:t> </a:t>
+            </a:r>
+            <a:r>
+              <a:rPr lang="en-US" altLang="zh-CN" baseline="0"/>
+              <a:t>threeclassifiers</a:t>
+            </a:r>
+            <a:endParaRPr lang="en-US"/>
+          </a:p>
+        </c:rich>
+      </c:tx>
+      <c:overlay val="0"/>
+      <c:spPr>
+        <a:noFill/>
+        <a:ln>
+          <a:noFill/>
+        </a:ln>
+        <a:effectLst/>
+      </c:spPr>
+      <c:txPr>
+        <a:bodyPr rot="0" spcFirstLastPara="1" vertOverflow="ellipsis" vert="horz" wrap="square" anchor="ctr" anchorCtr="1"/>
+        <a:lstStyle/>
+        <a:p>
+          <a:pPr>
+            <a:defRPr sz="1400" b="0" i="0" u="none" strike="noStrike" kern="1200" cap="none" spc="20" baseline="0">
+              <a:solidFill>
+                <a:schemeClr val="tx1">
+                  <a:lumMod val="50000"/>
+                  <a:lumOff val="50000"/>
+                </a:schemeClr>
+              </a:solidFill>
+              <a:latin typeface="+mn-lt"/>
+              <a:ea typeface="+mn-ea"/>
+              <a:cs typeface="+mn-cs"/>
+            </a:defRPr>
+          </a:pPr>
+          <a:endParaRPr lang="en-AU"/>
+        </a:p>
+      </c:txPr>
+    </c:title>
+    <c:autoTitleDeleted val="0"/>
+    <c:plotArea>
+      <c:layout/>
+      <c:barChart>
+        <c:barDir val="col"/>
+        <c:grouping val="clustered"/>
+        <c:varyColors val="0"/>
+        <c:ser>
+          <c:idx val="0"/>
+          <c:order val="0"/>
+          <c:tx>
+            <c:strRef>
+              <c:f>Sheet1!$O$6</c:f>
+              <c:strCache>
+                <c:ptCount val="1"/>
+                <c:pt idx="0">
+                  <c:v>Avg. F-Measure</c:v>
+                </c:pt>
+              </c:strCache>
+            </c:strRef>
+          </c:tx>
+          <c:spPr>
+            <a:gradFill rotWithShape="1">
+              <a:gsLst>
+                <a:gs pos="0">
+                  <a:schemeClr val="accent1">
+                    <a:lumMod val="110000"/>
+                    <a:satMod val="105000"/>
+                    <a:tint val="67000"/>
+                  </a:schemeClr>
+                </a:gs>
+                <a:gs pos="50000">
+                  <a:schemeClr val="accent1">
+                    <a:lumMod val="105000"/>
+                    <a:satMod val="103000"/>
+                    <a:tint val="73000"/>
+                  </a:schemeClr>
+                </a:gs>
+                <a:gs pos="100000">
+                  <a:schemeClr val="accent1">
+                    <a:lumMod val="105000"/>
+                    <a:satMod val="109000"/>
+                    <a:tint val="81000"/>
+                  </a:schemeClr>
+                </a:gs>
+              </a:gsLst>
+              <a:lin ang="5400000" scaled="0"/>
+            </a:gradFill>
+            <a:ln w="9525" cap="flat" cmpd="sng" algn="ctr">
+              <a:solidFill>
+                <a:schemeClr val="accent1">
+                  <a:shade val="95000"/>
+                </a:schemeClr>
+              </a:solidFill>
+              <a:round/>
+            </a:ln>
+            <a:effectLst/>
+          </c:spPr>
+          <c:invertIfNegative val="0"/>
+          <c:dLbls>
+            <c:spPr>
+              <a:noFill/>
+              <a:ln>
+                <a:noFill/>
+              </a:ln>
+              <a:effectLst/>
+            </c:spPr>
+            <c:txPr>
+              <a:bodyPr rot="0" spcFirstLastPara="1" vertOverflow="ellipsis" vert="horz" wrap="square" lIns="38100" tIns="19050" rIns="38100" bIns="19050" anchor="ctr" anchorCtr="1">
+                <a:spAutoFit/>
+              </a:bodyPr>
+              <a:lstStyle/>
+              <a:p>
+                <a:pPr>
+                  <a:defRPr sz="900" b="0" i="0" u="none" strike="noStrike" kern="1200" baseline="0">
+                    <a:solidFill>
+                      <a:schemeClr val="tx1">
+                        <a:lumMod val="50000"/>
+                        <a:lumOff val="50000"/>
+                      </a:schemeClr>
+                    </a:solidFill>
+                    <a:latin typeface="+mn-lt"/>
+                    <a:ea typeface="+mn-ea"/>
+                    <a:cs typeface="+mn-cs"/>
+                  </a:defRPr>
+                </a:pPr>
+                <a:endParaRPr lang="en-AU"/>
+              </a:p>
+            </c:txPr>
+            <c:showLegendKey val="0"/>
+            <c:showVal val="1"/>
+            <c:showCatName val="0"/>
+            <c:showSerName val="0"/>
+            <c:showPercent val="0"/>
+            <c:showBubbleSize val="0"/>
+            <c:showLeaderLines val="0"/>
+            <c:extLst>
+              <c:ext xmlns:c15="http://schemas.microsoft.com/office/drawing/2012/chart" uri="{CE6537A1-D6FC-4f65-9D91-7224C49458BB}">
+                <c15:showLeaderLines val="1"/>
+                <c15:leaderLines>
+                  <c:spPr>
+                    <a:ln w="9525">
+                      <a:solidFill>
+                        <a:schemeClr val="tx1">
+                          <a:lumMod val="35000"/>
+                          <a:lumOff val="65000"/>
+                        </a:schemeClr>
+                      </a:solidFill>
+                    </a:ln>
+                    <a:effectLst/>
+                  </c:spPr>
+                </c15:leaderLines>
+              </c:ext>
+            </c:extLst>
+          </c:dLbls>
+          <c:cat>
+            <c:strRef>
+              <c:f>Sheet1!$M$8:$M$10</c:f>
+              <c:strCache>
+                <c:ptCount val="3"/>
+                <c:pt idx="0">
+                  <c:v>Decision Tree</c:v>
+                </c:pt>
+                <c:pt idx="1">
+                  <c:v>Random Forest</c:v>
+                </c:pt>
+                <c:pt idx="2">
+                  <c:v>KNN</c:v>
+                </c:pt>
+              </c:strCache>
+            </c:strRef>
+          </c:cat>
+          <c:val>
+            <c:numRef>
+              <c:f>Sheet1!$O$8:$O$10</c:f>
+              <c:numCache>
+                <c:formatCode>General</c:formatCode>
+                <c:ptCount val="3"/>
+                <c:pt idx="0">
+                  <c:v>0.593</c:v>
+                </c:pt>
+                <c:pt idx="1">
+                  <c:v>0.604</c:v>
+                </c:pt>
+                <c:pt idx="2">
+                  <c:v>0.608</c:v>
+                </c:pt>
+              </c:numCache>
+            </c:numRef>
+          </c:val>
+        </c:ser>
+        <c:ser>
+          <c:idx val="1"/>
+          <c:order val="1"/>
+          <c:tx>
+            <c:strRef>
+              <c:f>Sheet1!$P$6</c:f>
+              <c:strCache>
+                <c:ptCount val="1"/>
+                <c:pt idx="0">
+                  <c:v>Positive F-Measure</c:v>
                 </c:pt>
               </c:strCache>
             </c:strRef>
@@ -7647,7 +9946,6 @@
                 <a:endParaRPr lang="en-AU"/>
               </a:p>
             </c:txPr>
-            <c:dLblPos val="outEnd"/>
             <c:showLegendKey val="0"/>
             <c:showVal val="1"/>
             <c:showCatName val="0"/>
@@ -7676,19 +9974,16 @@
           </c:dLbls>
           <c:cat>
             <c:strRef>
-              <c:f>Sheet1!$B$71:$B$74</c:f>
+              <c:f>Sheet1!$M$8:$M$10</c:f>
               <c:strCache>
-                <c:ptCount val="4"/>
+                <c:ptCount val="3"/>
                 <c:pt idx="0">
-                  <c:v>Bayes</c:v>
+                  <c:v>Decision Tree</c:v>
                 </c:pt>
                 <c:pt idx="1">
-                  <c:v>Tree</c:v>
+                  <c:v>Random Forest</c:v>
                 </c:pt>
                 <c:pt idx="2">
-                  <c:v>Forest</c:v>
-                </c:pt>
-                <c:pt idx="3">
                   <c:v>KNN</c:v>
                 </c:pt>
               </c:strCache>
@@ -7696,21 +9991,18 @@
           </c:cat>
           <c:val>
             <c:numRef>
-              <c:f>Sheet1!$D$71:$D$74</c:f>
+              <c:f>Sheet1!$P$8:$P$10</c:f>
               <c:numCache>
                 <c:formatCode>General</c:formatCode>
-                <c:ptCount val="4"/>
+                <c:ptCount val="3"/>
                 <c:pt idx="0">
-                  <c:v>0.504</c:v>
+                  <c:v>0.456</c:v>
                 </c:pt>
                 <c:pt idx="1">
-                  <c:v>0.593</c:v>
+                  <c:v>0.435</c:v>
                 </c:pt>
                 <c:pt idx="2">
-                  <c:v>0.604</c:v>
-                </c:pt>
-                <c:pt idx="3">
-                  <c:v>0.608</c:v>
+                  <c:v>0.452</c:v>
                 </c:pt>
               </c:numCache>
             </c:numRef>
@@ -7721,11 +10013,11 @@
           <c:order val="2"/>
           <c:tx>
             <c:strRef>
-              <c:f>Sheet1!$E$70</c:f>
+              <c:f>Sheet1!$Q$6</c:f>
               <c:strCache>
                 <c:ptCount val="1"/>
                 <c:pt idx="0">
-                  <c:v>ROC area</c:v>
+                  <c:v>Negative F-Measure</c:v>
                 </c:pt>
               </c:strCache>
             </c:strRef>
@@ -7798,7 +10090,6 @@
                 <a:endParaRPr lang="en-AU"/>
               </a:p>
             </c:txPr>
-            <c:dLblPos val="outEnd"/>
             <c:showLegendKey val="0"/>
             <c:showVal val="1"/>
             <c:showCatName val="0"/>
@@ -7827,19 +10118,16 @@
           </c:dLbls>
           <c:cat>
             <c:strRef>
-              <c:f>Sheet1!$B$71:$B$74</c:f>
+              <c:f>Sheet1!$M$8:$M$10</c:f>
               <c:strCache>
-                <c:ptCount val="4"/>
+                <c:ptCount val="3"/>
                 <c:pt idx="0">
-                  <c:v>Bayes</c:v>
+                  <c:v>Decision Tree</c:v>
                 </c:pt>
                 <c:pt idx="1">
-                  <c:v>Tree</c:v>
+                  <c:v>Random Forest</c:v>
                 </c:pt>
                 <c:pt idx="2">
-                  <c:v>Forest</c:v>
-                </c:pt>
-                <c:pt idx="3">
                   <c:v>KNN</c:v>
                 </c:pt>
               </c:strCache>
@@ -7847,28 +10135,168 @@
           </c:cat>
           <c:val>
             <c:numRef>
-              <c:f>Sheet1!$E$71:$E$74</c:f>
+              <c:f>Sheet1!$Q$8:$Q$10</c:f>
               <c:numCache>
                 <c:formatCode>General</c:formatCode>
-                <c:ptCount val="4"/>
+                <c:ptCount val="3"/>
                 <c:pt idx="0">
-                  <c:v>0.679</c:v>
+                  <c:v>0.336</c:v>
                 </c:pt>
                 <c:pt idx="1">
-                  <c:v>0.679</c:v>
+                  <c:v>0.363</c:v>
                 </c:pt>
                 <c:pt idx="2">
-                  <c:v>0.73</c:v>
+                  <c:v>0.375</c:v>
                 </c:pt>
-                <c:pt idx="3">
-                  <c:v>0.73</c:v>
+              </c:numCache>
+            </c:numRef>
+          </c:val>
+        </c:ser>
+        <c:ser>
+          <c:idx val="3"/>
+          <c:order val="3"/>
+          <c:tx>
+            <c:strRef>
+              <c:f>Sheet1!$R$6</c:f>
+              <c:strCache>
+                <c:ptCount val="1"/>
+                <c:pt idx="0">
+                  <c:v>Neutral F-Measure</c:v>
+                </c:pt>
+              </c:strCache>
+            </c:strRef>
+          </c:tx>
+          <c:spPr>
+            <a:gradFill rotWithShape="1">
+              <a:gsLst>
+                <a:gs pos="0">
+                  <a:schemeClr val="accent4">
+                    <a:lumMod val="110000"/>
+                    <a:satMod val="105000"/>
+                    <a:tint val="67000"/>
+                  </a:schemeClr>
+                </a:gs>
+                <a:gs pos="50000">
+                  <a:schemeClr val="accent4">
+                    <a:lumMod val="105000"/>
+                    <a:satMod val="103000"/>
+                    <a:tint val="73000"/>
+                  </a:schemeClr>
+                </a:gs>
+                <a:gs pos="100000">
+                  <a:schemeClr val="accent4">
+                    <a:lumMod val="105000"/>
+                    <a:satMod val="109000"/>
+                    <a:tint val="81000"/>
+                  </a:schemeClr>
+                </a:gs>
+              </a:gsLst>
+              <a:lin ang="5400000" scaled="0"/>
+            </a:gradFill>
+            <a:ln w="9525" cap="flat" cmpd="sng" algn="ctr">
+              <a:solidFill>
+                <a:schemeClr val="accent4">
+                  <a:shade val="95000"/>
+                </a:schemeClr>
+              </a:solidFill>
+              <a:round/>
+            </a:ln>
+            <a:effectLst/>
+          </c:spPr>
+          <c:invertIfNegative val="0"/>
+          <c:dLbls>
+            <c:spPr>
+              <a:noFill/>
+              <a:ln>
+                <a:noFill/>
+              </a:ln>
+              <a:effectLst/>
+            </c:spPr>
+            <c:txPr>
+              <a:bodyPr rot="0" spcFirstLastPara="1" vertOverflow="ellipsis" vert="horz" wrap="square" lIns="38100" tIns="19050" rIns="38100" bIns="19050" anchor="ctr" anchorCtr="1">
+                <a:spAutoFit/>
+              </a:bodyPr>
+              <a:lstStyle/>
+              <a:p>
+                <a:pPr>
+                  <a:defRPr sz="900" b="0" i="0" u="none" strike="noStrike" kern="1200" baseline="0">
+                    <a:solidFill>
+                      <a:schemeClr val="tx1">
+                        <a:lumMod val="50000"/>
+                        <a:lumOff val="50000"/>
+                      </a:schemeClr>
+                    </a:solidFill>
+                    <a:latin typeface="+mn-lt"/>
+                    <a:ea typeface="+mn-ea"/>
+                    <a:cs typeface="+mn-cs"/>
+                  </a:defRPr>
+                </a:pPr>
+                <a:endParaRPr lang="en-AU"/>
+              </a:p>
+            </c:txPr>
+            <c:showLegendKey val="0"/>
+            <c:showVal val="1"/>
+            <c:showCatName val="0"/>
+            <c:showSerName val="0"/>
+            <c:showPercent val="0"/>
+            <c:showBubbleSize val="0"/>
+            <c:showLeaderLines val="0"/>
+            <c:extLst>
+              <c:ext xmlns:c15="http://schemas.microsoft.com/office/drawing/2012/chart" uri="{CE6537A1-D6FC-4f65-9D91-7224C49458BB}">
+                <c15:showLeaderLines val="1"/>
+                <c15:leaderLines>
+                  <c:spPr>
+                    <a:ln w="9525">
+                      <a:solidFill>
+                        <a:schemeClr val="tx1">
+                          <a:lumMod val="35000"/>
+                          <a:lumOff val="65000"/>
+                        </a:schemeClr>
+                      </a:solidFill>
+                    </a:ln>
+                    <a:effectLst/>
+                  </c:spPr>
+                </c15:leaderLines>
+              </c:ext>
+            </c:extLst>
+          </c:dLbls>
+          <c:cat>
+            <c:strRef>
+              <c:f>Sheet1!$M$8:$M$10</c:f>
+              <c:strCache>
+                <c:ptCount val="3"/>
+                <c:pt idx="0">
+                  <c:v>Decision Tree</c:v>
+                </c:pt>
+                <c:pt idx="1">
+                  <c:v>Random Forest</c:v>
+                </c:pt>
+                <c:pt idx="2">
+                  <c:v>KNN</c:v>
+                </c:pt>
+              </c:strCache>
+            </c:strRef>
+          </c:cat>
+          <c:val>
+            <c:numRef>
+              <c:f>Sheet1!$R$8:$R$10</c:f>
+              <c:numCache>
+                <c:formatCode>General</c:formatCode>
+                <c:ptCount val="3"/>
+                <c:pt idx="0">
+                  <c:v>0.321</c:v>
+                </c:pt>
+                <c:pt idx="1">
+                  <c:v>0.319</c:v>
+                </c:pt>
+                <c:pt idx="2">
+                  <c:v>0.321</c:v>
                 </c:pt>
               </c:numCache>
             </c:numRef>
           </c:val>
         </c:ser>
         <c:dLbls>
-          <c:dLblPos val="inEnd"/>
           <c:showLegendKey val="0"/>
           <c:showVal val="1"/>
           <c:showCatName val="0"/>
@@ -7878,11 +10306,11 @@
         </c:dLbls>
         <c:gapWidth val="100"/>
         <c:overlap val="-24"/>
-        <c:axId val="-786317392"/>
-        <c:axId val="-889748464"/>
+        <c:axId val="-928726384"/>
+        <c:axId val="-852054704"/>
       </c:barChart>
       <c:catAx>
-        <c:axId val="-786317392"/>
+        <c:axId val="-928726384"/>
         <c:scaling>
           <c:orientation val="minMax"/>
         </c:scaling>
@@ -7925,7 +10353,7 @@
             <a:endParaRPr lang="en-AU"/>
           </a:p>
         </c:txPr>
-        <c:crossAx val="-889748464"/>
+        <c:crossAx val="-852054704"/>
         <c:crosses val="autoZero"/>
         <c:auto val="1"/>
         <c:lblAlgn val="ctr"/>
@@ -7933,10 +10361,10 @@
         <c:noMultiLvlLbl val="0"/>
       </c:catAx>
       <c:valAx>
-        <c:axId val="-889748464"/>
+        <c:axId val="-852054704"/>
         <c:scaling>
           <c:orientation val="minMax"/>
-          <c:min val="0.4"/>
+          <c:min val="0.25"/>
         </c:scaling>
         <c:delete val="0"/>
         <c:axPos val="l"/>
@@ -7954,7 +10382,6 @@
             <a:effectLst/>
           </c:spPr>
         </c:majorGridlines>
-        <c:numFmt formatCode="General" sourceLinked="0"/>
         <c:majorTickMark val="none"/>
         <c:minorTickMark val="none"/>
         <c:tickLblPos val="nextTo"/>
@@ -7985,7 +10412,7 @@
             <a:endParaRPr lang="en-AU"/>
           </a:p>
         </c:txPr>
-        <c:crossAx val="-786317392"/>
+        <c:crossAx val="-928726384"/>
         <c:crosses val="autoZero"/>
         <c:crossBetween val="between"/>
       </c:valAx>
@@ -8104,6 +10531,46 @@
 </file>
 
 <file path=word/charts/colors2.xml><?xml version="1.0" encoding="utf-8"?>
+<cs:colorStyle xmlns:cs="http://schemas.microsoft.com/office/drawing/2012/chartStyle" xmlns:a="http://schemas.openxmlformats.org/drawingml/2006/main" meth="cycle" id="10">
+  <a:schemeClr val="accent1"/>
+  <a:schemeClr val="accent2"/>
+  <a:schemeClr val="accent3"/>
+  <a:schemeClr val="accent4"/>
+  <a:schemeClr val="accent5"/>
+  <a:schemeClr val="accent6"/>
+  <cs:variation/>
+  <cs:variation>
+    <a:lumMod val="60000"/>
+  </cs:variation>
+  <cs:variation>
+    <a:lumMod val="80000"/>
+    <a:lumOff val="20000"/>
+  </cs:variation>
+  <cs:variation>
+    <a:lumMod val="80000"/>
+  </cs:variation>
+  <cs:variation>
+    <a:lumMod val="60000"/>
+    <a:lumOff val="40000"/>
+  </cs:variation>
+  <cs:variation>
+    <a:lumMod val="50000"/>
+  </cs:variation>
+  <cs:variation>
+    <a:lumMod val="70000"/>
+    <a:lumOff val="30000"/>
+  </cs:variation>
+  <cs:variation>
+    <a:lumMod val="70000"/>
+  </cs:variation>
+  <cs:variation>
+    <a:lumMod val="50000"/>
+    <a:lumOff val="50000"/>
+  </cs:variation>
+</cs:colorStyle>
+</file>
+
+<file path=word/charts/colors3.xml><?xml version="1.0" encoding="utf-8"?>
 <cs:colorStyle xmlns:cs="http://schemas.microsoft.com/office/drawing/2012/chartStyle" xmlns:a="http://schemas.openxmlformats.org/drawingml/2006/main" meth="cycle" id="10">
   <a:schemeClr val="accent1"/>
   <a:schemeClr val="accent2"/>
@@ -9193,6 +11660,531 @@
 </cs:chartStyle>
 </file>
 
+<file path=word/charts/style3.xml><?xml version="1.0" encoding="utf-8"?>
+<cs:chartStyle xmlns:cs="http://schemas.microsoft.com/office/drawing/2012/chartStyle" xmlns:a="http://schemas.openxmlformats.org/drawingml/2006/main" id="206">
+  <cs:axisTitle>
+    <cs:lnRef idx="0"/>
+    <cs:fillRef idx="0"/>
+    <cs:effectRef idx="0"/>
+    <cs:fontRef idx="minor">
+      <a:schemeClr val="tx1">
+        <a:lumMod val="50000"/>
+        <a:lumOff val="50000"/>
+      </a:schemeClr>
+    </cs:fontRef>
+    <cs:defRPr sz="900" kern="1200" cap="all"/>
+  </cs:axisTitle>
+  <cs:categoryAxis>
+    <cs:lnRef idx="0"/>
+    <cs:fillRef idx="0"/>
+    <cs:effectRef idx="0"/>
+    <cs:fontRef idx="minor">
+      <a:schemeClr val="tx1">
+        <a:lumMod val="50000"/>
+        <a:lumOff val="50000"/>
+      </a:schemeClr>
+    </cs:fontRef>
+    <cs:spPr>
+      <a:ln w="9525" cap="flat" cmpd="sng" algn="ctr">
+        <a:solidFill>
+          <a:schemeClr val="tx1">
+            <a:lumMod val="15000"/>
+            <a:lumOff val="85000"/>
+          </a:schemeClr>
+        </a:solidFill>
+        <a:round/>
+      </a:ln>
+    </cs:spPr>
+    <cs:defRPr sz="900" kern="1200"/>
+  </cs:categoryAxis>
+  <cs:chartArea mods="allowNoFillOverride allowNoLineOverride">
+    <cs:lnRef idx="0"/>
+    <cs:fillRef idx="0"/>
+    <cs:effectRef idx="0"/>
+    <cs:fontRef idx="minor">
+      <a:schemeClr val="dk1"/>
+    </cs:fontRef>
+    <cs:spPr>
+      <a:solidFill>
+        <a:schemeClr val="bg1"/>
+      </a:solidFill>
+      <a:ln w="9525" cap="flat" cmpd="sng" algn="ctr">
+        <a:solidFill>
+          <a:schemeClr val="tx1">
+            <a:lumMod val="15000"/>
+            <a:lumOff val="85000"/>
+          </a:schemeClr>
+        </a:solidFill>
+        <a:round/>
+      </a:ln>
+    </cs:spPr>
+    <cs:defRPr sz="900" kern="1200"/>
+  </cs:chartArea>
+  <cs:dataLabel>
+    <cs:lnRef idx="0"/>
+    <cs:fillRef idx="0"/>
+    <cs:effectRef idx="0"/>
+    <cs:fontRef idx="minor">
+      <a:schemeClr val="tx1">
+        <a:lumMod val="50000"/>
+        <a:lumOff val="50000"/>
+      </a:schemeClr>
+    </cs:fontRef>
+    <cs:defRPr sz="900" kern="1200"/>
+  </cs:dataLabel>
+  <cs:dataLabelCallout>
+    <cs:lnRef idx="0"/>
+    <cs:fillRef idx="0"/>
+    <cs:effectRef idx="0"/>
+    <cs:fontRef idx="minor">
+      <a:schemeClr val="dk1">
+        <a:lumMod val="65000"/>
+        <a:lumOff val="35000"/>
+      </a:schemeClr>
+    </cs:fontRef>
+    <cs:spPr>
+      <a:solidFill>
+        <a:schemeClr val="lt1"/>
+      </a:solidFill>
+      <a:ln>
+        <a:solidFill>
+          <a:schemeClr val="dk1">
+            <a:lumMod val="25000"/>
+            <a:lumOff val="75000"/>
+          </a:schemeClr>
+        </a:solidFill>
+      </a:ln>
+    </cs:spPr>
+    <cs:defRPr sz="900" kern="1200"/>
+    <cs:bodyPr rot="0" spcFirstLastPara="1" vertOverflow="clip" horzOverflow="clip" vert="horz" wrap="square" lIns="36576" tIns="18288" rIns="36576" bIns="18288" anchor="ctr" anchorCtr="1">
+      <a:spAutoFit/>
+    </cs:bodyPr>
+  </cs:dataLabelCallout>
+  <cs:dataPoint>
+    <cs:lnRef idx="0">
+      <cs:styleClr val="auto"/>
+    </cs:lnRef>
+    <cs:fillRef idx="2">
+      <cs:styleClr val="auto"/>
+    </cs:fillRef>
+    <cs:effectRef idx="1"/>
+    <cs:fontRef idx="minor">
+      <a:schemeClr val="dk1"/>
+    </cs:fontRef>
+    <cs:spPr>
+      <a:ln w="9525" cap="flat" cmpd="sng" algn="ctr">
+        <a:solidFill>
+          <a:schemeClr val="phClr">
+            <a:shade val="95000"/>
+          </a:schemeClr>
+        </a:solidFill>
+        <a:round/>
+      </a:ln>
+    </cs:spPr>
+  </cs:dataPoint>
+  <cs:dataPoint3D>
+    <cs:lnRef idx="0">
+      <cs:styleClr val="auto"/>
+    </cs:lnRef>
+    <cs:fillRef idx="2">
+      <cs:styleClr val="auto"/>
+    </cs:fillRef>
+    <cs:effectRef idx="1"/>
+    <cs:fontRef idx="minor">
+      <a:schemeClr val="dk1"/>
+    </cs:fontRef>
+    <cs:spPr>
+      <a:ln w="9525" cap="flat" cmpd="sng" algn="ctr">
+        <a:solidFill>
+          <a:schemeClr val="phClr">
+            <a:shade val="95000"/>
+          </a:schemeClr>
+        </a:solidFill>
+        <a:round/>
+      </a:ln>
+    </cs:spPr>
+  </cs:dataPoint3D>
+  <cs:dataPointLine>
+    <cs:lnRef idx="0">
+      <cs:styleClr val="auto"/>
+    </cs:lnRef>
+    <cs:fillRef idx="2">
+      <cs:styleClr val="auto"/>
+    </cs:fillRef>
+    <cs:effectRef idx="1"/>
+    <cs:fontRef idx="minor">
+      <a:schemeClr val="dk1"/>
+    </cs:fontRef>
+    <cs:spPr>
+      <a:ln w="15875" cap="rnd">
+        <a:solidFill>
+          <a:schemeClr val="phClr"/>
+        </a:solidFill>
+        <a:round/>
+      </a:ln>
+    </cs:spPr>
+  </cs:dataPointLine>
+  <cs:dataPointMarker>
+    <cs:lnRef idx="0">
+      <cs:styleClr val="auto"/>
+    </cs:lnRef>
+    <cs:fillRef idx="2">
+      <cs:styleClr val="auto"/>
+    </cs:fillRef>
+    <cs:effectRef idx="1"/>
+    <cs:fontRef idx="minor">
+      <a:schemeClr val="dk1"/>
+    </cs:fontRef>
+    <cs:spPr>
+      <a:ln w="9525" cap="flat" cmpd="sng" algn="ctr">
+        <a:solidFill>
+          <a:schemeClr val="phClr">
+            <a:shade val="95000"/>
+          </a:schemeClr>
+        </a:solidFill>
+        <a:round/>
+      </a:ln>
+    </cs:spPr>
+  </cs:dataPointMarker>
+  <cs:dataPointMarkerLayout symbol="circle" size="4"/>
+  <cs:dataPointWireframe>
+    <cs:lnRef idx="0">
+      <cs:styleClr val="auto"/>
+    </cs:lnRef>
+    <cs:fillRef idx="2"/>
+    <cs:effectRef idx="0"/>
+    <cs:fontRef idx="minor">
+      <a:schemeClr val="dk1"/>
+    </cs:fontRef>
+    <cs:spPr>
+      <a:ln w="9525" cap="rnd">
+        <a:solidFill>
+          <a:schemeClr val="phClr"/>
+        </a:solidFill>
+        <a:round/>
+      </a:ln>
+    </cs:spPr>
+  </cs:dataPointWireframe>
+  <cs:dataTable>
+    <cs:lnRef idx="0"/>
+    <cs:fillRef idx="0"/>
+    <cs:effectRef idx="0"/>
+    <cs:fontRef idx="minor">
+      <a:schemeClr val="tx1">
+        <a:lumMod val="50000"/>
+        <a:lumOff val="50000"/>
+      </a:schemeClr>
+    </cs:fontRef>
+    <cs:spPr>
+      <a:ln w="9525">
+        <a:solidFill>
+          <a:schemeClr val="tx1">
+            <a:lumMod val="15000"/>
+            <a:lumOff val="85000"/>
+          </a:schemeClr>
+        </a:solidFill>
+      </a:ln>
+    </cs:spPr>
+    <cs:defRPr sz="900" kern="1200"/>
+  </cs:dataTable>
+  <cs:downBar>
+    <cs:lnRef idx="0"/>
+    <cs:fillRef idx="0"/>
+    <cs:effectRef idx="0"/>
+    <cs:fontRef idx="minor">
+      <a:schemeClr val="dk1"/>
+    </cs:fontRef>
+    <cs:spPr>
+      <a:solidFill>
+        <a:schemeClr val="dk1">
+          <a:lumMod val="75000"/>
+          <a:lumOff val="25000"/>
+        </a:schemeClr>
+      </a:solidFill>
+      <a:ln w="9525">
+        <a:solidFill>
+          <a:schemeClr val="tx1">
+            <a:lumMod val="50000"/>
+            <a:lumOff val="50000"/>
+          </a:schemeClr>
+        </a:solidFill>
+      </a:ln>
+    </cs:spPr>
+  </cs:downBar>
+  <cs:dropLine>
+    <cs:lnRef idx="0"/>
+    <cs:fillRef idx="0"/>
+    <cs:effectRef idx="0"/>
+    <cs:fontRef idx="minor">
+      <a:schemeClr val="dk1"/>
+    </cs:fontRef>
+    <cs:spPr>
+      <a:ln w="9525">
+        <a:solidFill>
+          <a:schemeClr val="tx1">
+            <a:lumMod val="35000"/>
+            <a:lumOff val="65000"/>
+          </a:schemeClr>
+        </a:solidFill>
+        <a:prstDash val="dash"/>
+      </a:ln>
+    </cs:spPr>
+  </cs:dropLine>
+  <cs:errorBar>
+    <cs:lnRef idx="0"/>
+    <cs:fillRef idx="0"/>
+    <cs:effectRef idx="0"/>
+    <cs:fontRef idx="minor">
+      <a:schemeClr val="dk1"/>
+    </cs:fontRef>
+    <cs:spPr>
+      <a:ln w="9525">
+        <a:solidFill>
+          <a:schemeClr val="tx1">
+            <a:lumMod val="50000"/>
+            <a:lumOff val="50000"/>
+          </a:schemeClr>
+        </a:solidFill>
+      </a:ln>
+    </cs:spPr>
+  </cs:errorBar>
+  <cs:floor>
+    <cs:lnRef idx="0"/>
+    <cs:fillRef idx="0"/>
+    <cs:effectRef idx="0"/>
+    <cs:fontRef idx="minor">
+      <a:schemeClr val="dk1"/>
+    </cs:fontRef>
+  </cs:floor>
+  <cs:gridlineMajor>
+    <cs:lnRef idx="0"/>
+    <cs:fillRef idx="0"/>
+    <cs:effectRef idx="0"/>
+    <cs:fontRef idx="minor">
+      <a:schemeClr val="dk1"/>
+    </cs:fontRef>
+    <cs:spPr>
+      <a:ln w="9525" cap="flat" cmpd="sng" algn="ctr">
+        <a:solidFill>
+          <a:schemeClr val="tx1">
+            <a:lumMod val="15000"/>
+            <a:lumOff val="85000"/>
+          </a:schemeClr>
+        </a:solidFill>
+        <a:round/>
+      </a:ln>
+    </cs:spPr>
+  </cs:gridlineMajor>
+  <cs:gridlineMinor>
+    <cs:lnRef idx="0"/>
+    <cs:fillRef idx="0"/>
+    <cs:effectRef idx="0"/>
+    <cs:fontRef idx="minor">
+      <a:schemeClr val="dk1"/>
+    </cs:fontRef>
+    <cs:spPr>
+      <a:ln>
+        <a:solidFill>
+          <a:schemeClr val="tx1">
+            <a:lumMod val="5000"/>
+            <a:lumOff val="95000"/>
+          </a:schemeClr>
+        </a:solidFill>
+      </a:ln>
+    </cs:spPr>
+  </cs:gridlineMinor>
+  <cs:hiLoLine>
+    <cs:lnRef idx="0"/>
+    <cs:fillRef idx="0"/>
+    <cs:effectRef idx="0"/>
+    <cs:fontRef idx="minor">
+      <a:schemeClr val="dk1"/>
+    </cs:fontRef>
+    <cs:spPr>
+      <a:ln w="9525">
+        <a:solidFill>
+          <a:schemeClr val="tx1">
+            <a:lumMod val="50000"/>
+            <a:lumOff val="50000"/>
+          </a:schemeClr>
+        </a:solidFill>
+        <a:prstDash val="dash"/>
+      </a:ln>
+    </cs:spPr>
+  </cs:hiLoLine>
+  <cs:leaderLine>
+    <cs:lnRef idx="0"/>
+    <cs:fillRef idx="0"/>
+    <cs:effectRef idx="0"/>
+    <cs:fontRef idx="minor">
+      <a:schemeClr val="dk1"/>
+    </cs:fontRef>
+    <cs:spPr>
+      <a:ln w="9525">
+        <a:solidFill>
+          <a:schemeClr val="tx1">
+            <a:lumMod val="35000"/>
+            <a:lumOff val="65000"/>
+          </a:schemeClr>
+        </a:solidFill>
+      </a:ln>
+    </cs:spPr>
+  </cs:leaderLine>
+  <cs:legend>
+    <cs:lnRef idx="0"/>
+    <cs:fillRef idx="0"/>
+    <cs:effectRef idx="0"/>
+    <cs:fontRef idx="minor">
+      <a:schemeClr val="tx1">
+        <a:lumMod val="50000"/>
+        <a:lumOff val="50000"/>
+      </a:schemeClr>
+    </cs:fontRef>
+    <cs:defRPr sz="900" kern="1200"/>
+  </cs:legend>
+  <cs:plotArea mods="allowNoFillOverride allowNoLineOverride">
+    <cs:lnRef idx="0"/>
+    <cs:fillRef idx="0"/>
+    <cs:effectRef idx="0"/>
+    <cs:fontRef idx="minor">
+      <a:schemeClr val="dk1"/>
+    </cs:fontRef>
+  </cs:plotArea>
+  <cs:plotArea3D mods="allowNoFillOverride allowNoLineOverride">
+    <cs:lnRef idx="0"/>
+    <cs:fillRef idx="0"/>
+    <cs:effectRef idx="0"/>
+    <cs:fontRef idx="minor">
+      <a:schemeClr val="dk1"/>
+    </cs:fontRef>
+  </cs:plotArea3D>
+  <cs:seriesAxis>
+    <cs:lnRef idx="0"/>
+    <cs:fillRef idx="0"/>
+    <cs:effectRef idx="0"/>
+    <cs:fontRef idx="minor">
+      <a:schemeClr val="tx1">
+        <a:lumMod val="50000"/>
+        <a:lumOff val="50000"/>
+      </a:schemeClr>
+    </cs:fontRef>
+    <cs:spPr>
+      <a:ln w="9525" cap="flat" cmpd="sng" algn="ctr">
+        <a:solidFill>
+          <a:schemeClr val="tx1">
+            <a:lumMod val="15000"/>
+            <a:lumOff val="85000"/>
+          </a:schemeClr>
+        </a:solidFill>
+        <a:round/>
+      </a:ln>
+    </cs:spPr>
+    <cs:defRPr sz="900" kern="1200"/>
+  </cs:seriesAxis>
+  <cs:seriesLine>
+    <cs:lnRef idx="0"/>
+    <cs:fillRef idx="0"/>
+    <cs:effectRef idx="0"/>
+    <cs:fontRef idx="minor">
+      <a:schemeClr val="dk1"/>
+    </cs:fontRef>
+    <cs:spPr>
+      <a:ln w="9525">
+        <a:solidFill>
+          <a:schemeClr val="tx1">
+            <a:lumMod val="35000"/>
+            <a:lumOff val="65000"/>
+          </a:schemeClr>
+        </a:solidFill>
+        <a:prstDash val="dash"/>
+      </a:ln>
+    </cs:spPr>
+  </cs:seriesLine>
+  <cs:title>
+    <cs:lnRef idx="0"/>
+    <cs:fillRef idx="0"/>
+    <cs:effectRef idx="0"/>
+    <cs:fontRef idx="minor">
+      <a:schemeClr val="tx1">
+        <a:lumMod val="50000"/>
+        <a:lumOff val="50000"/>
+      </a:schemeClr>
+    </cs:fontRef>
+    <cs:defRPr sz="1400" kern="1200" cap="none" spc="20" baseline="0"/>
+  </cs:title>
+  <cs:trendline>
+    <cs:lnRef idx="0">
+      <cs:styleClr val="auto"/>
+    </cs:lnRef>
+    <cs:fillRef idx="2"/>
+    <cs:effectRef idx="0"/>
+    <cs:fontRef idx="minor">
+      <a:schemeClr val="dk1"/>
+    </cs:fontRef>
+    <cs:spPr>
+      <a:ln w="9525" cap="rnd">
+        <a:solidFill>
+          <a:schemeClr val="phClr"/>
+        </a:solidFill>
+      </a:ln>
+    </cs:spPr>
+  </cs:trendline>
+  <cs:trendlineLabel>
+    <cs:lnRef idx="0"/>
+    <cs:fillRef idx="0"/>
+    <cs:effectRef idx="0"/>
+    <cs:fontRef idx="minor">
+      <a:schemeClr val="tx1">
+        <a:lumMod val="50000"/>
+        <a:lumOff val="50000"/>
+      </a:schemeClr>
+    </cs:fontRef>
+    <cs:defRPr sz="900" kern="1200"/>
+  </cs:trendlineLabel>
+  <cs:upBar>
+    <cs:lnRef idx="0"/>
+    <cs:fillRef idx="0"/>
+    <cs:effectRef idx="0"/>
+    <cs:fontRef idx="minor">
+      <a:schemeClr val="dk1"/>
+    </cs:fontRef>
+    <cs:spPr>
+      <a:solidFill>
+        <a:schemeClr val="lt1"/>
+      </a:solidFill>
+      <a:ln w="9525">
+        <a:solidFill>
+          <a:schemeClr val="tx1">
+            <a:lumMod val="50000"/>
+            <a:lumOff val="50000"/>
+          </a:schemeClr>
+        </a:solidFill>
+      </a:ln>
+    </cs:spPr>
+  </cs:upBar>
+  <cs:valueAxis>
+    <cs:lnRef idx="0"/>
+    <cs:fillRef idx="0"/>
+    <cs:effectRef idx="0"/>
+    <cs:fontRef idx="minor">
+      <a:schemeClr val="tx1">
+        <a:lumMod val="50000"/>
+        <a:lumOff val="50000"/>
+      </a:schemeClr>
+    </cs:fontRef>
+    <cs:defRPr sz="900" kern="1200"/>
+  </cs:valueAxis>
+  <cs:wall>
+    <cs:lnRef idx="0"/>
+    <cs:fillRef idx="0"/>
+    <cs:effectRef idx="0"/>
+    <cs:fontRef idx="minor">
+      <a:schemeClr val="dk1"/>
+    </cs:fontRef>
+  </cs:wall>
+</cs:chartStyle>
+</file>
+
 <file path=word/theme/theme1.xml><?xml version="1.0" encoding="utf-8"?>
 <a:theme xmlns:a="http://schemas.openxmlformats.org/drawingml/2006/main" name="Office Theme">
   <a:themeElements>

</xml_diff>

<commit_message>
[KT proj2] - main contents are done
</commit_message>
<xml_diff>
--- a/KTproj2/Reports/Report1.docx
+++ b/KTproj2/Reports/Report1.docx
@@ -2508,58 +2508,16 @@
           <w:lang w:val="en-US"/>
         </w:rPr>
         <w:tab/>
-        <w:t>Score(</w:t>
-      </w:r>
-      <w:proofErr w:type="spellStart"/>
-      <w:proofErr w:type="gramStart"/>
-      <w:r>
-        <w:rPr>
-          <w:rFonts w:ascii="Calibri" w:eastAsia="Times New Roman" w:hAnsi="Calibri" w:hint="eastAsia"/>
-          <w:sz w:val="22"/>
-          <w:szCs w:val="22"/>
-          <w:lang w:val="en-US"/>
-        </w:rPr>
-        <w:t>f,c</w:t>
-      </w:r>
-      <w:proofErr w:type="spellEnd"/>
-      <w:proofErr w:type="gramEnd"/>
-      <w:r>
-        <w:rPr>
-          <w:rFonts w:ascii="Calibri" w:eastAsia="Times New Roman" w:hAnsi="Calibri" w:hint="eastAsia"/>
-          <w:sz w:val="22"/>
-          <w:szCs w:val="22"/>
-          <w:lang w:val="en-US"/>
-        </w:rPr>
-        <w:t xml:space="preserve">) = </w:t>
-      </w:r>
-      <w:r>
-        <w:rPr>
-          <w:rFonts w:ascii="Calibri" w:eastAsia="Times New Roman" w:hAnsi="Calibri" w:hint="eastAsia"/>
-          <w:sz w:val="22"/>
-          <w:szCs w:val="22"/>
-          <w:lang w:val="en-US"/>
-        </w:rPr>
-        <w:t>p(</w:t>
-      </w:r>
-      <w:proofErr w:type="spellStart"/>
-      <w:r>
-        <w:rPr>
-          <w:rFonts w:ascii="Calibri" w:eastAsia="Times New Roman" w:hAnsi="Calibri" w:hint="eastAsia"/>
-          <w:sz w:val="22"/>
-          <w:szCs w:val="22"/>
-          <w:lang w:val="en-US"/>
-        </w:rPr>
-        <w:t>c|t</w:t>
-      </w:r>
-      <w:proofErr w:type="spellEnd"/>
-      <w:r>
-        <w:rPr>
-          <w:rFonts w:ascii="Calibri" w:eastAsia="Times New Roman" w:hAnsi="Calibri" w:hint="eastAsia"/>
-          <w:sz w:val="22"/>
-          <w:szCs w:val="22"/>
-          <w:lang w:val="en-US"/>
-        </w:rPr>
-        <w:t>)</w:t>
+        <w:t xml:space="preserve">Score(f,c) = </w:t>
+      </w:r>
+      <w:r>
+        <w:rPr>
+          <w:rFonts w:ascii="Calibri" w:eastAsia="Times New Roman" w:hAnsi="Calibri" w:hint="eastAsia"/>
+          <w:sz w:val="22"/>
+          <w:szCs w:val="22"/>
+          <w:lang w:val="en-US"/>
+        </w:rPr>
+        <w:t>p(c|t)</w:t>
       </w:r>
     </w:p>
     <w:p>
@@ -2931,7 +2889,7 @@
           <w:noProof/>
         </w:rPr>
         <w:drawing>
-          <wp:inline distT="0" distB="0" distL="0" distR="0" wp14:anchorId="01B5625F" wp14:editId="26011465">
+          <wp:inline distT="0" distB="0" distL="0" distR="0" wp14:anchorId="01B5625F" wp14:editId="0664928F">
             <wp:extent cx="5322956" cy="3171687"/>
             <wp:effectExtent l="0" t="0" r="11430" b="3810"/>
             <wp:docPr id="3" name="Chart 3"/>
@@ -4722,7 +4680,7 @@
           <w:noProof/>
         </w:rPr>
         <w:drawing>
-          <wp:inline distT="0" distB="0" distL="0" distR="0" wp14:anchorId="4E05F69F" wp14:editId="31CFFA94">
+          <wp:inline distT="0" distB="0" distL="0" distR="0" wp14:anchorId="4E05F69F" wp14:editId="6DEBDBFE">
             <wp:extent cx="5727700" cy="4646507"/>
             <wp:effectExtent l="0" t="0" r="12700" b="1905"/>
             <wp:docPr id="1" name="Chart 1"/>
@@ -5649,35 +5607,15 @@
         </w:rPr>
         <w:t xml:space="preserve">decides the performance of the Random </w:t>
       </w:r>
-      <w:proofErr w:type="gramStart"/>
-      <w:r>
-        <w:rPr>
-          <w:rFonts w:ascii="Calibri" w:eastAsia="Times New Roman" w:hAnsi="Calibri" w:hint="eastAsia"/>
-          <w:sz w:val="22"/>
-          <w:szCs w:val="22"/>
-          <w:lang w:val="en-US"/>
-        </w:rPr>
-        <w:t>Fore</w:t>
-      </w:r>
-      <w:r>
-        <w:rPr>
-          <w:rFonts w:ascii="Calibri" w:eastAsia="Times New Roman" w:hAnsi="Calibri" w:hint="eastAsia"/>
-          <w:sz w:val="22"/>
-          <w:szCs w:val="22"/>
-          <w:lang w:val="en-US"/>
-        </w:rPr>
-        <w:t>st</w:t>
-      </w:r>
-      <w:r>
-        <w:rPr>
-          <w:rFonts w:ascii="Calibri" w:eastAsia="Times New Roman" w:hAnsi="Calibri" w:hint="eastAsia"/>
-          <w:sz w:val="22"/>
-          <w:szCs w:val="22"/>
-          <w:lang w:val="en-US"/>
-        </w:rPr>
-        <w:t>(</w:t>
-      </w:r>
-      <w:proofErr w:type="gramEnd"/>
+      <w:r>
+        <w:rPr>
+          <w:rFonts w:ascii="Calibri" w:eastAsia="Times New Roman" w:hAnsi="Calibri"/>
+          <w:sz w:val="22"/>
+          <w:szCs w:val="22"/>
+          <w:lang w:val="en-US"/>
+        </w:rPr>
+        <w:t>Forest (</w:t>
+      </w:r>
       <w:r>
         <w:rPr>
           <w:rFonts w:ascii="Calibri" w:eastAsia="Times New Roman" w:hAnsi="Calibri" w:hint="eastAsia"/>
@@ -5797,7 +5735,16 @@
           <w:szCs w:val="22"/>
           <w:lang w:val="en-US"/>
         </w:rPr>
-        <w:t xml:space="preserve">As an instance-based classifier, KNN is able to generate more complicated </w:t>
+        <w:t>As an</w:t>
+      </w:r>
+      <w:r>
+        <w:rPr>
+          <w:rFonts w:ascii="Calibri" w:eastAsia="Times New Roman" w:hAnsi="Calibri" w:hint="eastAsia"/>
+          <w:sz w:val="22"/>
+          <w:szCs w:val="22"/>
+          <w:lang w:val="en-US"/>
+        </w:rPr>
+        <w:t xml:space="preserve"> instance-based classifier, KNN is able to generate more complicated </w:t>
       </w:r>
       <w:r>
         <w:rPr>
@@ -5921,216 +5868,7 @@
       <w:pPr>
         <w:textAlignment w:val="center"/>
         <w:rPr>
-          <w:rFonts w:ascii="Calibri" w:eastAsia="Times New Roman" w:hAnsi="Calibri" w:hint="eastAsia"/>
-          <w:sz w:val="22"/>
-          <w:szCs w:val="22"/>
-          <w:lang w:val="en-US"/>
-        </w:rPr>
-      </w:pPr>
-      <w:bookmarkStart w:id="0" w:name="_GoBack"/>
-      <w:bookmarkEnd w:id="0"/>
-    </w:p>
-    <w:p>
-      <w:pPr>
-        <w:textAlignment w:val="center"/>
-        <w:rPr>
-          <w:rFonts w:ascii="Calibri" w:eastAsia="Times New Roman" w:hAnsi="Calibri" w:hint="eastAsia"/>
-          <w:sz w:val="22"/>
-          <w:szCs w:val="22"/>
-          <w:lang w:val="en-US"/>
-        </w:rPr>
-      </w:pPr>
-    </w:p>
-    <w:p>
-      <w:pPr>
-        <w:textAlignment w:val="center"/>
-        <w:rPr>
-          <w:rFonts w:ascii="Calibri" w:eastAsia="Times New Roman" w:hAnsi="Calibri" w:hint="eastAsia"/>
-          <w:sz w:val="22"/>
-          <w:szCs w:val="22"/>
-          <w:lang w:val="en-US"/>
-        </w:rPr>
-      </w:pPr>
-    </w:p>
-    <w:p>
-      <w:pPr>
-        <w:numPr>
-          <w:ilvl w:val="1"/>
-          <w:numId w:val="1"/>
-        </w:numPr>
-        <w:ind w:left="1080"/>
-        <w:textAlignment w:val="center"/>
-        <w:rPr>
-          <w:rFonts w:ascii="Calibri" w:eastAsia="Times New Roman" w:hAnsi="Calibri"/>
-          <w:sz w:val="22"/>
-          <w:szCs w:val="22"/>
-          <w:lang w:val="en-US"/>
-        </w:rPr>
-      </w:pPr>
-      <w:r>
-        <w:rPr>
-          <w:rFonts w:ascii="Calibri" w:eastAsia="Times New Roman" w:hAnsi="Calibri"/>
-          <w:sz w:val="22"/>
-          <w:szCs w:val="22"/>
-          <w:lang w:val="en-US"/>
-        </w:rPr>
-        <w:t>Interpreting this data</w:t>
-      </w:r>
-    </w:p>
-    <w:p>
-      <w:pPr>
-        <w:numPr>
-          <w:ilvl w:val="2"/>
-          <w:numId w:val="1"/>
-        </w:numPr>
-        <w:ind w:left="1620"/>
-        <w:textAlignment w:val="center"/>
-        <w:rPr>
-          <w:rFonts w:ascii="Calibri" w:eastAsia="Times New Roman" w:hAnsi="Calibri"/>
-          <w:sz w:val="22"/>
-          <w:szCs w:val="22"/>
-          <w:lang w:val="en-US"/>
-        </w:rPr>
-      </w:pPr>
-      <w:r>
-        <w:rPr>
-          <w:rFonts w:ascii="Calibri" w:eastAsia="Times New Roman" w:hAnsi="Calibri"/>
-          <w:sz w:val="22"/>
-          <w:szCs w:val="22"/>
-          <w:lang w:val="en-US"/>
-        </w:rPr>
-        <w:t>Native Bayes</w:t>
-      </w:r>
-    </w:p>
-    <w:p>
-      <w:pPr>
-        <w:numPr>
-          <w:ilvl w:val="2"/>
-          <w:numId w:val="1"/>
-        </w:numPr>
-        <w:ind w:left="1620"/>
-        <w:textAlignment w:val="center"/>
-        <w:rPr>
-          <w:rFonts w:ascii="Calibri" w:eastAsia="Times New Roman" w:hAnsi="Calibri"/>
-          <w:sz w:val="22"/>
-          <w:szCs w:val="22"/>
-          <w:lang w:val="en-US"/>
-        </w:rPr>
-      </w:pPr>
-      <w:r>
-        <w:rPr>
-          <w:rFonts w:ascii="Calibri" w:eastAsia="Times New Roman" w:hAnsi="Calibri"/>
-          <w:sz w:val="22"/>
-          <w:szCs w:val="22"/>
-          <w:lang w:val="en-US"/>
-        </w:rPr>
-        <w:t>Tree</w:t>
-      </w:r>
-    </w:p>
-    <w:p>
-      <w:pPr>
-        <w:numPr>
-          <w:ilvl w:val="2"/>
-          <w:numId w:val="1"/>
-        </w:numPr>
-        <w:ind w:left="1620"/>
-        <w:textAlignment w:val="center"/>
-        <w:rPr>
-          <w:rFonts w:ascii="Calibri" w:eastAsia="Times New Roman" w:hAnsi="Calibri"/>
-          <w:sz w:val="22"/>
-          <w:szCs w:val="22"/>
-          <w:lang w:val="en-US"/>
-        </w:rPr>
-      </w:pPr>
-      <w:r>
-        <w:rPr>
-          <w:rFonts w:ascii="Calibri" w:eastAsia="Times New Roman" w:hAnsi="Calibri"/>
-          <w:sz w:val="22"/>
-          <w:szCs w:val="22"/>
-          <w:lang w:val="en-US"/>
-        </w:rPr>
-        <w:t>Forest</w:t>
-      </w:r>
-    </w:p>
-    <w:p>
-      <w:pPr>
-        <w:numPr>
-          <w:ilvl w:val="2"/>
-          <w:numId w:val="1"/>
-        </w:numPr>
-        <w:ind w:left="1620"/>
-        <w:textAlignment w:val="center"/>
-        <w:rPr>
-          <w:rFonts w:ascii="Calibri" w:eastAsia="Times New Roman" w:hAnsi="Calibri"/>
-          <w:sz w:val="22"/>
-          <w:szCs w:val="22"/>
-          <w:lang w:val="en-US"/>
-        </w:rPr>
-      </w:pPr>
-      <w:r>
-        <w:rPr>
-          <w:rFonts w:ascii="Calibri" w:eastAsia="Times New Roman" w:hAnsi="Calibri"/>
-          <w:sz w:val="22"/>
-          <w:szCs w:val="22"/>
-          <w:lang w:val="en-US"/>
-        </w:rPr>
-        <w:t>KNN</w:t>
-      </w:r>
-    </w:p>
-    <w:p>
-      <w:pPr>
-        <w:numPr>
-          <w:ilvl w:val="1"/>
-          <w:numId w:val="1"/>
-        </w:numPr>
-        <w:ind w:left="1080"/>
-        <w:textAlignment w:val="center"/>
-        <w:rPr>
-          <w:rFonts w:ascii="Calibri" w:eastAsia="Times New Roman" w:hAnsi="Calibri"/>
-          <w:sz w:val="22"/>
-          <w:szCs w:val="22"/>
-          <w:lang w:val="en-US"/>
-        </w:rPr>
-      </w:pPr>
-      <w:r>
-        <w:rPr>
-          <w:rFonts w:ascii="Calibri" w:eastAsia="Times New Roman" w:hAnsi="Calibri"/>
-          <w:sz w:val="22"/>
-          <w:szCs w:val="22"/>
-          <w:lang w:val="en-US"/>
-        </w:rPr>
-        <w:t xml:space="preserve">Comparing the data </w:t>
-      </w:r>
-    </w:p>
-    <w:p>
-      <w:pPr>
-        <w:numPr>
-          <w:ilvl w:val="1"/>
-          <w:numId w:val="1"/>
-        </w:numPr>
-        <w:ind w:left="1080"/>
-        <w:textAlignment w:val="center"/>
-        <w:rPr>
-          <w:rFonts w:ascii="Calibri" w:eastAsia="Times New Roman" w:hAnsi="Calibri"/>
-          <w:sz w:val="22"/>
-          <w:szCs w:val="22"/>
-          <w:lang w:val="en-US"/>
-        </w:rPr>
-      </w:pPr>
-      <w:r>
-        <w:rPr>
-          <w:rFonts w:ascii="Calibri" w:eastAsia="Times New Roman" w:hAnsi="Calibri"/>
-          <w:sz w:val="22"/>
-          <w:szCs w:val="22"/>
-          <w:lang w:val="en-US"/>
-        </w:rPr>
-        <w:t>Some knowledge</w:t>
-      </w:r>
-    </w:p>
-    <w:p>
-      <w:pPr>
-        <w:rPr>
-          <w:rFonts w:ascii="Calibri" w:hAnsi="Calibri"/>
+          <w:rFonts w:ascii="Calibri" w:eastAsia="Times New Roman" w:hAnsi="Calibri"/>
           <w:sz w:val="22"/>
           <w:szCs w:val="22"/>
           <w:lang w:val="en-US"/>
@@ -6155,7 +5893,7 @@
         <w:ind w:left="540"/>
         <w:textAlignment w:val="center"/>
         <w:rPr>
-          <w:rFonts w:ascii="Calibri" w:eastAsia="Times New Roman" w:hAnsi="Calibri"/>
+          <w:rFonts w:ascii="Calibri" w:eastAsia="Times New Roman" w:hAnsi="Calibri" w:hint="eastAsia"/>
           <w:sz w:val="22"/>
           <w:szCs w:val="22"/>
           <w:lang w:val="en-US"/>
@@ -6174,21 +5912,12 @@
     <w:p>
       <w:pPr>
         <w:rPr>
-          <w:rFonts w:ascii="Calibri" w:hAnsi="Calibri"/>
+          <w:rFonts w:ascii="Calibri" w:hAnsi="Calibri" w:hint="eastAsia"/>
           <w:sz w:val="22"/>
           <w:szCs w:val="22"/>
           <w:lang w:val="en-US"/>
         </w:rPr>
       </w:pPr>
-      <w:r>
-        <w:rPr>
-          <w:rFonts w:ascii="Calibri" w:hAnsi="Calibri"/>
-          <w:sz w:val="22"/>
-          <w:szCs w:val="22"/>
-          <w:lang w:val="en-US"/>
-        </w:rPr>
-        <w:t> </w:t>
-      </w:r>
     </w:p>
     <w:p>
       <w:pPr>
@@ -6199,7 +5928,7 @@
         <w:ind w:left="540"/>
         <w:textAlignment w:val="center"/>
         <w:rPr>
-          <w:rFonts w:ascii="Calibri" w:eastAsia="Times New Roman" w:hAnsi="Calibri"/>
+          <w:rFonts w:ascii="Calibri" w:eastAsia="Times New Roman" w:hAnsi="Calibri" w:hint="eastAsia"/>
           <w:sz w:val="22"/>
           <w:szCs w:val="22"/>
           <w:lang w:val="en-US"/>
@@ -6212,13 +5941,15 @@
           <w:szCs w:val="22"/>
           <w:lang w:val="en-US"/>
         </w:rPr>
-        <w:t xml:space="preserve">Conclusion </w:t>
+        <w:t>Conclusion</w:t>
       </w:r>
     </w:p>
     <w:p>
       <w:pPr>
-        <w:rPr>
-          <w:rFonts w:ascii="Calibri" w:hAnsi="Calibri"/>
+        <w:ind w:left="180"/>
+        <w:textAlignment w:val="center"/>
+        <w:rPr>
+          <w:rFonts w:ascii="Calibri" w:eastAsia="Times New Roman" w:hAnsi="Calibri" w:hint="eastAsia"/>
           <w:sz w:val="22"/>
           <w:szCs w:val="22"/>
           <w:lang w:val="en-US"/>
@@ -6226,15 +5957,239 @@
       </w:pPr>
       <w:r>
         <w:rPr>
-          <w:rFonts w:ascii="Calibri" w:hAnsi="Calibri"/>
-          <w:sz w:val="22"/>
-          <w:szCs w:val="22"/>
-          <w:lang w:val="en-US"/>
-        </w:rPr>
-        <w:t> </w:t>
+          <w:rFonts w:ascii="Calibri" w:eastAsia="Times New Roman" w:hAnsi="Calibri" w:hint="eastAsia"/>
+          <w:sz w:val="22"/>
+          <w:szCs w:val="22"/>
+          <w:lang w:val="en-US"/>
+        </w:rPr>
+        <w:t xml:space="preserve">To sum up, </w:t>
+      </w:r>
+      <w:r>
+        <w:rPr>
+          <w:rFonts w:ascii="Calibri" w:eastAsia="Times New Roman" w:hAnsi="Calibri"/>
+          <w:sz w:val="22"/>
+          <w:szCs w:val="22"/>
+          <w:lang w:val="en-US"/>
+        </w:rPr>
+        <w:t>Naïve</w:t>
+      </w:r>
+      <w:r>
+        <w:rPr>
+          <w:rFonts w:ascii="Calibri" w:eastAsia="Times New Roman" w:hAnsi="Calibri" w:hint="eastAsia"/>
+          <w:sz w:val="22"/>
+          <w:szCs w:val="22"/>
+          <w:lang w:val="en-US"/>
+        </w:rPr>
+        <w:t xml:space="preserve"> Bayes were found to behave worse than others</w:t>
+      </w:r>
+      <w:r>
+        <w:rPr>
+          <w:rFonts w:ascii="Calibri" w:eastAsia="Times New Roman" w:hAnsi="Calibri" w:hint="eastAsia"/>
+          <w:sz w:val="22"/>
+          <w:szCs w:val="22"/>
+          <w:lang w:val="en-US"/>
+        </w:rPr>
+        <w:t xml:space="preserve"> </w:t>
+      </w:r>
+      <w:r>
+        <w:rPr>
+          <w:rFonts w:ascii="Calibri" w:eastAsia="Times New Roman" w:hAnsi="Calibri" w:hint="eastAsia"/>
+          <w:sz w:val="22"/>
+          <w:szCs w:val="22"/>
+          <w:lang w:val="en-US"/>
+        </w:rPr>
+        <w:t>a</w:t>
+      </w:r>
+      <w:r>
+        <w:rPr>
+          <w:rFonts w:ascii="Calibri" w:eastAsia="Times New Roman" w:hAnsi="Calibri" w:hint="eastAsia"/>
+          <w:sz w:val="22"/>
+          <w:szCs w:val="22"/>
+          <w:lang w:val="en-US"/>
+        </w:rPr>
+        <w:t xml:space="preserve">fter the comparison on their </w:t>
+      </w:r>
+      <w:r>
+        <w:rPr>
+          <w:rFonts w:ascii="Calibri" w:eastAsia="Times New Roman" w:hAnsi="Calibri"/>
+          <w:sz w:val="22"/>
+          <w:szCs w:val="22"/>
+          <w:lang w:val="en-US"/>
+        </w:rPr>
+        <w:t>performances</w:t>
+      </w:r>
+      <w:r>
+        <w:rPr>
+          <w:rFonts w:ascii="Calibri" w:eastAsia="Times New Roman" w:hAnsi="Calibri" w:hint="eastAsia"/>
+          <w:sz w:val="22"/>
+          <w:szCs w:val="22"/>
+          <w:lang w:val="en-US"/>
+        </w:rPr>
+        <w:t xml:space="preserve">. Random Forest and KNN are generally more </w:t>
+      </w:r>
+      <w:r>
+        <w:rPr>
+          <w:rFonts w:ascii="Calibri" w:eastAsia="Times New Roman" w:hAnsi="Calibri"/>
+          <w:sz w:val="22"/>
+          <w:szCs w:val="22"/>
+          <w:lang w:val="en-US"/>
+        </w:rPr>
+        <w:t>effective</w:t>
+      </w:r>
+      <w:r>
+        <w:rPr>
+          <w:rFonts w:ascii="Calibri" w:eastAsia="Times New Roman" w:hAnsi="Calibri" w:hint="eastAsia"/>
+          <w:sz w:val="22"/>
+          <w:szCs w:val="22"/>
+          <w:lang w:val="en-US"/>
+        </w:rPr>
+        <w:t xml:space="preserve"> than Decision Tree and </w:t>
+      </w:r>
+      <w:r>
+        <w:rPr>
+          <w:rFonts w:ascii="Calibri" w:eastAsia="Times New Roman" w:hAnsi="Calibri"/>
+          <w:sz w:val="22"/>
+          <w:szCs w:val="22"/>
+          <w:lang w:val="en-US"/>
+        </w:rPr>
+        <w:t>Naïve</w:t>
+      </w:r>
+      <w:r>
+        <w:rPr>
+          <w:rFonts w:ascii="Calibri" w:eastAsia="Times New Roman" w:hAnsi="Calibri" w:hint="eastAsia"/>
+          <w:sz w:val="22"/>
+          <w:szCs w:val="22"/>
+          <w:lang w:val="en-US"/>
+        </w:rPr>
+        <w:t xml:space="preserve"> Bayes, while the difference is that Random Forest could be used in real time application due to rapid classification after </w:t>
+      </w:r>
+      <w:r>
+        <w:rPr>
+          <w:rFonts w:ascii="Calibri" w:eastAsia="Times New Roman" w:hAnsi="Calibri"/>
+          <w:sz w:val="22"/>
+          <w:szCs w:val="22"/>
+          <w:lang w:val="en-US"/>
+        </w:rPr>
+        <w:t>training</w:t>
+      </w:r>
+      <w:r>
+        <w:rPr>
+          <w:rFonts w:ascii="Calibri" w:eastAsia="Times New Roman" w:hAnsi="Calibri" w:hint="eastAsia"/>
+          <w:sz w:val="22"/>
+          <w:szCs w:val="22"/>
+          <w:lang w:val="en-US"/>
+        </w:rPr>
+        <w:t>.</w:t>
+      </w:r>
+      <w:r>
+        <w:rPr>
+          <w:rFonts w:ascii="Calibri" w:eastAsia="Times New Roman" w:hAnsi="Calibri" w:hint="eastAsia"/>
+          <w:sz w:val="22"/>
+          <w:szCs w:val="22"/>
+          <w:lang w:val="en-US"/>
+        </w:rPr>
+        <w:t xml:space="preserve"> </w:t>
+      </w:r>
+      <w:bookmarkStart w:id="0" w:name="_GoBack"/>
+      <w:bookmarkEnd w:id="0"/>
+      <w:r>
+        <w:rPr>
+          <w:rFonts w:ascii="Calibri" w:eastAsia="Times New Roman" w:hAnsi="Calibri" w:hint="eastAsia"/>
+          <w:sz w:val="22"/>
+          <w:szCs w:val="22"/>
+          <w:lang w:val="en-US"/>
+        </w:rPr>
+        <w:t xml:space="preserve">Also, </w:t>
+      </w:r>
+      <w:r>
+        <w:rPr>
+          <w:rFonts w:ascii="Calibri" w:eastAsia="Times New Roman" w:hAnsi="Calibri" w:hint="eastAsia"/>
+          <w:sz w:val="22"/>
+          <w:szCs w:val="22"/>
+          <w:lang w:val="en-US"/>
+        </w:rPr>
+        <w:t xml:space="preserve">a feature selection process based on </w:t>
+      </w:r>
+      <w:r>
+        <w:rPr>
+          <w:rFonts w:ascii="Calibri" w:eastAsia="Times New Roman" w:hAnsi="Calibri" w:hint="eastAsia"/>
+          <w:sz w:val="22"/>
+          <w:szCs w:val="22"/>
+          <w:lang w:val="en-US"/>
+        </w:rPr>
+        <w:t xml:space="preserve">the </w:t>
+      </w:r>
+      <w:r>
+        <w:rPr>
+          <w:rFonts w:ascii="Calibri" w:eastAsia="Times New Roman" w:hAnsi="Calibri" w:hint="eastAsia"/>
+          <w:sz w:val="22"/>
+          <w:szCs w:val="22"/>
+          <w:lang w:val="en-US"/>
+        </w:rPr>
+        <w:t>purity of classifica</w:t>
+      </w:r>
+      <w:r>
+        <w:rPr>
+          <w:rFonts w:ascii="Calibri" w:eastAsia="Times New Roman" w:hAnsi="Calibri" w:hint="eastAsia"/>
+          <w:sz w:val="22"/>
+          <w:szCs w:val="22"/>
+          <w:lang w:val="en-US"/>
+        </w:rPr>
+        <w:t>tion has been present</w:t>
+      </w:r>
+      <w:r>
+        <w:rPr>
+          <w:rFonts w:ascii="Calibri" w:eastAsia="Times New Roman" w:hAnsi="Calibri" w:hint="eastAsia"/>
+          <w:sz w:val="22"/>
+          <w:szCs w:val="22"/>
+          <w:lang w:val="en-US"/>
+        </w:rPr>
+        <w:t>ed</w:t>
+      </w:r>
+      <w:r>
+        <w:rPr>
+          <w:rFonts w:ascii="Calibri" w:eastAsia="Times New Roman" w:hAnsi="Calibri" w:hint="eastAsia"/>
+          <w:sz w:val="22"/>
+          <w:szCs w:val="22"/>
+          <w:lang w:val="en-US"/>
+        </w:rPr>
+        <w:t xml:space="preserve"> in the pap</w:t>
+      </w:r>
+      <w:r>
+        <w:rPr>
+          <w:rFonts w:ascii="Calibri" w:eastAsia="Times New Roman" w:hAnsi="Calibri" w:hint="eastAsia"/>
+          <w:sz w:val="22"/>
+          <w:szCs w:val="22"/>
+          <w:lang w:val="en-US"/>
+        </w:rPr>
+        <w:t>er to derive a more sensible attribute set</w:t>
+      </w:r>
+      <w:r>
+        <w:rPr>
+          <w:rFonts w:ascii="Calibri" w:eastAsia="Times New Roman" w:hAnsi="Calibri" w:hint="eastAsia"/>
+          <w:sz w:val="22"/>
+          <w:szCs w:val="22"/>
+          <w:lang w:val="en-US"/>
+        </w:rPr>
+        <w:t xml:space="preserve"> </w:t>
+      </w:r>
+      <w:r>
+        <w:rPr>
+          <w:rFonts w:ascii="Calibri" w:eastAsia="Times New Roman" w:hAnsi="Calibri" w:hint="eastAsia"/>
+          <w:sz w:val="22"/>
+          <w:szCs w:val="22"/>
+          <w:lang w:val="en-US"/>
+        </w:rPr>
+        <w:t>from the data.</w:t>
       </w:r>
     </w:p>
-    <w:p/>
+    <w:p>
+      <w:pPr>
+        <w:rPr>
+          <w:rFonts w:hint="eastAsia"/>
+        </w:rPr>
+      </w:pPr>
+    </w:p>
     <w:p/>
     <w:p>
       <w:pPr>
@@ -6250,115 +6205,7 @@
           <w:sz w:val="22"/>
           <w:szCs w:val="22"/>
         </w:rPr>
-        <w:t xml:space="preserve">Rosenthal, Sara, </w:t>
-      </w:r>
-      <w:proofErr w:type="spellStart"/>
-      <w:r>
-        <w:rPr>
-          <w:rFonts w:ascii="Microsoft YaHei" w:eastAsia="Microsoft YaHei" w:hAnsi="Microsoft YaHei" w:hint="eastAsia"/>
-          <w:sz w:val="22"/>
-          <w:szCs w:val="22"/>
-        </w:rPr>
-        <w:t>Noura</w:t>
-      </w:r>
-      <w:proofErr w:type="spellEnd"/>
-      <w:r>
-        <w:rPr>
-          <w:rFonts w:ascii="Microsoft YaHei" w:eastAsia="Microsoft YaHei" w:hAnsi="Microsoft YaHei" w:hint="eastAsia"/>
-          <w:sz w:val="22"/>
-          <w:szCs w:val="22"/>
-        </w:rPr>
-        <w:t xml:space="preserve"> </w:t>
-      </w:r>
-      <w:proofErr w:type="spellStart"/>
-      <w:r>
-        <w:rPr>
-          <w:rFonts w:ascii="Microsoft YaHei" w:eastAsia="Microsoft YaHei" w:hAnsi="Microsoft YaHei" w:hint="eastAsia"/>
-          <w:sz w:val="22"/>
-          <w:szCs w:val="22"/>
-        </w:rPr>
-        <w:t>Farra</w:t>
-      </w:r>
-      <w:proofErr w:type="spellEnd"/>
-      <w:r>
-        <w:rPr>
-          <w:rFonts w:ascii="Microsoft YaHei" w:eastAsia="Microsoft YaHei" w:hAnsi="Microsoft YaHei" w:hint="eastAsia"/>
-          <w:sz w:val="22"/>
-          <w:szCs w:val="22"/>
-        </w:rPr>
-        <w:t xml:space="preserve">, and </w:t>
-      </w:r>
-      <w:proofErr w:type="spellStart"/>
-      <w:r>
-        <w:rPr>
-          <w:rFonts w:ascii="Microsoft YaHei" w:eastAsia="Microsoft YaHei" w:hAnsi="Microsoft YaHei" w:hint="eastAsia"/>
-          <w:sz w:val="22"/>
-          <w:szCs w:val="22"/>
-        </w:rPr>
-        <w:t>Preslav</w:t>
-      </w:r>
-      <w:proofErr w:type="spellEnd"/>
-      <w:r>
-        <w:rPr>
-          <w:rFonts w:ascii="Microsoft YaHei" w:eastAsia="Microsoft YaHei" w:hAnsi="Microsoft YaHei" w:hint="eastAsia"/>
-          <w:sz w:val="22"/>
-          <w:szCs w:val="22"/>
-        </w:rPr>
-        <w:t xml:space="preserve"> </w:t>
-      </w:r>
-      <w:proofErr w:type="spellStart"/>
-      <w:r>
-        <w:rPr>
-          <w:rFonts w:ascii="Microsoft YaHei" w:eastAsia="Microsoft YaHei" w:hAnsi="Microsoft YaHei" w:hint="eastAsia"/>
-          <w:sz w:val="22"/>
-          <w:szCs w:val="22"/>
-        </w:rPr>
-        <w:t>Nakov</w:t>
-      </w:r>
-      <w:proofErr w:type="spellEnd"/>
-      <w:r>
-        <w:rPr>
-          <w:rFonts w:ascii="Microsoft YaHei" w:eastAsia="Microsoft YaHei" w:hAnsi="Microsoft YaHei" w:hint="eastAsia"/>
-          <w:sz w:val="22"/>
-          <w:szCs w:val="22"/>
-        </w:rPr>
-        <w:t xml:space="preserve"> (2017). SemEval-2017 Task 4: </w:t>
-      </w:r>
-      <w:proofErr w:type="spellStart"/>
-      <w:r>
-        <w:rPr>
-          <w:rFonts w:ascii="Microsoft YaHei" w:eastAsia="Microsoft YaHei" w:hAnsi="Microsoft YaHei" w:hint="eastAsia"/>
-          <w:sz w:val="22"/>
-          <w:szCs w:val="22"/>
-        </w:rPr>
-        <w:t>Senti</w:t>
-      </w:r>
-      <w:proofErr w:type="spellEnd"/>
-      <w:r>
-        <w:rPr>
-          <w:rFonts w:ascii="Microsoft YaHei" w:eastAsia="Microsoft YaHei" w:hAnsi="Microsoft YaHei" w:hint="eastAsia"/>
-          <w:sz w:val="22"/>
-          <w:szCs w:val="22"/>
-        </w:rPr>
-        <w:t xml:space="preserve">- </w:t>
-      </w:r>
-      <w:proofErr w:type="spellStart"/>
-      <w:r>
-        <w:rPr>
-          <w:rFonts w:ascii="Microsoft YaHei" w:eastAsia="Microsoft YaHei" w:hAnsi="Microsoft YaHei" w:hint="eastAsia"/>
-          <w:sz w:val="22"/>
-          <w:szCs w:val="22"/>
-        </w:rPr>
-        <w:t>ment</w:t>
-      </w:r>
-      <w:proofErr w:type="spellEnd"/>
-      <w:r>
-        <w:rPr>
-          <w:rFonts w:ascii="Microsoft YaHei" w:eastAsia="Microsoft YaHei" w:hAnsi="Microsoft YaHei" w:hint="eastAsia"/>
-          <w:sz w:val="22"/>
-          <w:szCs w:val="22"/>
-        </w:rPr>
-        <w:t xml:space="preserve"> Analysis in Twitter. In </w:t>
+        <w:t xml:space="preserve">Rosenthal, Sara, Noura Farra, and Preslav Nakov (2017). SemEval-2017 Task 4: Senti- ment Analysis in Twitter. In </w:t>
       </w:r>
       <w:r>
         <w:rPr>
@@ -6368,29 +6215,7 @@
           <w:sz w:val="22"/>
           <w:szCs w:val="22"/>
         </w:rPr>
-        <w:t>Proceedings of the 11th International Workshop on Semantic Evaluation (</w:t>
-      </w:r>
-      <w:proofErr w:type="spellStart"/>
-      <w:r>
-        <w:rPr>
-          <w:rFonts w:ascii="Microsoft YaHei" w:eastAsia="Microsoft YaHei" w:hAnsi="Microsoft YaHei" w:hint="eastAsia"/>
-          <w:i/>
-          <w:iCs/>
-          <w:sz w:val="22"/>
-          <w:szCs w:val="22"/>
-        </w:rPr>
-        <w:t>SemEval</w:t>
-      </w:r>
-      <w:proofErr w:type="spellEnd"/>
-      <w:r>
-        <w:rPr>
-          <w:rFonts w:ascii="Microsoft YaHei" w:eastAsia="Microsoft YaHei" w:hAnsi="Microsoft YaHei" w:hint="eastAsia"/>
-          <w:i/>
-          <w:iCs/>
-          <w:sz w:val="22"/>
-          <w:szCs w:val="22"/>
-        </w:rPr>
-        <w:t xml:space="preserve"> ’17)</w:t>
+        <w:t>Proceedings of the 11th International Workshop on Semantic Evaluation (SemEval ’17)</w:t>
       </w:r>
       <w:r>
         <w:rPr>
@@ -6429,35 +6254,7 @@
         <w:rPr>
           <w:rFonts w:eastAsia="Times New Roman"/>
         </w:rPr>
-        <w:t xml:space="preserve">Facing Imbalanced Data Recommendations for the Use of Performance Metrics </w:t>
-      </w:r>
-      <w:proofErr w:type="spellStart"/>
-      <w:r>
-        <w:rPr>
-          <w:rFonts w:eastAsia="Times New Roman"/>
-        </w:rPr>
-        <w:t>L´aszl</w:t>
-      </w:r>
-      <w:proofErr w:type="spellEnd"/>
-      <w:r>
-        <w:rPr>
-          <w:rFonts w:eastAsia="Times New Roman"/>
-        </w:rPr>
-        <w:t xml:space="preserve"> ´o A. Jeni</w:t>
-      </w:r>
-      <w:proofErr w:type="gramStart"/>
-      <w:r>
-        <w:rPr>
-          <w:rFonts w:eastAsia="Times New Roman"/>
-        </w:rPr>
-        <w:t>1 ,</w:t>
-      </w:r>
-      <w:proofErr w:type="gramEnd"/>
-      <w:r>
-        <w:rPr>
-          <w:rFonts w:eastAsia="Times New Roman"/>
-        </w:rPr>
-        <w:t xml:space="preserve"> Jeffrey F. Cohn1, 2, and Fernando De La Torre1 1Carnegie Mellon University, Pittsburgh, PA, laszlo.jeni@ieee.org,ftorre@cs.cmu.edu 2University of Pittsburgh, Pittsburgh, PA, jeffcohn@cs.cmu.edu</w:t>
+        <w:t>Facing Imbalanced Data Recommendations for the Use of Performance Metrics L´aszl ´o A. Jeni1 , Jeffrey F. Cohn1, 2, and Fernando De La Torre1 1Carnegie Mellon University, Pittsburgh, PA, laszlo.jeni@ieee.org,ftorre@cs.cmu.edu 2University of Pittsburgh, Pittsburgh, PA, jeffcohn@cs.cmu.edu</w:t>
       </w:r>
     </w:p>
     <w:p>
@@ -6499,21 +6296,7 @@
         <w:rPr>
           <w:rFonts w:eastAsia="Times New Roman"/>
         </w:rPr>
-        <w:t>ROC Graphs: Notes and Practical Considerations for Data Mining Researchers Tom Fawcett Intelligent Enterprise Technologies Laboratory HP Laboratories Palo Alto HPL-2003-4 January 7</w:t>
-      </w:r>
-      <w:proofErr w:type="gramStart"/>
-      <w:r>
-        <w:rPr>
-          <w:rFonts w:eastAsia="Times New Roman"/>
-        </w:rPr>
-        <w:t>th ,</w:t>
-      </w:r>
-      <w:proofErr w:type="gramEnd"/>
-      <w:r>
-        <w:rPr>
-          <w:rFonts w:eastAsia="Times New Roman"/>
-        </w:rPr>
-        <w:t xml:space="preserve"> 2003*</w:t>
+        <w:t>ROC Graphs: Notes and Practical Considerations for Data Mining Researchers Tom Fawcett Intelligent Enterprise Technologies Laboratory HP Laboratories Palo Alto HPL-2003-4 January 7th , 2003*</w:t>
       </w:r>
     </w:p>
     <w:p>
@@ -8322,9 +8105,9 @@
                     <a:lumOff val="50000"/>
                   </a:schemeClr>
                 </a:solidFill>
-                <a:latin typeface="+mn-lt"/>
-                <a:ea typeface="+mn-ea"/>
-                <a:cs typeface="+mn-cs"/>
+                <a:latin typeface="Times New Roman" charset="0"/>
+                <a:ea typeface="Times New Roman" charset="0"/>
+                <a:cs typeface="Times New Roman" charset="0"/>
               </a:defRPr>
             </a:pPr>
             <a:r>
@@ -8336,11 +8119,11 @@
               <a:t> </a:t>
             </a:r>
             <a:r>
-              <a:rPr lang="en-US" altLang="zh-CN"/>
+              <a:rPr lang="en-US"/>
               <a:t>between</a:t>
             </a:r>
             <a:r>
-              <a:rPr lang="zh-CN" altLang="en-US" baseline="0"/>
+              <a:rPr lang="zh-CN"/>
               <a:t> </a:t>
             </a:r>
             <a:r>
@@ -8378,9 +8161,9 @@
                   <a:lumOff val="50000"/>
                 </a:schemeClr>
               </a:solidFill>
-              <a:latin typeface="+mn-lt"/>
-              <a:ea typeface="+mn-ea"/>
-              <a:cs typeface="+mn-cs"/>
+              <a:latin typeface="Times New Roman" charset="0"/>
+              <a:ea typeface="Times New Roman" charset="0"/>
+              <a:cs typeface="Times New Roman" charset="0"/>
             </a:defRPr>
           </a:pPr>
           <a:endParaRPr lang="en-AU"/>
@@ -8469,9 +8252,9 @@
                         <a:lumOff val="50000"/>
                       </a:schemeClr>
                     </a:solidFill>
-                    <a:latin typeface="+mn-lt"/>
-                    <a:ea typeface="+mn-ea"/>
-                    <a:cs typeface="+mn-cs"/>
+                    <a:latin typeface="Times New Roman" charset="0"/>
+                    <a:ea typeface="Times New Roman" charset="0"/>
+                    <a:cs typeface="Times New Roman" charset="0"/>
                   </a:defRPr>
                 </a:pPr>
                 <a:endParaRPr lang="en-AU"/>
@@ -8608,9 +8391,9 @@
                         <a:lumOff val="50000"/>
                       </a:schemeClr>
                     </a:solidFill>
-                    <a:latin typeface="+mn-lt"/>
-                    <a:ea typeface="+mn-ea"/>
-                    <a:cs typeface="+mn-cs"/>
+                    <a:latin typeface="Times New Roman" charset="0"/>
+                    <a:ea typeface="Times New Roman" charset="0"/>
+                    <a:cs typeface="Times New Roman" charset="0"/>
                   </a:defRPr>
                 </a:pPr>
                 <a:endParaRPr lang="en-AU"/>
@@ -8684,11 +8467,11 @@
         </c:dLbls>
         <c:gapWidth val="100"/>
         <c:overlap val="-24"/>
-        <c:axId val="-866346352"/>
-        <c:axId val="1410651760"/>
+        <c:axId val="-902309696"/>
+        <c:axId val="-868316992"/>
       </c:barChart>
       <c:catAx>
-        <c:axId val="-866346352"/>
+        <c:axId val="-902309696"/>
         <c:scaling>
           <c:orientation val="minMax"/>
         </c:scaling>
@@ -8722,15 +8505,15 @@
                     <a:lumOff val="50000"/>
                   </a:schemeClr>
                 </a:solidFill>
-                <a:latin typeface="+mn-lt"/>
-                <a:ea typeface="+mn-ea"/>
-                <a:cs typeface="+mn-cs"/>
+                <a:latin typeface="Times New Roman" charset="0"/>
+                <a:ea typeface="Times New Roman" charset="0"/>
+                <a:cs typeface="Times New Roman" charset="0"/>
               </a:defRPr>
             </a:pPr>
             <a:endParaRPr lang="en-AU"/>
           </a:p>
         </c:txPr>
-        <c:crossAx val="1410651760"/>
+        <c:crossAx val="-868316992"/>
         <c:crosses val="autoZero"/>
         <c:auto val="1"/>
         <c:lblAlgn val="ctr"/>
@@ -8738,7 +8521,7 @@
         <c:noMultiLvlLbl val="0"/>
       </c:catAx>
       <c:valAx>
-        <c:axId val="1410651760"/>
+        <c:axId val="-868316992"/>
         <c:scaling>
           <c:orientation val="minMax"/>
         </c:scaling>
@@ -8781,15 +8564,15 @@
                     <a:lumOff val="50000"/>
                   </a:schemeClr>
                 </a:solidFill>
-                <a:latin typeface="+mn-lt"/>
-                <a:ea typeface="+mn-ea"/>
-                <a:cs typeface="+mn-cs"/>
+                <a:latin typeface="Times New Roman" charset="0"/>
+                <a:ea typeface="Times New Roman" charset="0"/>
+                <a:cs typeface="Times New Roman" charset="0"/>
               </a:defRPr>
             </a:pPr>
             <a:endParaRPr lang="en-AU"/>
           </a:p>
         </c:txPr>
-        <c:crossAx val="-866346352"/>
+        <c:crossAx val="-902309696"/>
         <c:crosses val="autoZero"/>
         <c:crossBetween val="between"/>
       </c:valAx>
@@ -8823,9 +8606,9 @@
                   <a:lumOff val="50000"/>
                 </a:schemeClr>
               </a:solidFill>
-              <a:latin typeface="+mn-lt"/>
-              <a:ea typeface="+mn-ea"/>
-              <a:cs typeface="+mn-cs"/>
+              <a:latin typeface="Times New Roman" charset="0"/>
+              <a:ea typeface="Times New Roman" charset="0"/>
+              <a:cs typeface="Times New Roman" charset="0"/>
             </a:defRPr>
           </a:pPr>
           <a:endParaRPr lang="en-AU"/>
@@ -8856,7 +8639,11 @@
     <a:lstStyle/>
     <a:p>
       <a:pPr>
-        <a:defRPr/>
+        <a:defRPr>
+          <a:latin typeface="Times New Roman" charset="0"/>
+          <a:ea typeface="Times New Roman" charset="0"/>
+          <a:cs typeface="Times New Roman" charset="0"/>
+        </a:defRPr>
       </a:pPr>
       <a:endParaRPr lang="en-AU"/>
     </a:p>
@@ -9432,11 +9219,11 @@
         </c:dLbls>
         <c:gapWidth val="100"/>
         <c:overlap val="-24"/>
-        <c:axId val="1427304080"/>
-        <c:axId val="1161326160"/>
+        <c:axId val="-891124224"/>
+        <c:axId val="-891183616"/>
       </c:barChart>
       <c:catAx>
-        <c:axId val="1427304080"/>
+        <c:axId val="-891124224"/>
         <c:scaling>
           <c:orientation val="minMax"/>
         </c:scaling>
@@ -9478,7 +9265,7 @@
             <a:endParaRPr lang="en-AU"/>
           </a:p>
         </c:txPr>
-        <c:crossAx val="1161326160"/>
+        <c:crossAx val="-891183616"/>
         <c:crosses val="autoZero"/>
         <c:auto val="1"/>
         <c:lblAlgn val="ctr"/>
@@ -9486,7 +9273,7 @@
         <c:noMultiLvlLbl val="0"/>
       </c:catAx>
       <c:valAx>
-        <c:axId val="1161326160"/>
+        <c:axId val="-891183616"/>
         <c:scaling>
           <c:orientation val="minMax"/>
           <c:min val="0.4"/>
@@ -9507,6 +9294,7 @@
             <a:effectLst/>
           </c:spPr>
         </c:majorGridlines>
+        <c:numFmt formatCode="General" sourceLinked="0"/>
         <c:majorTickMark val="none"/>
         <c:minorTickMark val="none"/>
         <c:tickLblPos val="nextTo"/>
@@ -9537,7 +9325,7 @@
             <a:endParaRPr lang="en-AU"/>
           </a:p>
         </c:txPr>
-        <c:crossAx val="1427304080"/>
+        <c:crossAx val="-891124224"/>
         <c:crosses val="autoZero"/>
         <c:crossBetween val="between"/>
       </c:valAx>
@@ -9647,40 +9435,39 @@
                     <a:lumOff val="50000"/>
                   </a:schemeClr>
                 </a:solidFill>
-                <a:latin typeface="+mn-lt"/>
-                <a:ea typeface="+mn-ea"/>
-                <a:cs typeface="+mn-cs"/>
+                <a:latin typeface="Times New Roman" charset="0"/>
+                <a:ea typeface="Times New Roman" charset="0"/>
+                <a:cs typeface="Times New Roman" charset="0"/>
               </a:defRPr>
             </a:pPr>
             <a:r>
-              <a:rPr lang="en-US" altLang="zh-CN"/>
+              <a:rPr lang="en-US"/>
               <a:t>Detailed</a:t>
             </a:r>
             <a:r>
-              <a:rPr lang="zh-CN" altLang="en-US" baseline="0"/>
+              <a:rPr lang="zh-CN"/>
               <a:t> </a:t>
             </a:r>
             <a:r>
-              <a:rPr lang="en-US" altLang="zh-CN" baseline="0"/>
+              <a:rPr lang="en-US"/>
               <a:t>comparison</a:t>
             </a:r>
             <a:r>
-              <a:rPr lang="zh-CN" altLang="en-US" baseline="0"/>
+              <a:rPr lang="zh-CN"/>
               <a:t> </a:t>
             </a:r>
             <a:r>
-              <a:rPr lang="en-US" altLang="zh-CN" baseline="0"/>
+              <a:rPr lang="en-US"/>
               <a:t>between</a:t>
             </a:r>
             <a:r>
-              <a:rPr lang="zh-CN" altLang="en-US" baseline="0"/>
+              <a:rPr lang="zh-CN"/>
               <a:t> </a:t>
             </a:r>
             <a:r>
-              <a:rPr lang="en-US" altLang="zh-CN" baseline="0"/>
+              <a:rPr lang="en-US"/>
               <a:t>threeclassifiers</a:t>
             </a:r>
-            <a:endParaRPr lang="en-US"/>
           </a:p>
         </c:rich>
       </c:tx>
@@ -9704,9 +9491,9 @@
                   <a:lumOff val="50000"/>
                 </a:schemeClr>
               </a:solidFill>
-              <a:latin typeface="+mn-lt"/>
-              <a:ea typeface="+mn-ea"/>
-              <a:cs typeface="+mn-cs"/>
+              <a:latin typeface="Times New Roman" charset="0"/>
+              <a:ea typeface="Times New Roman" charset="0"/>
+              <a:cs typeface="Times New Roman" charset="0"/>
             </a:defRPr>
           </a:pPr>
           <a:endParaRPr lang="en-AU"/>
@@ -9794,9 +9581,9 @@
                         <a:lumOff val="50000"/>
                       </a:schemeClr>
                     </a:solidFill>
-                    <a:latin typeface="+mn-lt"/>
-                    <a:ea typeface="+mn-ea"/>
-                    <a:cs typeface="+mn-cs"/>
+                    <a:latin typeface="Times New Roman" charset="0"/>
+                    <a:ea typeface="Times New Roman" charset="0"/>
+                    <a:cs typeface="Times New Roman" charset="0"/>
                   </a:defRPr>
                 </a:pPr>
                 <a:endParaRPr lang="en-AU"/>
@@ -9938,9 +9725,9 @@
                         <a:lumOff val="50000"/>
                       </a:schemeClr>
                     </a:solidFill>
-                    <a:latin typeface="+mn-lt"/>
-                    <a:ea typeface="+mn-ea"/>
-                    <a:cs typeface="+mn-cs"/>
+                    <a:latin typeface="Times New Roman" charset="0"/>
+                    <a:ea typeface="Times New Roman" charset="0"/>
+                    <a:cs typeface="Times New Roman" charset="0"/>
                   </a:defRPr>
                 </a:pPr>
                 <a:endParaRPr lang="en-AU"/>
@@ -10082,9 +9869,9 @@
                         <a:lumOff val="50000"/>
                       </a:schemeClr>
                     </a:solidFill>
-                    <a:latin typeface="+mn-lt"/>
-                    <a:ea typeface="+mn-ea"/>
-                    <a:cs typeface="+mn-cs"/>
+                    <a:latin typeface="Times New Roman" charset="0"/>
+                    <a:ea typeface="Times New Roman" charset="0"/>
+                    <a:cs typeface="Times New Roman" charset="0"/>
                   </a:defRPr>
                 </a:pPr>
                 <a:endParaRPr lang="en-AU"/>
@@ -10226,9 +10013,9 @@
                         <a:lumOff val="50000"/>
                       </a:schemeClr>
                     </a:solidFill>
-                    <a:latin typeface="+mn-lt"/>
-                    <a:ea typeface="+mn-ea"/>
-                    <a:cs typeface="+mn-cs"/>
+                    <a:latin typeface="Times New Roman" charset="0"/>
+                    <a:ea typeface="Times New Roman" charset="0"/>
+                    <a:cs typeface="Times New Roman" charset="0"/>
                   </a:defRPr>
                 </a:pPr>
                 <a:endParaRPr lang="en-AU"/>
@@ -10306,11 +10093,11 @@
         </c:dLbls>
         <c:gapWidth val="100"/>
         <c:overlap val="-24"/>
-        <c:axId val="-928726384"/>
-        <c:axId val="-852054704"/>
+        <c:axId val="1387808768"/>
+        <c:axId val="1161615984"/>
       </c:barChart>
       <c:catAx>
-        <c:axId val="-928726384"/>
+        <c:axId val="1387808768"/>
         <c:scaling>
           <c:orientation val="minMax"/>
         </c:scaling>
@@ -10345,15 +10132,15 @@
                     <a:lumOff val="50000"/>
                   </a:schemeClr>
                 </a:solidFill>
-                <a:latin typeface="+mn-lt"/>
-                <a:ea typeface="+mn-ea"/>
-                <a:cs typeface="+mn-cs"/>
+                <a:latin typeface="Times New Roman" charset="0"/>
+                <a:ea typeface="Times New Roman" charset="0"/>
+                <a:cs typeface="Times New Roman" charset="0"/>
               </a:defRPr>
             </a:pPr>
             <a:endParaRPr lang="en-AU"/>
           </a:p>
         </c:txPr>
-        <c:crossAx val="-852054704"/>
+        <c:crossAx val="1161615984"/>
         <c:crosses val="autoZero"/>
         <c:auto val="1"/>
         <c:lblAlgn val="ctr"/>
@@ -10361,7 +10148,7 @@
         <c:noMultiLvlLbl val="0"/>
       </c:catAx>
       <c:valAx>
-        <c:axId val="-852054704"/>
+        <c:axId val="1161615984"/>
         <c:scaling>
           <c:orientation val="minMax"/>
           <c:min val="0.25"/>
@@ -10382,6 +10169,7 @@
             <a:effectLst/>
           </c:spPr>
         </c:majorGridlines>
+        <c:numFmt formatCode="General" sourceLinked="0"/>
         <c:majorTickMark val="none"/>
         <c:minorTickMark val="none"/>
         <c:tickLblPos val="nextTo"/>
@@ -10404,15 +10192,15 @@
                     <a:lumOff val="50000"/>
                   </a:schemeClr>
                 </a:solidFill>
-                <a:latin typeface="+mn-lt"/>
-                <a:ea typeface="+mn-ea"/>
-                <a:cs typeface="+mn-cs"/>
+                <a:latin typeface="Times New Roman" charset="0"/>
+                <a:ea typeface="Times New Roman" charset="0"/>
+                <a:cs typeface="Times New Roman" charset="0"/>
               </a:defRPr>
             </a:pPr>
             <a:endParaRPr lang="en-AU"/>
           </a:p>
         </c:txPr>
-        <c:crossAx val="-928726384"/>
+        <c:crossAx val="1387808768"/>
         <c:crosses val="autoZero"/>
         <c:crossBetween val="between"/>
       </c:valAx>
@@ -10446,9 +10234,9 @@
                   <a:lumOff val="50000"/>
                 </a:schemeClr>
               </a:solidFill>
-              <a:latin typeface="+mn-lt"/>
-              <a:ea typeface="+mn-ea"/>
-              <a:cs typeface="+mn-cs"/>
+              <a:latin typeface="Times New Roman" charset="0"/>
+              <a:ea typeface="Times New Roman" charset="0"/>
+              <a:cs typeface="Times New Roman" charset="0"/>
             </a:defRPr>
           </a:pPr>
           <a:endParaRPr lang="en-AU"/>
@@ -10479,7 +10267,11 @@
     <a:lstStyle/>
     <a:p>
       <a:pPr>
-        <a:defRPr/>
+        <a:defRPr>
+          <a:latin typeface="Times New Roman" charset="0"/>
+          <a:ea typeface="Times New Roman" charset="0"/>
+          <a:cs typeface="Times New Roman" charset="0"/>
+        </a:defRPr>
       </a:pPr>
       <a:endParaRPr lang="en-AU"/>
     </a:p>

</xml_diff>